<commit_message>
clearer adjustment of seedling recruitment
</commit_message>
<xml_diff>
--- a/3-Wrangling/FLOW-recruitment-matrix-organization.docx
+++ b/3-Wrangling/FLOW-recruitment-matrix-organization.docx
@@ -769,56 +769,11 @@
         <w:pStyle w:val="FirstParagraph"/>
       </w:pPr>
       <w:r>
-        <w:t xml:space="preserve">Our empirically measured seedling emergence proportions with respect to the top 0 - 2 cm were deemed too low as compared with the literature (23% of 1 cm deep seedbank in Illinois,</w:t>
-      </w:r>
-      <w:r>
-        <w:t xml:space="preserve"> </w:t>
-      </w:r>
-      <w:r>
-        <w:t xml:space="preserve">Schutte and Davis (2014)</w:t>
-      </w:r>
-      <w:r>
-        <w:t xml:space="preserve"> </w:t>
-      </w:r>
-      <w:r>
-        <w:t xml:space="preserve">or 1% to 5% of a 5 cm deep seedbank in Iowa,</w:t>
-      </w:r>
-      <w:r>
-        <w:t xml:space="preserve"> </w:t>
-      </w:r>
-      <w:r>
-        <w:t xml:space="preserve">Buhler and Hartzler (2001)</w:t>
-      </w:r>
-      <w:r>
-        <w:t xml:space="preserve">), except for the C4 under low herbicide weed management and A4 that followed both corn weed management regimes. Seedling emergence proportions in the environments that were deemed too low were therefore adjusted to the equivalence 10% emergence from the 0 - 2 cm soil stratum.</w:t>
-      </w:r>
-      <w:r>
-        <w:t xml:space="preserve"> </w:t>
-      </w:r>
-      <w:r>
-        <w:rPr>
-          <w:iCs/>
-          <w:i/>
-        </w:rPr>
-        <w:t xml:space="preserve">did pre emergence herbicides affect emergence rate?</w:t>
-      </w:r>
-      <w:r>
-        <w:t xml:space="preserve"> </w:t>
-      </w:r>
-      <w:r>
-        <w:t xml:space="preserve">::: {custom-style=</w:t>
-      </w:r>
-      <w:r>
-        <w:t xml:space="preserve">“</w:t>
-      </w:r>
-      <w:r>
-        <w:t xml:space="preserve">Table Caption</w:t>
-      </w:r>
-      <w:r>
-        <w:t xml:space="preserve">”</w:t>
-      </w:r>
-      <w:r>
-        <w:t xml:space="preserve">}</w:t>
+        <w:rPr>
+          <w:bCs/>
+          <w:b/>
+        </w:rPr>
+        <w:t xml:space="preserve">include in the matrix assembly section</w:t>
       </w:r>
     </w:p>
     <w:p>
@@ -826,7 +781,25 @@
         <w:pStyle w:val="BodyText"/>
       </w:pPr>
       <w:r>
-        <w:t xml:space="preserve">Table 1: Estimated and adjusted seedling emergence proportion with respect to the top 0 - 2 cm soil stratum and the whole seedbank (20 cm deep) using 2019 stratified soil seedbank densities and 2020 seedling emergence densities.</w:t>
+        <w:t xml:space="preserve">5% of the waterhemp seeds in a soil seedbank of 5 cm deep that was undisturbed mechanically in the first burial year and unexposed to herbicides throughout the experiment, emerged a year after seed burial</w:t>
+      </w:r>
+      <w:r>
+        <w:t xml:space="preserve"> </w:t>
+      </w:r>
+      <w:r>
+        <w:t xml:space="preserve">(Buhler and Hartzler 2001)</w:t>
+      </w:r>
+      <w:r>
+        <w:t xml:space="preserve">. Annually, 23.5% +/- 16.6% sd of waterhemp seeds that were not treated with herbicides and undisturbed mechanically emerged from the top 1 cm soil layer</w:t>
+      </w:r>
+      <w:r>
+        <w:t xml:space="preserve"> </w:t>
+      </w:r>
+      <w:r>
+        <w:t xml:space="preserve">(Schutte and Davis 2014)</w:t>
+      </w:r>
+      <w:r>
+        <w:t xml:space="preserve">.</w:t>
       </w:r>
     </w:p>
     <w:p>
@@ -834,7 +807,162 @@
         <w:pStyle w:val="BodyText"/>
       </w:pPr>
       <w:r>
-        <w:t xml:space="preserve">:::</w:t>
+        <w:t xml:space="preserve">Mesotrione applied at 75 g/ha rate was 76% and 96% efficacious against</w:t>
+      </w:r>
+      <w:r>
+        <w:t xml:space="preserve"> </w:t>
+      </w:r>
+      <w:r>
+        <w:rPr>
+          <w:iCs/>
+          <w:i/>
+        </w:rPr>
+        <w:t xml:space="preserve">A retroflexus</w:t>
+      </w:r>
+      <w:r>
+        <w:t xml:space="preserve"> </w:t>
+      </w:r>
+      <w:r>
+        <w:t xml:space="preserve">L grown in corn that were susceptible and resistant to atrazine, respectively</w:t>
+      </w:r>
+      <w:r>
+        <w:t xml:space="preserve"> </w:t>
+      </w:r>
+      <w:r>
+        <w:t xml:space="preserve">(</w:t>
+      </w:r>
+      <w:r>
+        <w:rPr>
+          <w:bCs/>
+          <w:b/>
+        </w:rPr>
+        <w:t xml:space="preserve">sutton2002activity?</w:t>
+      </w:r>
+      <w:r>
+        <w:t xml:space="preserve">)</w:t>
+      </w:r>
+      <w:r>
+        <w:t xml:space="preserve">. On average, the Thiencarbazone-methyl + isoxaflutole mixture was 93.5% efficacious and mesotrion was 70.75% efficacious against</w:t>
+      </w:r>
+      <w:r>
+        <w:t xml:space="preserve"> </w:t>
+      </w:r>
+      <w:r>
+        <w:rPr>
+          <w:iCs/>
+          <w:i/>
+        </w:rPr>
+        <w:t xml:space="preserve">A. palmeri</w:t>
+      </w:r>
+      <w:r>
+        <w:t xml:space="preserve"> </w:t>
+      </w:r>
+      <w:r>
+        <w:t xml:space="preserve">grown in corn</w:t>
+      </w:r>
+      <w:r>
+        <w:t xml:space="preserve"> </w:t>
+      </w:r>
+      <w:r>
+        <w:t xml:space="preserve">(Janak and Grichar 2016)</w:t>
+      </w:r>
+      <w:r>
+        <w:t xml:space="preserve">.</w:t>
+      </w:r>
+    </w:p>
+    <w:p>
+      <w:pPr>
+        <w:pStyle w:val="BodyText"/>
+      </w:pPr>
+      <w:r>
+        <w:t xml:space="preserve">The resistance profile of waterhemp at our experiment site was undetermined. We combined the findings on other</w:t>
+      </w:r>
+      <w:r>
+        <w:t xml:space="preserve"> </w:t>
+      </w:r>
+      <w:r>
+        <w:rPr>
+          <w:iCs/>
+          <w:i/>
+        </w:rPr>
+        <w:t xml:space="preserve">Amaranthus</w:t>
+      </w:r>
+      <w:r>
+        <w:t xml:space="preserve"> </w:t>
+      </w:r>
+      <w:r>
+        <w:t xml:space="preserve">species from</w:t>
+      </w:r>
+      <w:r>
+        <w:t xml:space="preserve"> </w:t>
+      </w:r>
+      <w:r>
+        <w:t xml:space="preserve">(</w:t>
+      </w:r>
+      <w:r>
+        <w:rPr>
+          <w:bCs/>
+          <w:b/>
+        </w:rPr>
+        <w:t xml:space="preserve">sutton2002activity?</w:t>
+      </w:r>
+      <w:r>
+        <w:t xml:space="preserve">)</w:t>
+      </w:r>
+      <w:r>
+        <w:t xml:space="preserve">;</w:t>
+      </w:r>
+      <w:r>
+        <w:t xml:space="preserve"> </w:t>
+      </w:r>
+      <w:r>
+        <w:t xml:space="preserve">Janak and Grichar (2016)</w:t>
+      </w:r>
+      <w:r>
+        <w:t xml:space="preserve"> </w:t>
+      </w:r>
+      <w:r>
+        <w:t xml:space="preserve">for herbicide efficacy and from</w:t>
+      </w:r>
+      <w:r>
+        <w:t xml:space="preserve"> </w:t>
+      </w:r>
+      <w:r>
+        <w:t xml:space="preserve">Buhler and Hartzler (2001)</w:t>
+      </w:r>
+      <w:r>
+        <w:t xml:space="preserve"> </w:t>
+      </w:r>
+      <w:r>
+        <w:t xml:space="preserve">and</w:t>
+      </w:r>
+      <w:r>
+        <w:t xml:space="preserve"> </w:t>
+      </w:r>
+      <w:r>
+        <w:t xml:space="preserve">Schutte and Davis (2014)</w:t>
+      </w:r>
+      <w:r>
+        <w:t xml:space="preserve"> </w:t>
+      </w:r>
+      <w:r>
+        <w:t xml:space="preserve">for herbicide-unexposed germinants’ emergence and set a uniform germination rate at 10% from the 0 - 2 cm soil stratum for our waterhemp populations in all crop environments except for C4 under low herbicide management and A4 that followed both corn weed management regimes.</w:t>
+      </w:r>
+    </w:p>
+    <w:p>
+      <w:pPr>
+        <w:pStyle w:val="BodyText"/>
+      </w:pPr>
+      <w:r>
+        <w:t xml:space="preserve">Seedling emergence proportions in the environments that were deemed too low were therefore adjusted to the equivalence 10% germination from the 0 - 2 cm soil stratum.</w:t>
+      </w:r>
+    </w:p>
+    <w:p>
+      <w:pPr>
+        <w:pStyle w:val="TableCaption"/>
+      </w:pPr>
+      <w:r>
+        <w:t xml:space="preserve">Table 1: Estimated and adjusted seedling emergence proportion with respect to the top 0 - 2 cm soil stratum and the whole seedbank (20 cm deep) using 2019 stratified soil seedbank densities and 2020 seedling emergence densities.</w:t>
       </w:r>
     </w:p>
     <w:tbl xmlns:w="http://schemas.openxmlformats.org/wordprocessingml/2006/main" xmlns:r="http://schemas.openxmlformats.org/officeDocument/2006/relationships" xmlns:w14="http://schemas.microsoft.com/office/word/2010/wordml" xmlns:wp="http://schemas.openxmlformats.org/drawingml/2006/wordprocessingDrawing" xmlns:a="http://schemas.openxmlformats.org/drawingml/2006/main" xmlns:pic="http://schemas.openxmlformats.org/drawingml/2006/picture">
@@ -855,7 +983,7 @@
       <w:tr>
         <w:trPr>
           <w:cantSplit/>
-          <w:trHeight w:val="618" w:hRule="auto"/>
+          <w:trHeight w:val="614" w:hRule="auto"/>
           <w:tblHeader/>
         </w:trPr>
         header 1
@@ -891,7 +1019,7 @@
             </w:pPr>
             <w:r xmlns:w="http://schemas.openxmlformats.org/wordprocessingml/2006/main" xmlns:wp="http://schemas.openxmlformats.org/drawingml/2006/wordprocessingDrawing" xmlns:r="http://schemas.openxmlformats.org/officeDocument/2006/relationships" xmlns:w14="http://schemas.microsoft.com/office/word/2010/wordml">
               <w:rPr>
-                <w:rFonts w:ascii="Helvetica"/>
+                <w:rFonts w:ascii="Arial"/>
                 <w:i w:val="false"/>
                 <w:b w:val="false"/>
                 <w:u w:val="none"/>
@@ -935,7 +1063,7 @@
             </w:pPr>
             <w:r xmlns:w="http://schemas.openxmlformats.org/wordprocessingml/2006/main" xmlns:wp="http://schemas.openxmlformats.org/drawingml/2006/wordprocessingDrawing" xmlns:r="http://schemas.openxmlformats.org/officeDocument/2006/relationships" xmlns:w14="http://schemas.microsoft.com/office/word/2010/wordml">
               <w:rPr>
-                <w:rFonts w:ascii="Helvetica"/>
+                <w:rFonts w:ascii="Arial"/>
                 <w:i w:val="false"/>
                 <w:b w:val="false"/>
                 <w:u w:val="none"/>
@@ -980,7 +1108,7 @@
             </w:pPr>
             <w:r xmlns:w="http://schemas.openxmlformats.org/wordprocessingml/2006/main" xmlns:wp="http://schemas.openxmlformats.org/drawingml/2006/wordprocessingDrawing" xmlns:r="http://schemas.openxmlformats.org/officeDocument/2006/relationships" xmlns:w14="http://schemas.microsoft.com/office/word/2010/wordml">
               <w:rPr>
-                <w:rFonts w:ascii="Helvetica"/>
+                <w:rFonts w:ascii="Arial"/>
                 <w:i w:val="false"/>
                 <w:b w:val="false"/>
                 <w:u w:val="none"/>
@@ -1024,7 +1152,7 @@
             </w:pPr>
             <w:r xmlns:w="http://schemas.openxmlformats.org/wordprocessingml/2006/main" xmlns:wp="http://schemas.openxmlformats.org/drawingml/2006/wordprocessingDrawing" xmlns:r="http://schemas.openxmlformats.org/officeDocument/2006/relationships" xmlns:w14="http://schemas.microsoft.com/office/word/2010/wordml">
               <w:rPr>
-                <w:rFonts w:ascii="Helvetica"/>
+                <w:rFonts w:ascii="Arial"/>
                 <w:i w:val="false"/>
                 <w:b w:val="false"/>
                 <w:u w:val="none"/>
@@ -1069,7 +1197,7 @@
             </w:pPr>
             <w:r xmlns:w="http://schemas.openxmlformats.org/wordprocessingml/2006/main" xmlns:wp="http://schemas.openxmlformats.org/drawingml/2006/wordprocessingDrawing" xmlns:r="http://schemas.openxmlformats.org/officeDocument/2006/relationships" xmlns:w14="http://schemas.microsoft.com/office/word/2010/wordml">
               <w:rPr>
-                <w:rFonts w:ascii="Helvetica"/>
+                <w:rFonts w:ascii="Arial"/>
                 <w:i w:val="false"/>
                 <w:b w:val="false"/>
                 <w:u w:val="none"/>
@@ -1085,7 +1213,7 @@
       <w:tr>
         <w:trPr>
           <w:cantSplit/>
-          <w:trHeight w:val="621" w:hRule="auto"/>
+          <w:trHeight w:val="617" w:hRule="auto"/>
           <w:tblHeader/>
         </w:trPr>
         header 2
@@ -1121,7 +1249,7 @@
             </w:pPr>
             <w:r xmlns:w="http://schemas.openxmlformats.org/wordprocessingml/2006/main" xmlns:wp="http://schemas.openxmlformats.org/drawingml/2006/wordprocessingDrawing" xmlns:r="http://schemas.openxmlformats.org/officeDocument/2006/relationships" xmlns:w14="http://schemas.microsoft.com/office/word/2010/wordml">
               <w:rPr>
-                <w:rFonts w:ascii="Helvetica"/>
+                <w:rFonts w:ascii="Arial"/>
                 <w:i w:val="false"/>
                 <w:b w:val="false"/>
                 <w:u w:val="none"/>
@@ -1165,7 +1293,7 @@
             </w:pPr>
             <w:r xmlns:w="http://schemas.openxmlformats.org/wordprocessingml/2006/main" xmlns:wp="http://schemas.openxmlformats.org/drawingml/2006/wordprocessingDrawing" xmlns:r="http://schemas.openxmlformats.org/officeDocument/2006/relationships" xmlns:w14="http://schemas.microsoft.com/office/word/2010/wordml">
               <w:rPr>
-                <w:rFonts w:ascii="Helvetica"/>
+                <w:rFonts w:ascii="Arial"/>
                 <w:i w:val="false"/>
                 <w:b w:val="false"/>
                 <w:u w:val="none"/>
@@ -1209,7 +1337,7 @@
             </w:pPr>
             <w:r xmlns:w="http://schemas.openxmlformats.org/wordprocessingml/2006/main" xmlns:wp="http://schemas.openxmlformats.org/drawingml/2006/wordprocessingDrawing" xmlns:r="http://schemas.openxmlformats.org/officeDocument/2006/relationships" xmlns:w14="http://schemas.microsoft.com/office/word/2010/wordml">
               <w:rPr>
-                <w:rFonts w:ascii="Helvetica"/>
+                <w:rFonts w:ascii="Arial"/>
                 <w:i w:val="false"/>
                 <w:b w:val="false"/>
                 <w:u w:val="none"/>
@@ -1253,7 +1381,7 @@
             </w:pPr>
             <w:r xmlns:w="http://schemas.openxmlformats.org/wordprocessingml/2006/main" xmlns:wp="http://schemas.openxmlformats.org/drawingml/2006/wordprocessingDrawing" xmlns:r="http://schemas.openxmlformats.org/officeDocument/2006/relationships" xmlns:w14="http://schemas.microsoft.com/office/word/2010/wordml">
               <w:rPr>
-                <w:rFonts w:ascii="Helvetica"/>
+                <w:rFonts w:ascii="Arial"/>
                 <w:i w:val="false"/>
                 <w:b w:val="false"/>
                 <w:u w:val="none"/>
@@ -1297,7 +1425,7 @@
             </w:pPr>
             <w:r xmlns:w="http://schemas.openxmlformats.org/wordprocessingml/2006/main" xmlns:wp="http://schemas.openxmlformats.org/drawingml/2006/wordprocessingDrawing" xmlns:r="http://schemas.openxmlformats.org/officeDocument/2006/relationships" xmlns:w14="http://schemas.microsoft.com/office/word/2010/wordml">
               <w:rPr>
-                <w:rFonts w:ascii="Helvetica"/>
+                <w:rFonts w:ascii="Arial"/>
                 <w:i w:val="false"/>
                 <w:b w:val="false"/>
                 <w:u w:val="none"/>
@@ -1341,7 +1469,7 @@
             </w:pPr>
             <w:r xmlns:w="http://schemas.openxmlformats.org/wordprocessingml/2006/main" xmlns:wp="http://schemas.openxmlformats.org/drawingml/2006/wordprocessingDrawing" xmlns:r="http://schemas.openxmlformats.org/officeDocument/2006/relationships" xmlns:w14="http://schemas.microsoft.com/office/word/2010/wordml">
               <w:rPr>
-                <w:rFonts w:ascii="Helvetica"/>
+                <w:rFonts w:ascii="Arial"/>
                 <w:i w:val="false"/>
                 <w:b w:val="false"/>
                 <w:u w:val="none"/>
@@ -1385,7 +1513,7 @@
             </w:pPr>
             <w:r xmlns:w="http://schemas.openxmlformats.org/wordprocessingml/2006/main" xmlns:wp="http://schemas.openxmlformats.org/drawingml/2006/wordprocessingDrawing" xmlns:r="http://schemas.openxmlformats.org/officeDocument/2006/relationships" xmlns:w14="http://schemas.microsoft.com/office/word/2010/wordml">
               <w:rPr>
-                <w:rFonts w:ascii="Helvetica"/>
+                <w:rFonts w:ascii="Arial"/>
                 <w:i w:val="false"/>
                 <w:b w:val="false"/>
                 <w:u w:val="none"/>
@@ -1401,7 +1529,7 @@
       <w:tr>
         <w:trPr>
           <w:cantSplit/>
-          <w:trHeight w:val="577" w:hRule="auto"/>
+          <w:trHeight w:val="574" w:hRule="auto"/>
         </w:trPr>
         body 1
         <w:tc>
@@ -1436,7 +1564,7 @@
             </w:pPr>
             <w:r xmlns:w="http://schemas.openxmlformats.org/wordprocessingml/2006/main" xmlns:wp="http://schemas.openxmlformats.org/drawingml/2006/wordprocessingDrawing" xmlns:r="http://schemas.openxmlformats.org/officeDocument/2006/relationships" xmlns:w14="http://schemas.microsoft.com/office/word/2010/wordml">
               <w:rPr>
-                <w:rFonts w:ascii="Helvetica"/>
+                <w:rFonts w:ascii="Arial"/>
                 <w:i w:val="false"/>
                 <w:b w:val="false"/>
                 <w:u w:val="none"/>
@@ -1480,7 +1608,7 @@
             </w:pPr>
             <w:r xmlns:w="http://schemas.openxmlformats.org/wordprocessingml/2006/main" xmlns:wp="http://schemas.openxmlformats.org/drawingml/2006/wordprocessingDrawing" xmlns:r="http://schemas.openxmlformats.org/officeDocument/2006/relationships" xmlns:w14="http://schemas.microsoft.com/office/word/2010/wordml">
               <w:rPr>
-                <w:rFonts w:ascii="Helvetica"/>
+                <w:rFonts w:ascii="Arial"/>
                 <w:i w:val="false"/>
                 <w:b w:val="false"/>
                 <w:u w:val="none"/>
@@ -1524,7 +1652,7 @@
             </w:pPr>
             <w:r xmlns:w="http://schemas.openxmlformats.org/wordprocessingml/2006/main" xmlns:wp="http://schemas.openxmlformats.org/drawingml/2006/wordprocessingDrawing" xmlns:r="http://schemas.openxmlformats.org/officeDocument/2006/relationships" xmlns:w14="http://schemas.microsoft.com/office/word/2010/wordml">
               <w:rPr>
-                <w:rFonts w:ascii="Helvetica"/>
+                <w:rFonts w:ascii="Arial"/>
                 <w:i w:val="false"/>
                 <w:b w:val="false"/>
                 <w:u w:val="none"/>
@@ -1568,7 +1696,7 @@
             </w:pPr>
             <w:r xmlns:w="http://schemas.openxmlformats.org/wordprocessingml/2006/main" xmlns:wp="http://schemas.openxmlformats.org/drawingml/2006/wordprocessingDrawing" xmlns:r="http://schemas.openxmlformats.org/officeDocument/2006/relationships" xmlns:w14="http://schemas.microsoft.com/office/word/2010/wordml">
               <w:rPr>
-                <w:rFonts w:ascii="Helvetica"/>
+                <w:rFonts w:ascii="Arial"/>
                 <w:i w:val="false"/>
                 <w:b w:val="false"/>
                 <w:u w:val="none"/>
@@ -1612,7 +1740,7 @@
             </w:pPr>
             <w:r xmlns:w="http://schemas.openxmlformats.org/wordprocessingml/2006/main" xmlns:wp="http://schemas.openxmlformats.org/drawingml/2006/wordprocessingDrawing" xmlns:r="http://schemas.openxmlformats.org/officeDocument/2006/relationships" xmlns:w14="http://schemas.microsoft.com/office/word/2010/wordml">
               <w:rPr>
-                <w:rFonts w:ascii="Helvetica"/>
+                <w:rFonts w:ascii="Arial"/>
                 <w:i w:val="false"/>
                 <w:b w:val="false"/>
                 <w:u w:val="none"/>
@@ -1656,7 +1784,7 @@
             </w:pPr>
             <w:r xmlns:w="http://schemas.openxmlformats.org/wordprocessingml/2006/main" xmlns:wp="http://schemas.openxmlformats.org/drawingml/2006/wordprocessingDrawing" xmlns:r="http://schemas.openxmlformats.org/officeDocument/2006/relationships" xmlns:w14="http://schemas.microsoft.com/office/word/2010/wordml">
               <w:rPr>
-                <w:rFonts w:ascii="Helvetica"/>
+                <w:rFonts w:ascii="Arial"/>
                 <w:i w:val="false"/>
                 <w:b w:val="false"/>
                 <w:u w:val="none"/>
@@ -1700,7 +1828,7 @@
             </w:pPr>
             <w:r xmlns:w="http://schemas.openxmlformats.org/wordprocessingml/2006/main" xmlns:wp="http://schemas.openxmlformats.org/drawingml/2006/wordprocessingDrawing" xmlns:r="http://schemas.openxmlformats.org/officeDocument/2006/relationships" xmlns:w14="http://schemas.microsoft.com/office/word/2010/wordml">
               <w:rPr>
-                <w:rFonts w:ascii="Helvetica"/>
+                <w:rFonts w:ascii="Arial"/>
                 <w:i w:val="false"/>
                 <w:b w:val="false"/>
                 <w:u w:val="none"/>
@@ -1716,7 +1844,7 @@
       <w:tr>
         <w:trPr>
           <w:cantSplit/>
-          <w:trHeight w:val="577" w:hRule="auto"/>
+          <w:trHeight w:val="574" w:hRule="auto"/>
         </w:trPr>
         body 2
         <w:tc>
@@ -1751,7 +1879,7 @@
             </w:pPr>
             <w:r xmlns:w="http://schemas.openxmlformats.org/wordprocessingml/2006/main" xmlns:wp="http://schemas.openxmlformats.org/drawingml/2006/wordprocessingDrawing" xmlns:r="http://schemas.openxmlformats.org/officeDocument/2006/relationships" xmlns:w14="http://schemas.microsoft.com/office/word/2010/wordml">
               <w:rPr>
-                <w:rFonts w:ascii="Helvetica"/>
+                <w:rFonts w:ascii="Arial"/>
                 <w:i w:val="false"/>
                 <w:b w:val="false"/>
                 <w:u w:val="none"/>
@@ -1795,7 +1923,7 @@
             </w:pPr>
             <w:r xmlns:w="http://schemas.openxmlformats.org/wordprocessingml/2006/main" xmlns:wp="http://schemas.openxmlformats.org/drawingml/2006/wordprocessingDrawing" xmlns:r="http://schemas.openxmlformats.org/officeDocument/2006/relationships" xmlns:w14="http://schemas.microsoft.com/office/word/2010/wordml">
               <w:rPr>
-                <w:rFonts w:ascii="Helvetica"/>
+                <w:rFonts w:ascii="Arial"/>
                 <w:i w:val="false"/>
                 <w:b w:val="false"/>
                 <w:u w:val="none"/>
@@ -1839,7 +1967,7 @@
             </w:pPr>
             <w:r xmlns:w="http://schemas.openxmlformats.org/wordprocessingml/2006/main" xmlns:wp="http://schemas.openxmlformats.org/drawingml/2006/wordprocessingDrawing" xmlns:r="http://schemas.openxmlformats.org/officeDocument/2006/relationships" xmlns:w14="http://schemas.microsoft.com/office/word/2010/wordml">
               <w:rPr>
-                <w:rFonts w:ascii="Helvetica"/>
+                <w:rFonts w:ascii="Arial"/>
                 <w:i w:val="false"/>
                 <w:b w:val="false"/>
                 <w:u w:val="none"/>
@@ -1883,7 +2011,7 @@
             </w:pPr>
             <w:r xmlns:w="http://schemas.openxmlformats.org/wordprocessingml/2006/main" xmlns:wp="http://schemas.openxmlformats.org/drawingml/2006/wordprocessingDrawing" xmlns:r="http://schemas.openxmlformats.org/officeDocument/2006/relationships" xmlns:w14="http://schemas.microsoft.com/office/word/2010/wordml">
               <w:rPr>
-                <w:rFonts w:ascii="Helvetica"/>
+                <w:rFonts w:ascii="Arial"/>
                 <w:i w:val="false"/>
                 <w:b w:val="false"/>
                 <w:u w:val="none"/>
@@ -1927,7 +2055,7 @@
             </w:pPr>
             <w:r xmlns:w="http://schemas.openxmlformats.org/wordprocessingml/2006/main" xmlns:wp="http://schemas.openxmlformats.org/drawingml/2006/wordprocessingDrawing" xmlns:r="http://schemas.openxmlformats.org/officeDocument/2006/relationships" xmlns:w14="http://schemas.microsoft.com/office/word/2010/wordml">
               <w:rPr>
-                <w:rFonts w:ascii="Helvetica"/>
+                <w:rFonts w:ascii="Arial"/>
                 <w:i w:val="false"/>
                 <w:b w:val="false"/>
                 <w:u w:val="none"/>
@@ -1971,7 +2099,7 @@
             </w:pPr>
             <w:r xmlns:w="http://schemas.openxmlformats.org/wordprocessingml/2006/main" xmlns:wp="http://schemas.openxmlformats.org/drawingml/2006/wordprocessingDrawing" xmlns:r="http://schemas.openxmlformats.org/officeDocument/2006/relationships" xmlns:w14="http://schemas.microsoft.com/office/word/2010/wordml">
               <w:rPr>
-                <w:rFonts w:ascii="Helvetica"/>
+                <w:rFonts w:ascii="Arial"/>
                 <w:i w:val="false"/>
                 <w:b w:val="false"/>
                 <w:u w:val="none"/>
@@ -2015,7 +2143,7 @@
             </w:pPr>
             <w:r xmlns:w="http://schemas.openxmlformats.org/wordprocessingml/2006/main" xmlns:wp="http://schemas.openxmlformats.org/drawingml/2006/wordprocessingDrawing" xmlns:r="http://schemas.openxmlformats.org/officeDocument/2006/relationships" xmlns:w14="http://schemas.microsoft.com/office/word/2010/wordml">
               <w:rPr>
-                <w:rFonts w:ascii="Helvetica"/>
+                <w:rFonts w:ascii="Arial"/>
                 <w:i w:val="false"/>
                 <w:b w:val="false"/>
                 <w:u w:val="none"/>
@@ -2031,7 +2159,7 @@
       <w:tr>
         <w:trPr>
           <w:cantSplit/>
-          <w:trHeight w:val="577" w:hRule="auto"/>
+          <w:trHeight w:val="574" w:hRule="auto"/>
         </w:trPr>
         body 3
         <w:tc>
@@ -2066,7 +2194,7 @@
             </w:pPr>
             <w:r xmlns:w="http://schemas.openxmlformats.org/wordprocessingml/2006/main" xmlns:wp="http://schemas.openxmlformats.org/drawingml/2006/wordprocessingDrawing" xmlns:r="http://schemas.openxmlformats.org/officeDocument/2006/relationships" xmlns:w14="http://schemas.microsoft.com/office/word/2010/wordml">
               <w:rPr>
-                <w:rFonts w:ascii="Helvetica"/>
+                <w:rFonts w:ascii="Arial"/>
                 <w:i w:val="false"/>
                 <w:b w:val="false"/>
                 <w:u w:val="none"/>
@@ -2110,7 +2238,7 @@
             </w:pPr>
             <w:r xmlns:w="http://schemas.openxmlformats.org/wordprocessingml/2006/main" xmlns:wp="http://schemas.openxmlformats.org/drawingml/2006/wordprocessingDrawing" xmlns:r="http://schemas.openxmlformats.org/officeDocument/2006/relationships" xmlns:w14="http://schemas.microsoft.com/office/word/2010/wordml">
               <w:rPr>
-                <w:rFonts w:ascii="Helvetica"/>
+                <w:rFonts w:ascii="Arial"/>
                 <w:i w:val="false"/>
                 <w:b w:val="false"/>
                 <w:u w:val="none"/>
@@ -2154,7 +2282,7 @@
             </w:pPr>
             <w:r xmlns:w="http://schemas.openxmlformats.org/wordprocessingml/2006/main" xmlns:wp="http://schemas.openxmlformats.org/drawingml/2006/wordprocessingDrawing" xmlns:r="http://schemas.openxmlformats.org/officeDocument/2006/relationships" xmlns:w14="http://schemas.microsoft.com/office/word/2010/wordml">
               <w:rPr>
-                <w:rFonts w:ascii="Helvetica"/>
+                <w:rFonts w:ascii="Arial"/>
                 <w:i w:val="false"/>
                 <w:b w:val="false"/>
                 <w:u w:val="none"/>
@@ -2198,7 +2326,7 @@
             </w:pPr>
             <w:r xmlns:w="http://schemas.openxmlformats.org/wordprocessingml/2006/main" xmlns:wp="http://schemas.openxmlformats.org/drawingml/2006/wordprocessingDrawing" xmlns:r="http://schemas.openxmlformats.org/officeDocument/2006/relationships" xmlns:w14="http://schemas.microsoft.com/office/word/2010/wordml">
               <w:rPr>
-                <w:rFonts w:ascii="Helvetica"/>
+                <w:rFonts w:ascii="Arial"/>
                 <w:i w:val="false"/>
                 <w:b w:val="false"/>
                 <w:u w:val="none"/>
@@ -2242,7 +2370,7 @@
             </w:pPr>
             <w:r xmlns:w="http://schemas.openxmlformats.org/wordprocessingml/2006/main" xmlns:wp="http://schemas.openxmlformats.org/drawingml/2006/wordprocessingDrawing" xmlns:r="http://schemas.openxmlformats.org/officeDocument/2006/relationships" xmlns:w14="http://schemas.microsoft.com/office/word/2010/wordml">
               <w:rPr>
-                <w:rFonts w:ascii="Helvetica"/>
+                <w:rFonts w:ascii="Arial"/>
                 <w:i w:val="false"/>
                 <w:b w:val="false"/>
                 <w:u w:val="none"/>
@@ -2286,7 +2414,7 @@
             </w:pPr>
             <w:r xmlns:w="http://schemas.openxmlformats.org/wordprocessingml/2006/main" xmlns:wp="http://schemas.openxmlformats.org/drawingml/2006/wordprocessingDrawing" xmlns:r="http://schemas.openxmlformats.org/officeDocument/2006/relationships" xmlns:w14="http://schemas.microsoft.com/office/word/2010/wordml">
               <w:rPr>
-                <w:rFonts w:ascii="Helvetica"/>
+                <w:rFonts w:ascii="Arial"/>
                 <w:i w:val="false"/>
                 <w:b w:val="false"/>
                 <w:u w:val="none"/>
@@ -2330,7 +2458,7 @@
             </w:pPr>
             <w:r xmlns:w="http://schemas.openxmlformats.org/wordprocessingml/2006/main" xmlns:wp="http://schemas.openxmlformats.org/drawingml/2006/wordprocessingDrawing" xmlns:r="http://schemas.openxmlformats.org/officeDocument/2006/relationships" xmlns:w14="http://schemas.microsoft.com/office/word/2010/wordml">
               <w:rPr>
-                <w:rFonts w:ascii="Helvetica"/>
+                <w:rFonts w:ascii="Arial"/>
                 <w:i w:val="false"/>
                 <w:b w:val="false"/>
                 <w:u w:val="none"/>
@@ -2346,7 +2474,7 @@
       <w:tr>
         <w:trPr>
           <w:cantSplit/>
-          <w:trHeight w:val="577" w:hRule="auto"/>
+          <w:trHeight w:val="574" w:hRule="auto"/>
         </w:trPr>
         body 4
         <w:tc>
@@ -2381,7 +2509,7 @@
             </w:pPr>
             <w:r xmlns:w="http://schemas.openxmlformats.org/wordprocessingml/2006/main" xmlns:wp="http://schemas.openxmlformats.org/drawingml/2006/wordprocessingDrawing" xmlns:r="http://schemas.openxmlformats.org/officeDocument/2006/relationships" xmlns:w14="http://schemas.microsoft.com/office/word/2010/wordml">
               <w:rPr>
-                <w:rFonts w:ascii="Helvetica"/>
+                <w:rFonts w:ascii="Arial"/>
                 <w:i w:val="false"/>
                 <w:b w:val="false"/>
                 <w:u w:val="none"/>
@@ -2425,7 +2553,7 @@
             </w:pPr>
             <w:r xmlns:w="http://schemas.openxmlformats.org/wordprocessingml/2006/main" xmlns:wp="http://schemas.openxmlformats.org/drawingml/2006/wordprocessingDrawing" xmlns:r="http://schemas.openxmlformats.org/officeDocument/2006/relationships" xmlns:w14="http://schemas.microsoft.com/office/word/2010/wordml">
               <w:rPr>
-                <w:rFonts w:ascii="Helvetica"/>
+                <w:rFonts w:ascii="Arial"/>
                 <w:i w:val="false"/>
                 <w:b w:val="false"/>
                 <w:u w:val="none"/>
@@ -2469,7 +2597,7 @@
             </w:pPr>
             <w:r xmlns:w="http://schemas.openxmlformats.org/wordprocessingml/2006/main" xmlns:wp="http://schemas.openxmlformats.org/drawingml/2006/wordprocessingDrawing" xmlns:r="http://schemas.openxmlformats.org/officeDocument/2006/relationships" xmlns:w14="http://schemas.microsoft.com/office/word/2010/wordml">
               <w:rPr>
-                <w:rFonts w:ascii="Helvetica"/>
+                <w:rFonts w:ascii="Arial"/>
                 <w:i w:val="false"/>
                 <w:b w:val="false"/>
                 <w:u w:val="none"/>
@@ -2513,7 +2641,7 @@
             </w:pPr>
             <w:r xmlns:w="http://schemas.openxmlformats.org/wordprocessingml/2006/main" xmlns:wp="http://schemas.openxmlformats.org/drawingml/2006/wordprocessingDrawing" xmlns:r="http://schemas.openxmlformats.org/officeDocument/2006/relationships" xmlns:w14="http://schemas.microsoft.com/office/word/2010/wordml">
               <w:rPr>
-                <w:rFonts w:ascii="Helvetica"/>
+                <w:rFonts w:ascii="Arial"/>
                 <w:i w:val="false"/>
                 <w:b w:val="false"/>
                 <w:u w:val="none"/>
@@ -2557,7 +2685,7 @@
             </w:pPr>
             <w:r xmlns:w="http://schemas.openxmlformats.org/wordprocessingml/2006/main" xmlns:wp="http://schemas.openxmlformats.org/drawingml/2006/wordprocessingDrawing" xmlns:r="http://schemas.openxmlformats.org/officeDocument/2006/relationships" xmlns:w14="http://schemas.microsoft.com/office/word/2010/wordml">
               <w:rPr>
-                <w:rFonts w:ascii="Helvetica"/>
+                <w:rFonts w:ascii="Arial"/>
                 <w:i w:val="false"/>
                 <w:b w:val="false"/>
                 <w:u w:val="none"/>
@@ -2601,7 +2729,7 @@
             </w:pPr>
             <w:r xmlns:w="http://schemas.openxmlformats.org/wordprocessingml/2006/main" xmlns:wp="http://schemas.openxmlformats.org/drawingml/2006/wordprocessingDrawing" xmlns:r="http://schemas.openxmlformats.org/officeDocument/2006/relationships" xmlns:w14="http://schemas.microsoft.com/office/word/2010/wordml">
               <w:rPr>
-                <w:rFonts w:ascii="Helvetica"/>
+                <w:rFonts w:ascii="Arial"/>
                 <w:i w:val="false"/>
                 <w:b w:val="false"/>
                 <w:u w:val="none"/>
@@ -2645,7 +2773,7 @@
             </w:pPr>
             <w:r xmlns:w="http://schemas.openxmlformats.org/wordprocessingml/2006/main" xmlns:wp="http://schemas.openxmlformats.org/drawingml/2006/wordprocessingDrawing" xmlns:r="http://schemas.openxmlformats.org/officeDocument/2006/relationships" xmlns:w14="http://schemas.microsoft.com/office/word/2010/wordml">
               <w:rPr>
-                <w:rFonts w:ascii="Helvetica"/>
+                <w:rFonts w:ascii="Arial"/>
                 <w:i w:val="false"/>
                 <w:b w:val="false"/>
                 <w:u w:val="none"/>
@@ -2661,7 +2789,7 @@
       <w:tr>
         <w:trPr>
           <w:cantSplit/>
-          <w:trHeight w:val="577" w:hRule="auto"/>
+          <w:trHeight w:val="574" w:hRule="auto"/>
         </w:trPr>
         body 5
         <w:tc>
@@ -2696,7 +2824,7 @@
             </w:pPr>
             <w:r xmlns:w="http://schemas.openxmlformats.org/wordprocessingml/2006/main" xmlns:wp="http://schemas.openxmlformats.org/drawingml/2006/wordprocessingDrawing" xmlns:r="http://schemas.openxmlformats.org/officeDocument/2006/relationships" xmlns:w14="http://schemas.microsoft.com/office/word/2010/wordml">
               <w:rPr>
-                <w:rFonts w:ascii="Helvetica"/>
+                <w:rFonts w:ascii="Arial"/>
                 <w:i w:val="false"/>
                 <w:b w:val="false"/>
                 <w:u w:val="none"/>
@@ -2740,7 +2868,7 @@
             </w:pPr>
             <w:r xmlns:w="http://schemas.openxmlformats.org/wordprocessingml/2006/main" xmlns:wp="http://schemas.openxmlformats.org/drawingml/2006/wordprocessingDrawing" xmlns:r="http://schemas.openxmlformats.org/officeDocument/2006/relationships" xmlns:w14="http://schemas.microsoft.com/office/word/2010/wordml">
               <w:rPr>
-                <w:rFonts w:ascii="Helvetica"/>
+                <w:rFonts w:ascii="Arial"/>
                 <w:i w:val="false"/>
                 <w:b w:val="false"/>
                 <w:u w:val="none"/>
@@ -2784,7 +2912,7 @@
             </w:pPr>
             <w:r xmlns:w="http://schemas.openxmlformats.org/wordprocessingml/2006/main" xmlns:wp="http://schemas.openxmlformats.org/drawingml/2006/wordprocessingDrawing" xmlns:r="http://schemas.openxmlformats.org/officeDocument/2006/relationships" xmlns:w14="http://schemas.microsoft.com/office/word/2010/wordml">
               <w:rPr>
-                <w:rFonts w:ascii="Helvetica"/>
+                <w:rFonts w:ascii="Arial"/>
                 <w:i w:val="false"/>
                 <w:b w:val="false"/>
                 <w:u w:val="none"/>
@@ -2828,7 +2956,7 @@
             </w:pPr>
             <w:r xmlns:w="http://schemas.openxmlformats.org/wordprocessingml/2006/main" xmlns:wp="http://schemas.openxmlformats.org/drawingml/2006/wordprocessingDrawing" xmlns:r="http://schemas.openxmlformats.org/officeDocument/2006/relationships" xmlns:w14="http://schemas.microsoft.com/office/word/2010/wordml">
               <w:rPr>
-                <w:rFonts w:ascii="Helvetica"/>
+                <w:rFonts w:ascii="Arial"/>
                 <w:i w:val="false"/>
                 <w:b w:val="false"/>
                 <w:u w:val="none"/>
@@ -2872,7 +3000,7 @@
             </w:pPr>
             <w:r xmlns:w="http://schemas.openxmlformats.org/wordprocessingml/2006/main" xmlns:wp="http://schemas.openxmlformats.org/drawingml/2006/wordprocessingDrawing" xmlns:r="http://schemas.openxmlformats.org/officeDocument/2006/relationships" xmlns:w14="http://schemas.microsoft.com/office/word/2010/wordml">
               <w:rPr>
-                <w:rFonts w:ascii="Helvetica"/>
+                <w:rFonts w:ascii="Arial"/>
                 <w:i w:val="false"/>
                 <w:b w:val="false"/>
                 <w:u w:val="none"/>
@@ -2916,7 +3044,7 @@
             </w:pPr>
             <w:r xmlns:w="http://schemas.openxmlformats.org/wordprocessingml/2006/main" xmlns:wp="http://schemas.openxmlformats.org/drawingml/2006/wordprocessingDrawing" xmlns:r="http://schemas.openxmlformats.org/officeDocument/2006/relationships" xmlns:w14="http://schemas.microsoft.com/office/word/2010/wordml">
               <w:rPr>
-                <w:rFonts w:ascii="Helvetica"/>
+                <w:rFonts w:ascii="Arial"/>
                 <w:i w:val="false"/>
                 <w:b w:val="false"/>
                 <w:u w:val="none"/>
@@ -2960,7 +3088,7 @@
             </w:pPr>
             <w:r xmlns:w="http://schemas.openxmlformats.org/wordprocessingml/2006/main" xmlns:wp="http://schemas.openxmlformats.org/drawingml/2006/wordprocessingDrawing" xmlns:r="http://schemas.openxmlformats.org/officeDocument/2006/relationships" xmlns:w14="http://schemas.microsoft.com/office/word/2010/wordml">
               <w:rPr>
-                <w:rFonts w:ascii="Helvetica"/>
+                <w:rFonts w:ascii="Arial"/>
                 <w:i w:val="false"/>
                 <w:b w:val="false"/>
                 <w:u w:val="none"/>
@@ -2976,7 +3104,7 @@
       <w:tr>
         <w:trPr>
           <w:cantSplit/>
-          <w:trHeight w:val="577" w:hRule="auto"/>
+          <w:trHeight w:val="574" w:hRule="auto"/>
         </w:trPr>
         body 6
         <w:tc>
@@ -3011,7 +3139,7 @@
             </w:pPr>
             <w:r xmlns:w="http://schemas.openxmlformats.org/wordprocessingml/2006/main" xmlns:wp="http://schemas.openxmlformats.org/drawingml/2006/wordprocessingDrawing" xmlns:r="http://schemas.openxmlformats.org/officeDocument/2006/relationships" xmlns:w14="http://schemas.microsoft.com/office/word/2010/wordml">
               <w:rPr>
-                <w:rFonts w:ascii="Helvetica"/>
+                <w:rFonts w:ascii="Arial"/>
                 <w:i w:val="false"/>
                 <w:b w:val="false"/>
                 <w:u w:val="none"/>
@@ -3055,7 +3183,7 @@
             </w:pPr>
             <w:r xmlns:w="http://schemas.openxmlformats.org/wordprocessingml/2006/main" xmlns:wp="http://schemas.openxmlformats.org/drawingml/2006/wordprocessingDrawing" xmlns:r="http://schemas.openxmlformats.org/officeDocument/2006/relationships" xmlns:w14="http://schemas.microsoft.com/office/word/2010/wordml">
               <w:rPr>
-                <w:rFonts w:ascii="Helvetica"/>
+                <w:rFonts w:ascii="Arial"/>
                 <w:i w:val="false"/>
                 <w:b w:val="false"/>
                 <w:u w:val="none"/>
@@ -3099,7 +3227,7 @@
             </w:pPr>
             <w:r xmlns:w="http://schemas.openxmlformats.org/wordprocessingml/2006/main" xmlns:wp="http://schemas.openxmlformats.org/drawingml/2006/wordprocessingDrawing" xmlns:r="http://schemas.openxmlformats.org/officeDocument/2006/relationships" xmlns:w14="http://schemas.microsoft.com/office/word/2010/wordml">
               <w:rPr>
-                <w:rFonts w:ascii="Helvetica"/>
+                <w:rFonts w:ascii="Arial"/>
                 <w:i w:val="false"/>
                 <w:b w:val="false"/>
                 <w:u w:val="none"/>
@@ -3143,7 +3271,7 @@
             </w:pPr>
             <w:r xmlns:w="http://schemas.openxmlformats.org/wordprocessingml/2006/main" xmlns:wp="http://schemas.openxmlformats.org/drawingml/2006/wordprocessingDrawing" xmlns:r="http://schemas.openxmlformats.org/officeDocument/2006/relationships" xmlns:w14="http://schemas.microsoft.com/office/word/2010/wordml">
               <w:rPr>
-                <w:rFonts w:ascii="Helvetica"/>
+                <w:rFonts w:ascii="Arial"/>
                 <w:i w:val="false"/>
                 <w:b w:val="false"/>
                 <w:u w:val="none"/>
@@ -3187,7 +3315,7 @@
             </w:pPr>
             <w:r xmlns:w="http://schemas.openxmlformats.org/wordprocessingml/2006/main" xmlns:wp="http://schemas.openxmlformats.org/drawingml/2006/wordprocessingDrawing" xmlns:r="http://schemas.openxmlformats.org/officeDocument/2006/relationships" xmlns:w14="http://schemas.microsoft.com/office/word/2010/wordml">
               <w:rPr>
-                <w:rFonts w:ascii="Helvetica"/>
+                <w:rFonts w:ascii="Arial"/>
                 <w:i w:val="false"/>
                 <w:b w:val="false"/>
                 <w:u w:val="none"/>
@@ -3231,7 +3359,7 @@
             </w:pPr>
             <w:r xmlns:w="http://schemas.openxmlformats.org/wordprocessingml/2006/main" xmlns:wp="http://schemas.openxmlformats.org/drawingml/2006/wordprocessingDrawing" xmlns:r="http://schemas.openxmlformats.org/officeDocument/2006/relationships" xmlns:w14="http://schemas.microsoft.com/office/word/2010/wordml">
               <w:rPr>
-                <w:rFonts w:ascii="Helvetica"/>
+                <w:rFonts w:ascii="Arial"/>
                 <w:i w:val="false"/>
                 <w:b w:val="false"/>
                 <w:u w:val="none"/>
@@ -3275,7 +3403,7 @@
             </w:pPr>
             <w:r xmlns:w="http://schemas.openxmlformats.org/wordprocessingml/2006/main" xmlns:wp="http://schemas.openxmlformats.org/drawingml/2006/wordprocessingDrawing" xmlns:r="http://schemas.openxmlformats.org/officeDocument/2006/relationships" xmlns:w14="http://schemas.microsoft.com/office/word/2010/wordml">
               <w:rPr>
-                <w:rFonts w:ascii="Helvetica"/>
+                <w:rFonts w:ascii="Arial"/>
                 <w:i w:val="false"/>
                 <w:b w:val="false"/>
                 <w:u w:val="none"/>
@@ -3291,7 +3419,7 @@
       <w:tr>
         <w:trPr>
           <w:cantSplit/>
-          <w:trHeight w:val="577" w:hRule="auto"/>
+          <w:trHeight w:val="574" w:hRule="auto"/>
         </w:trPr>
         body 7
         <w:tc>
@@ -3326,7 +3454,7 @@
             </w:pPr>
             <w:r xmlns:w="http://schemas.openxmlformats.org/wordprocessingml/2006/main" xmlns:wp="http://schemas.openxmlformats.org/drawingml/2006/wordprocessingDrawing" xmlns:r="http://schemas.openxmlformats.org/officeDocument/2006/relationships" xmlns:w14="http://schemas.microsoft.com/office/word/2010/wordml">
               <w:rPr>
-                <w:rFonts w:ascii="Helvetica"/>
+                <w:rFonts w:ascii="Arial"/>
                 <w:i w:val="false"/>
                 <w:b w:val="false"/>
                 <w:u w:val="none"/>
@@ -3370,7 +3498,7 @@
             </w:pPr>
             <w:r xmlns:w="http://schemas.openxmlformats.org/wordprocessingml/2006/main" xmlns:wp="http://schemas.openxmlformats.org/drawingml/2006/wordprocessingDrawing" xmlns:r="http://schemas.openxmlformats.org/officeDocument/2006/relationships" xmlns:w14="http://schemas.microsoft.com/office/word/2010/wordml">
               <w:rPr>
-                <w:rFonts w:ascii="Helvetica"/>
+                <w:rFonts w:ascii="Arial"/>
                 <w:i w:val="false"/>
                 <w:b w:val="false"/>
                 <w:u w:val="none"/>
@@ -3414,7 +3542,7 @@
             </w:pPr>
             <w:r xmlns:w="http://schemas.openxmlformats.org/wordprocessingml/2006/main" xmlns:wp="http://schemas.openxmlformats.org/drawingml/2006/wordprocessingDrawing" xmlns:r="http://schemas.openxmlformats.org/officeDocument/2006/relationships" xmlns:w14="http://schemas.microsoft.com/office/word/2010/wordml">
               <w:rPr>
-                <w:rFonts w:ascii="Helvetica"/>
+                <w:rFonts w:ascii="Arial"/>
                 <w:i w:val="false"/>
                 <w:b w:val="false"/>
                 <w:u w:val="none"/>
@@ -3458,7 +3586,7 @@
             </w:pPr>
             <w:r xmlns:w="http://schemas.openxmlformats.org/wordprocessingml/2006/main" xmlns:wp="http://schemas.openxmlformats.org/drawingml/2006/wordprocessingDrawing" xmlns:r="http://schemas.openxmlformats.org/officeDocument/2006/relationships" xmlns:w14="http://schemas.microsoft.com/office/word/2010/wordml">
               <w:rPr>
-                <w:rFonts w:ascii="Helvetica"/>
+                <w:rFonts w:ascii="Arial"/>
                 <w:i w:val="false"/>
                 <w:b w:val="false"/>
                 <w:u w:val="none"/>
@@ -3502,7 +3630,7 @@
             </w:pPr>
             <w:r xmlns:w="http://schemas.openxmlformats.org/wordprocessingml/2006/main" xmlns:wp="http://schemas.openxmlformats.org/drawingml/2006/wordprocessingDrawing" xmlns:r="http://schemas.openxmlformats.org/officeDocument/2006/relationships" xmlns:w14="http://schemas.microsoft.com/office/word/2010/wordml">
               <w:rPr>
-                <w:rFonts w:ascii="Helvetica"/>
+                <w:rFonts w:ascii="Arial"/>
                 <w:i w:val="false"/>
                 <w:b w:val="false"/>
                 <w:u w:val="none"/>
@@ -3546,7 +3674,7 @@
             </w:pPr>
             <w:r xmlns:w="http://schemas.openxmlformats.org/wordprocessingml/2006/main" xmlns:wp="http://schemas.openxmlformats.org/drawingml/2006/wordprocessingDrawing" xmlns:r="http://schemas.openxmlformats.org/officeDocument/2006/relationships" xmlns:w14="http://schemas.microsoft.com/office/word/2010/wordml">
               <w:rPr>
-                <w:rFonts w:ascii="Helvetica"/>
+                <w:rFonts w:ascii="Arial"/>
                 <w:i w:val="false"/>
                 <w:b w:val="false"/>
                 <w:u w:val="none"/>
@@ -3590,7 +3718,7 @@
             </w:pPr>
             <w:r xmlns:w="http://schemas.openxmlformats.org/wordprocessingml/2006/main" xmlns:wp="http://schemas.openxmlformats.org/drawingml/2006/wordprocessingDrawing" xmlns:r="http://schemas.openxmlformats.org/officeDocument/2006/relationships" xmlns:w14="http://schemas.microsoft.com/office/word/2010/wordml">
               <w:rPr>
-                <w:rFonts w:ascii="Helvetica"/>
+                <w:rFonts w:ascii="Arial"/>
                 <w:i w:val="false"/>
                 <w:b w:val="false"/>
                 <w:u w:val="none"/>
@@ -3606,7 +3734,7 @@
       <w:tr>
         <w:trPr>
           <w:cantSplit/>
-          <w:trHeight w:val="577" w:hRule="auto"/>
+          <w:trHeight w:val="574" w:hRule="auto"/>
         </w:trPr>
         body 8
         <w:tc>
@@ -3641,7 +3769,7 @@
             </w:pPr>
             <w:r xmlns:w="http://schemas.openxmlformats.org/wordprocessingml/2006/main" xmlns:wp="http://schemas.openxmlformats.org/drawingml/2006/wordprocessingDrawing" xmlns:r="http://schemas.openxmlformats.org/officeDocument/2006/relationships" xmlns:w14="http://schemas.microsoft.com/office/word/2010/wordml">
               <w:rPr>
-                <w:rFonts w:ascii="Helvetica"/>
+                <w:rFonts w:ascii="Arial"/>
                 <w:i w:val="false"/>
                 <w:b w:val="false"/>
                 <w:u w:val="none"/>
@@ -3685,7 +3813,7 @@
             </w:pPr>
             <w:r xmlns:w="http://schemas.openxmlformats.org/wordprocessingml/2006/main" xmlns:wp="http://schemas.openxmlformats.org/drawingml/2006/wordprocessingDrawing" xmlns:r="http://schemas.openxmlformats.org/officeDocument/2006/relationships" xmlns:w14="http://schemas.microsoft.com/office/word/2010/wordml">
               <w:rPr>
-                <w:rFonts w:ascii="Helvetica"/>
+                <w:rFonts w:ascii="Arial"/>
                 <w:i w:val="false"/>
                 <w:b w:val="false"/>
                 <w:u w:val="none"/>
@@ -3729,7 +3857,7 @@
             </w:pPr>
             <w:r xmlns:w="http://schemas.openxmlformats.org/wordprocessingml/2006/main" xmlns:wp="http://schemas.openxmlformats.org/drawingml/2006/wordprocessingDrawing" xmlns:r="http://schemas.openxmlformats.org/officeDocument/2006/relationships" xmlns:w14="http://schemas.microsoft.com/office/word/2010/wordml">
               <w:rPr>
-                <w:rFonts w:ascii="Helvetica"/>
+                <w:rFonts w:ascii="Arial"/>
                 <w:i w:val="false"/>
                 <w:b w:val="false"/>
                 <w:u w:val="none"/>
@@ -3773,7 +3901,7 @@
             </w:pPr>
             <w:r xmlns:w="http://schemas.openxmlformats.org/wordprocessingml/2006/main" xmlns:wp="http://schemas.openxmlformats.org/drawingml/2006/wordprocessingDrawing" xmlns:r="http://schemas.openxmlformats.org/officeDocument/2006/relationships" xmlns:w14="http://schemas.microsoft.com/office/word/2010/wordml">
               <w:rPr>
-                <w:rFonts w:ascii="Helvetica"/>
+                <w:rFonts w:ascii="Arial"/>
                 <w:i w:val="false"/>
                 <w:b w:val="false"/>
                 <w:u w:val="none"/>
@@ -3817,7 +3945,7 @@
             </w:pPr>
             <w:r xmlns:w="http://schemas.openxmlformats.org/wordprocessingml/2006/main" xmlns:wp="http://schemas.openxmlformats.org/drawingml/2006/wordprocessingDrawing" xmlns:r="http://schemas.openxmlformats.org/officeDocument/2006/relationships" xmlns:w14="http://schemas.microsoft.com/office/word/2010/wordml">
               <w:rPr>
-                <w:rFonts w:ascii="Helvetica"/>
+                <w:rFonts w:ascii="Arial"/>
                 <w:i w:val="false"/>
                 <w:b w:val="false"/>
                 <w:u w:val="none"/>
@@ -3861,7 +3989,7 @@
             </w:pPr>
             <w:r xmlns:w="http://schemas.openxmlformats.org/wordprocessingml/2006/main" xmlns:wp="http://schemas.openxmlformats.org/drawingml/2006/wordprocessingDrawing" xmlns:r="http://schemas.openxmlformats.org/officeDocument/2006/relationships" xmlns:w14="http://schemas.microsoft.com/office/word/2010/wordml">
               <w:rPr>
-                <w:rFonts w:ascii="Helvetica"/>
+                <w:rFonts w:ascii="Arial"/>
                 <w:i w:val="false"/>
                 <w:b w:val="false"/>
                 <w:u w:val="none"/>
@@ -3905,7 +4033,7 @@
             </w:pPr>
             <w:r xmlns:w="http://schemas.openxmlformats.org/wordprocessingml/2006/main" xmlns:wp="http://schemas.openxmlformats.org/drawingml/2006/wordprocessingDrawing" xmlns:r="http://schemas.openxmlformats.org/officeDocument/2006/relationships" xmlns:w14="http://schemas.microsoft.com/office/word/2010/wordml">
               <w:rPr>
-                <w:rFonts w:ascii="Helvetica"/>
+                <w:rFonts w:ascii="Arial"/>
                 <w:i w:val="false"/>
                 <w:b w:val="false"/>
                 <w:u w:val="none"/>
@@ -3921,7 +4049,7 @@
       <w:tr>
         <w:trPr>
           <w:cantSplit/>
-          <w:trHeight w:val="577" w:hRule="auto"/>
+          <w:trHeight w:val="574" w:hRule="auto"/>
         </w:trPr>
         body 9
         <w:tc>
@@ -3956,7 +4084,7 @@
             </w:pPr>
             <w:r xmlns:w="http://schemas.openxmlformats.org/wordprocessingml/2006/main" xmlns:wp="http://schemas.openxmlformats.org/drawingml/2006/wordprocessingDrawing" xmlns:r="http://schemas.openxmlformats.org/officeDocument/2006/relationships" xmlns:w14="http://schemas.microsoft.com/office/word/2010/wordml">
               <w:rPr>
-                <w:rFonts w:ascii="Helvetica"/>
+                <w:rFonts w:ascii="Arial"/>
                 <w:i w:val="false"/>
                 <w:b w:val="false"/>
                 <w:u w:val="none"/>
@@ -4000,7 +4128,7 @@
             </w:pPr>
             <w:r xmlns:w="http://schemas.openxmlformats.org/wordprocessingml/2006/main" xmlns:wp="http://schemas.openxmlformats.org/drawingml/2006/wordprocessingDrawing" xmlns:r="http://schemas.openxmlformats.org/officeDocument/2006/relationships" xmlns:w14="http://schemas.microsoft.com/office/word/2010/wordml">
               <w:rPr>
-                <w:rFonts w:ascii="Helvetica"/>
+                <w:rFonts w:ascii="Arial"/>
                 <w:i w:val="false"/>
                 <w:b w:val="false"/>
                 <w:u w:val="none"/>
@@ -4044,7 +4172,7 @@
             </w:pPr>
             <w:r xmlns:w="http://schemas.openxmlformats.org/wordprocessingml/2006/main" xmlns:wp="http://schemas.openxmlformats.org/drawingml/2006/wordprocessingDrawing" xmlns:r="http://schemas.openxmlformats.org/officeDocument/2006/relationships" xmlns:w14="http://schemas.microsoft.com/office/word/2010/wordml">
               <w:rPr>
-                <w:rFonts w:ascii="Helvetica"/>
+                <w:rFonts w:ascii="Arial"/>
                 <w:i w:val="false"/>
                 <w:b w:val="false"/>
                 <w:u w:val="none"/>
@@ -4088,7 +4216,7 @@
             </w:pPr>
             <w:r xmlns:w="http://schemas.openxmlformats.org/wordprocessingml/2006/main" xmlns:wp="http://schemas.openxmlformats.org/drawingml/2006/wordprocessingDrawing" xmlns:r="http://schemas.openxmlformats.org/officeDocument/2006/relationships" xmlns:w14="http://schemas.microsoft.com/office/word/2010/wordml">
               <w:rPr>
-                <w:rFonts w:ascii="Helvetica"/>
+                <w:rFonts w:ascii="Arial"/>
                 <w:i w:val="false"/>
                 <w:b w:val="false"/>
                 <w:u w:val="none"/>
@@ -4132,7 +4260,7 @@
             </w:pPr>
             <w:r xmlns:w="http://schemas.openxmlformats.org/wordprocessingml/2006/main" xmlns:wp="http://schemas.openxmlformats.org/drawingml/2006/wordprocessingDrawing" xmlns:r="http://schemas.openxmlformats.org/officeDocument/2006/relationships" xmlns:w14="http://schemas.microsoft.com/office/word/2010/wordml">
               <w:rPr>
-                <w:rFonts w:ascii="Helvetica"/>
+                <w:rFonts w:ascii="Arial"/>
                 <w:i w:val="false"/>
                 <w:b w:val="false"/>
                 <w:u w:val="none"/>
@@ -4176,7 +4304,7 @@
             </w:pPr>
             <w:r xmlns:w="http://schemas.openxmlformats.org/wordprocessingml/2006/main" xmlns:wp="http://schemas.openxmlformats.org/drawingml/2006/wordprocessingDrawing" xmlns:r="http://schemas.openxmlformats.org/officeDocument/2006/relationships" xmlns:w14="http://schemas.microsoft.com/office/word/2010/wordml">
               <w:rPr>
-                <w:rFonts w:ascii="Helvetica"/>
+                <w:rFonts w:ascii="Arial"/>
                 <w:i w:val="false"/>
                 <w:b w:val="false"/>
                 <w:u w:val="none"/>
@@ -4220,7 +4348,7 @@
             </w:pPr>
             <w:r xmlns:w="http://schemas.openxmlformats.org/wordprocessingml/2006/main" xmlns:wp="http://schemas.openxmlformats.org/drawingml/2006/wordprocessingDrawing" xmlns:r="http://schemas.openxmlformats.org/officeDocument/2006/relationships" xmlns:w14="http://schemas.microsoft.com/office/word/2010/wordml">
               <w:rPr>
-                <w:rFonts w:ascii="Helvetica"/>
+                <w:rFonts w:ascii="Arial"/>
                 <w:i w:val="false"/>
                 <w:b w:val="false"/>
                 <w:u w:val="none"/>
@@ -4236,7 +4364,7 @@
       <w:tr>
         <w:trPr>
           <w:cantSplit/>
-          <w:trHeight w:val="577" w:hRule="auto"/>
+          <w:trHeight w:val="574" w:hRule="auto"/>
         </w:trPr>
         body10
         <w:tc>
@@ -4271,7 +4399,7 @@
             </w:pPr>
             <w:r xmlns:w="http://schemas.openxmlformats.org/wordprocessingml/2006/main" xmlns:wp="http://schemas.openxmlformats.org/drawingml/2006/wordprocessingDrawing" xmlns:r="http://schemas.openxmlformats.org/officeDocument/2006/relationships" xmlns:w14="http://schemas.microsoft.com/office/word/2010/wordml">
               <w:rPr>
-                <w:rFonts w:ascii="Helvetica"/>
+                <w:rFonts w:ascii="Arial"/>
                 <w:i w:val="false"/>
                 <w:b w:val="false"/>
                 <w:u w:val="none"/>
@@ -4315,7 +4443,7 @@
             </w:pPr>
             <w:r xmlns:w="http://schemas.openxmlformats.org/wordprocessingml/2006/main" xmlns:wp="http://schemas.openxmlformats.org/drawingml/2006/wordprocessingDrawing" xmlns:r="http://schemas.openxmlformats.org/officeDocument/2006/relationships" xmlns:w14="http://schemas.microsoft.com/office/word/2010/wordml">
               <w:rPr>
-                <w:rFonts w:ascii="Helvetica"/>
+                <w:rFonts w:ascii="Arial"/>
                 <w:i w:val="false"/>
                 <w:b w:val="false"/>
                 <w:u w:val="none"/>
@@ -4359,7 +4487,7 @@
             </w:pPr>
             <w:r xmlns:w="http://schemas.openxmlformats.org/wordprocessingml/2006/main" xmlns:wp="http://schemas.openxmlformats.org/drawingml/2006/wordprocessingDrawing" xmlns:r="http://schemas.openxmlformats.org/officeDocument/2006/relationships" xmlns:w14="http://schemas.microsoft.com/office/word/2010/wordml">
               <w:rPr>
-                <w:rFonts w:ascii="Helvetica"/>
+                <w:rFonts w:ascii="Arial"/>
                 <w:i w:val="false"/>
                 <w:b w:val="false"/>
                 <w:u w:val="none"/>
@@ -4403,7 +4531,7 @@
             </w:pPr>
             <w:r xmlns:w="http://schemas.openxmlformats.org/wordprocessingml/2006/main" xmlns:wp="http://schemas.openxmlformats.org/drawingml/2006/wordprocessingDrawing" xmlns:r="http://schemas.openxmlformats.org/officeDocument/2006/relationships" xmlns:w14="http://schemas.microsoft.com/office/word/2010/wordml">
               <w:rPr>
-                <w:rFonts w:ascii="Helvetica"/>
+                <w:rFonts w:ascii="Arial"/>
                 <w:i w:val="false"/>
                 <w:b w:val="false"/>
                 <w:u w:val="none"/>
@@ -4447,7 +4575,7 @@
             </w:pPr>
             <w:r xmlns:w="http://schemas.openxmlformats.org/wordprocessingml/2006/main" xmlns:wp="http://schemas.openxmlformats.org/drawingml/2006/wordprocessingDrawing" xmlns:r="http://schemas.openxmlformats.org/officeDocument/2006/relationships" xmlns:w14="http://schemas.microsoft.com/office/word/2010/wordml">
               <w:rPr>
-                <w:rFonts w:ascii="Helvetica"/>
+                <w:rFonts w:ascii="Arial"/>
                 <w:i w:val="false"/>
                 <w:b w:val="false"/>
                 <w:u w:val="none"/>
@@ -4491,7 +4619,7 @@
             </w:pPr>
             <w:r xmlns:w="http://schemas.openxmlformats.org/wordprocessingml/2006/main" xmlns:wp="http://schemas.openxmlformats.org/drawingml/2006/wordprocessingDrawing" xmlns:r="http://schemas.openxmlformats.org/officeDocument/2006/relationships" xmlns:w14="http://schemas.microsoft.com/office/word/2010/wordml">
               <w:rPr>
-                <w:rFonts w:ascii="Helvetica"/>
+                <w:rFonts w:ascii="Arial"/>
                 <w:i w:val="false"/>
                 <w:b w:val="false"/>
                 <w:u w:val="none"/>
@@ -4535,7 +4663,7 @@
             </w:pPr>
             <w:r xmlns:w="http://schemas.openxmlformats.org/wordprocessingml/2006/main" xmlns:wp="http://schemas.openxmlformats.org/drawingml/2006/wordprocessingDrawing" xmlns:r="http://schemas.openxmlformats.org/officeDocument/2006/relationships" xmlns:w14="http://schemas.microsoft.com/office/word/2010/wordml">
               <w:rPr>
-                <w:rFonts w:ascii="Helvetica"/>
+                <w:rFonts w:ascii="Arial"/>
                 <w:i w:val="false"/>
                 <w:b w:val="false"/>
                 <w:u w:val="none"/>
@@ -4551,7 +4679,7 @@
       <w:tr>
         <w:trPr>
           <w:cantSplit/>
-          <w:trHeight w:val="577" w:hRule="auto"/>
+          <w:trHeight w:val="574" w:hRule="auto"/>
         </w:trPr>
         body11
         <w:tc>
@@ -4586,7 +4714,7 @@
             </w:pPr>
             <w:r xmlns:w="http://schemas.openxmlformats.org/wordprocessingml/2006/main" xmlns:wp="http://schemas.openxmlformats.org/drawingml/2006/wordprocessingDrawing" xmlns:r="http://schemas.openxmlformats.org/officeDocument/2006/relationships" xmlns:w14="http://schemas.microsoft.com/office/word/2010/wordml">
               <w:rPr>
-                <w:rFonts w:ascii="Helvetica"/>
+                <w:rFonts w:ascii="Arial"/>
                 <w:i w:val="false"/>
                 <w:b w:val="false"/>
                 <w:u w:val="none"/>
@@ -4630,7 +4758,7 @@
             </w:pPr>
             <w:r xmlns:w="http://schemas.openxmlformats.org/wordprocessingml/2006/main" xmlns:wp="http://schemas.openxmlformats.org/drawingml/2006/wordprocessingDrawing" xmlns:r="http://schemas.openxmlformats.org/officeDocument/2006/relationships" xmlns:w14="http://schemas.microsoft.com/office/word/2010/wordml">
               <w:rPr>
-                <w:rFonts w:ascii="Helvetica"/>
+                <w:rFonts w:ascii="Arial"/>
                 <w:i w:val="false"/>
                 <w:b w:val="false"/>
                 <w:u w:val="none"/>
@@ -4674,7 +4802,7 @@
             </w:pPr>
             <w:r xmlns:w="http://schemas.openxmlformats.org/wordprocessingml/2006/main" xmlns:wp="http://schemas.openxmlformats.org/drawingml/2006/wordprocessingDrawing" xmlns:r="http://schemas.openxmlformats.org/officeDocument/2006/relationships" xmlns:w14="http://schemas.microsoft.com/office/word/2010/wordml">
               <w:rPr>
-                <w:rFonts w:ascii="Helvetica"/>
+                <w:rFonts w:ascii="Arial"/>
                 <w:i w:val="false"/>
                 <w:b w:val="false"/>
                 <w:u w:val="none"/>
@@ -4718,7 +4846,7 @@
             </w:pPr>
             <w:r xmlns:w="http://schemas.openxmlformats.org/wordprocessingml/2006/main" xmlns:wp="http://schemas.openxmlformats.org/drawingml/2006/wordprocessingDrawing" xmlns:r="http://schemas.openxmlformats.org/officeDocument/2006/relationships" xmlns:w14="http://schemas.microsoft.com/office/word/2010/wordml">
               <w:rPr>
-                <w:rFonts w:ascii="Helvetica"/>
+                <w:rFonts w:ascii="Arial"/>
                 <w:i w:val="false"/>
                 <w:b w:val="false"/>
                 <w:u w:val="none"/>
@@ -4762,7 +4890,7 @@
             </w:pPr>
             <w:r xmlns:w="http://schemas.openxmlformats.org/wordprocessingml/2006/main" xmlns:wp="http://schemas.openxmlformats.org/drawingml/2006/wordprocessingDrawing" xmlns:r="http://schemas.openxmlformats.org/officeDocument/2006/relationships" xmlns:w14="http://schemas.microsoft.com/office/word/2010/wordml">
               <w:rPr>
-                <w:rFonts w:ascii="Helvetica"/>
+                <w:rFonts w:ascii="Arial"/>
                 <w:i w:val="false"/>
                 <w:b w:val="false"/>
                 <w:u w:val="none"/>
@@ -4806,7 +4934,7 @@
             </w:pPr>
             <w:r xmlns:w="http://schemas.openxmlformats.org/wordprocessingml/2006/main" xmlns:wp="http://schemas.openxmlformats.org/drawingml/2006/wordprocessingDrawing" xmlns:r="http://schemas.openxmlformats.org/officeDocument/2006/relationships" xmlns:w14="http://schemas.microsoft.com/office/word/2010/wordml">
               <w:rPr>
-                <w:rFonts w:ascii="Helvetica"/>
+                <w:rFonts w:ascii="Arial"/>
                 <w:i w:val="false"/>
                 <w:b w:val="false"/>
                 <w:u w:val="none"/>
@@ -4850,7 +4978,7 @@
             </w:pPr>
             <w:r xmlns:w="http://schemas.openxmlformats.org/wordprocessingml/2006/main" xmlns:wp="http://schemas.openxmlformats.org/drawingml/2006/wordprocessingDrawing" xmlns:r="http://schemas.openxmlformats.org/officeDocument/2006/relationships" xmlns:w14="http://schemas.microsoft.com/office/word/2010/wordml">
               <w:rPr>
-                <w:rFonts w:ascii="Helvetica"/>
+                <w:rFonts w:ascii="Arial"/>
                 <w:i w:val="false"/>
                 <w:b w:val="false"/>
                 <w:u w:val="none"/>
@@ -4866,7 +4994,7 @@
       <w:tr>
         <w:trPr>
           <w:cantSplit/>
-          <w:trHeight w:val="577" w:hRule="auto"/>
+          <w:trHeight w:val="574" w:hRule="auto"/>
         </w:trPr>
         body12
         <w:tc>
@@ -4901,7 +5029,7 @@
             </w:pPr>
             <w:r xmlns:w="http://schemas.openxmlformats.org/wordprocessingml/2006/main" xmlns:wp="http://schemas.openxmlformats.org/drawingml/2006/wordprocessingDrawing" xmlns:r="http://schemas.openxmlformats.org/officeDocument/2006/relationships" xmlns:w14="http://schemas.microsoft.com/office/word/2010/wordml">
               <w:rPr>
-                <w:rFonts w:ascii="Helvetica"/>
+                <w:rFonts w:ascii="Arial"/>
                 <w:i w:val="false"/>
                 <w:b w:val="false"/>
                 <w:u w:val="none"/>
@@ -4945,7 +5073,7 @@
             </w:pPr>
             <w:r xmlns:w="http://schemas.openxmlformats.org/wordprocessingml/2006/main" xmlns:wp="http://schemas.openxmlformats.org/drawingml/2006/wordprocessingDrawing" xmlns:r="http://schemas.openxmlformats.org/officeDocument/2006/relationships" xmlns:w14="http://schemas.microsoft.com/office/word/2010/wordml">
               <w:rPr>
-                <w:rFonts w:ascii="Helvetica"/>
+                <w:rFonts w:ascii="Arial"/>
                 <w:i w:val="false"/>
                 <w:b w:val="false"/>
                 <w:u w:val="none"/>
@@ -4989,7 +5117,7 @@
             </w:pPr>
             <w:r xmlns:w="http://schemas.openxmlformats.org/wordprocessingml/2006/main" xmlns:wp="http://schemas.openxmlformats.org/drawingml/2006/wordprocessingDrawing" xmlns:r="http://schemas.openxmlformats.org/officeDocument/2006/relationships" xmlns:w14="http://schemas.microsoft.com/office/word/2010/wordml">
               <w:rPr>
-                <w:rFonts w:ascii="Helvetica"/>
+                <w:rFonts w:ascii="Arial"/>
                 <w:i w:val="false"/>
                 <w:b w:val="false"/>
                 <w:u w:val="none"/>
@@ -5033,7 +5161,7 @@
             </w:pPr>
             <w:r xmlns:w="http://schemas.openxmlformats.org/wordprocessingml/2006/main" xmlns:wp="http://schemas.openxmlformats.org/drawingml/2006/wordprocessingDrawing" xmlns:r="http://schemas.openxmlformats.org/officeDocument/2006/relationships" xmlns:w14="http://schemas.microsoft.com/office/word/2010/wordml">
               <w:rPr>
-                <w:rFonts w:ascii="Helvetica"/>
+                <w:rFonts w:ascii="Arial"/>
                 <w:i w:val="false"/>
                 <w:b w:val="false"/>
                 <w:u w:val="none"/>
@@ -5077,7 +5205,7 @@
             </w:pPr>
             <w:r xmlns:w="http://schemas.openxmlformats.org/wordprocessingml/2006/main" xmlns:wp="http://schemas.openxmlformats.org/drawingml/2006/wordprocessingDrawing" xmlns:r="http://schemas.openxmlformats.org/officeDocument/2006/relationships" xmlns:w14="http://schemas.microsoft.com/office/word/2010/wordml">
               <w:rPr>
-                <w:rFonts w:ascii="Helvetica"/>
+                <w:rFonts w:ascii="Arial"/>
                 <w:i w:val="false"/>
                 <w:b w:val="false"/>
                 <w:u w:val="none"/>
@@ -5121,7 +5249,7 @@
             </w:pPr>
             <w:r xmlns:w="http://schemas.openxmlformats.org/wordprocessingml/2006/main" xmlns:wp="http://schemas.openxmlformats.org/drawingml/2006/wordprocessingDrawing" xmlns:r="http://schemas.openxmlformats.org/officeDocument/2006/relationships" xmlns:w14="http://schemas.microsoft.com/office/word/2010/wordml">
               <w:rPr>
-                <w:rFonts w:ascii="Helvetica"/>
+                <w:rFonts w:ascii="Arial"/>
                 <w:i w:val="false"/>
                 <w:b w:val="false"/>
                 <w:u w:val="none"/>
@@ -5165,7 +5293,7 @@
             </w:pPr>
             <w:r xmlns:w="http://schemas.openxmlformats.org/wordprocessingml/2006/main" xmlns:wp="http://schemas.openxmlformats.org/drawingml/2006/wordprocessingDrawing" xmlns:r="http://schemas.openxmlformats.org/officeDocument/2006/relationships" xmlns:w14="http://schemas.microsoft.com/office/word/2010/wordml">
               <w:rPr>
-                <w:rFonts w:ascii="Helvetica"/>
+                <w:rFonts w:ascii="Arial"/>
                 <w:i w:val="false"/>
                 <w:b w:val="false"/>
                 <w:u w:val="none"/>
@@ -5181,7 +5309,7 @@
       <w:tr>
         <w:trPr>
           <w:cantSplit/>
-          <w:trHeight w:val="577" w:hRule="auto"/>
+          <w:trHeight w:val="574" w:hRule="auto"/>
         </w:trPr>
         body13
         <w:tc>
@@ -5216,7 +5344,7 @@
             </w:pPr>
             <w:r xmlns:w="http://schemas.openxmlformats.org/wordprocessingml/2006/main" xmlns:wp="http://schemas.openxmlformats.org/drawingml/2006/wordprocessingDrawing" xmlns:r="http://schemas.openxmlformats.org/officeDocument/2006/relationships" xmlns:w14="http://schemas.microsoft.com/office/word/2010/wordml">
               <w:rPr>
-                <w:rFonts w:ascii="Helvetica"/>
+                <w:rFonts w:ascii="Arial"/>
                 <w:i w:val="false"/>
                 <w:b w:val="false"/>
                 <w:u w:val="none"/>
@@ -5260,7 +5388,7 @@
             </w:pPr>
             <w:r xmlns:w="http://schemas.openxmlformats.org/wordprocessingml/2006/main" xmlns:wp="http://schemas.openxmlformats.org/drawingml/2006/wordprocessingDrawing" xmlns:r="http://schemas.openxmlformats.org/officeDocument/2006/relationships" xmlns:w14="http://schemas.microsoft.com/office/word/2010/wordml">
               <w:rPr>
-                <w:rFonts w:ascii="Helvetica"/>
+                <w:rFonts w:ascii="Arial"/>
                 <w:i w:val="false"/>
                 <w:b w:val="false"/>
                 <w:u w:val="none"/>
@@ -5304,7 +5432,7 @@
             </w:pPr>
             <w:r xmlns:w="http://schemas.openxmlformats.org/wordprocessingml/2006/main" xmlns:wp="http://schemas.openxmlformats.org/drawingml/2006/wordprocessingDrawing" xmlns:r="http://schemas.openxmlformats.org/officeDocument/2006/relationships" xmlns:w14="http://schemas.microsoft.com/office/word/2010/wordml">
               <w:rPr>
-                <w:rFonts w:ascii="Helvetica"/>
+                <w:rFonts w:ascii="Arial"/>
                 <w:i w:val="false"/>
                 <w:b w:val="false"/>
                 <w:u w:val="none"/>
@@ -5348,7 +5476,7 @@
             </w:pPr>
             <w:r xmlns:w="http://schemas.openxmlformats.org/wordprocessingml/2006/main" xmlns:wp="http://schemas.openxmlformats.org/drawingml/2006/wordprocessingDrawing" xmlns:r="http://schemas.openxmlformats.org/officeDocument/2006/relationships" xmlns:w14="http://schemas.microsoft.com/office/word/2010/wordml">
               <w:rPr>
-                <w:rFonts w:ascii="Helvetica"/>
+                <w:rFonts w:ascii="Arial"/>
                 <w:i w:val="false"/>
                 <w:b w:val="false"/>
                 <w:u w:val="none"/>
@@ -5392,7 +5520,7 @@
             </w:pPr>
             <w:r xmlns:w="http://schemas.openxmlformats.org/wordprocessingml/2006/main" xmlns:wp="http://schemas.openxmlformats.org/drawingml/2006/wordprocessingDrawing" xmlns:r="http://schemas.openxmlformats.org/officeDocument/2006/relationships" xmlns:w14="http://schemas.microsoft.com/office/word/2010/wordml">
               <w:rPr>
-                <w:rFonts w:ascii="Helvetica"/>
+                <w:rFonts w:ascii="Arial"/>
                 <w:i w:val="false"/>
                 <w:b w:val="false"/>
                 <w:u w:val="none"/>
@@ -5436,7 +5564,7 @@
             </w:pPr>
             <w:r xmlns:w="http://schemas.openxmlformats.org/wordprocessingml/2006/main" xmlns:wp="http://schemas.openxmlformats.org/drawingml/2006/wordprocessingDrawing" xmlns:r="http://schemas.openxmlformats.org/officeDocument/2006/relationships" xmlns:w14="http://schemas.microsoft.com/office/word/2010/wordml">
               <w:rPr>
-                <w:rFonts w:ascii="Helvetica"/>
+                <w:rFonts w:ascii="Arial"/>
                 <w:i w:val="false"/>
                 <w:b w:val="false"/>
                 <w:u w:val="none"/>
@@ -5480,7 +5608,7 @@
             </w:pPr>
             <w:r xmlns:w="http://schemas.openxmlformats.org/wordprocessingml/2006/main" xmlns:wp="http://schemas.openxmlformats.org/drawingml/2006/wordprocessingDrawing" xmlns:r="http://schemas.openxmlformats.org/officeDocument/2006/relationships" xmlns:w14="http://schemas.microsoft.com/office/word/2010/wordml">
               <w:rPr>
-                <w:rFonts w:ascii="Helvetica"/>
+                <w:rFonts w:ascii="Arial"/>
                 <w:i w:val="false"/>
                 <w:b w:val="false"/>
                 <w:u w:val="none"/>
@@ -5496,7 +5624,7 @@
       <w:tr>
         <w:trPr>
           <w:cantSplit/>
-          <w:trHeight w:val="577" w:hRule="auto"/>
+          <w:trHeight w:val="574" w:hRule="auto"/>
         </w:trPr>
         body14
         <w:tc>
@@ -5531,7 +5659,7 @@
             </w:pPr>
             <w:r xmlns:w="http://schemas.openxmlformats.org/wordprocessingml/2006/main" xmlns:wp="http://schemas.openxmlformats.org/drawingml/2006/wordprocessingDrawing" xmlns:r="http://schemas.openxmlformats.org/officeDocument/2006/relationships" xmlns:w14="http://schemas.microsoft.com/office/word/2010/wordml">
               <w:rPr>
-                <w:rFonts w:ascii="Helvetica"/>
+                <w:rFonts w:ascii="Arial"/>
                 <w:i w:val="false"/>
                 <w:b w:val="false"/>
                 <w:u w:val="none"/>
@@ -5575,7 +5703,7 @@
             </w:pPr>
             <w:r xmlns:w="http://schemas.openxmlformats.org/wordprocessingml/2006/main" xmlns:wp="http://schemas.openxmlformats.org/drawingml/2006/wordprocessingDrawing" xmlns:r="http://schemas.openxmlformats.org/officeDocument/2006/relationships" xmlns:w14="http://schemas.microsoft.com/office/word/2010/wordml">
               <w:rPr>
-                <w:rFonts w:ascii="Helvetica"/>
+                <w:rFonts w:ascii="Arial"/>
                 <w:i w:val="false"/>
                 <w:b w:val="false"/>
                 <w:u w:val="none"/>
@@ -5619,7 +5747,7 @@
             </w:pPr>
             <w:r xmlns:w="http://schemas.openxmlformats.org/wordprocessingml/2006/main" xmlns:wp="http://schemas.openxmlformats.org/drawingml/2006/wordprocessingDrawing" xmlns:r="http://schemas.openxmlformats.org/officeDocument/2006/relationships" xmlns:w14="http://schemas.microsoft.com/office/word/2010/wordml">
               <w:rPr>
-                <w:rFonts w:ascii="Helvetica"/>
+                <w:rFonts w:ascii="Arial"/>
                 <w:i w:val="false"/>
                 <w:b w:val="false"/>
                 <w:u w:val="none"/>
@@ -5663,7 +5791,7 @@
             </w:pPr>
             <w:r xmlns:w="http://schemas.openxmlformats.org/wordprocessingml/2006/main" xmlns:wp="http://schemas.openxmlformats.org/drawingml/2006/wordprocessingDrawing" xmlns:r="http://schemas.openxmlformats.org/officeDocument/2006/relationships" xmlns:w14="http://schemas.microsoft.com/office/word/2010/wordml">
               <w:rPr>
-                <w:rFonts w:ascii="Helvetica"/>
+                <w:rFonts w:ascii="Arial"/>
                 <w:i w:val="false"/>
                 <w:b w:val="false"/>
                 <w:u w:val="none"/>
@@ -5707,7 +5835,7 @@
             </w:pPr>
             <w:r xmlns:w="http://schemas.openxmlformats.org/wordprocessingml/2006/main" xmlns:wp="http://schemas.openxmlformats.org/drawingml/2006/wordprocessingDrawing" xmlns:r="http://schemas.openxmlformats.org/officeDocument/2006/relationships" xmlns:w14="http://schemas.microsoft.com/office/word/2010/wordml">
               <w:rPr>
-                <w:rFonts w:ascii="Helvetica"/>
+                <w:rFonts w:ascii="Arial"/>
                 <w:i w:val="false"/>
                 <w:b w:val="false"/>
                 <w:u w:val="none"/>
@@ -5751,7 +5879,7 @@
             </w:pPr>
             <w:r xmlns:w="http://schemas.openxmlformats.org/wordprocessingml/2006/main" xmlns:wp="http://schemas.openxmlformats.org/drawingml/2006/wordprocessingDrawing" xmlns:r="http://schemas.openxmlformats.org/officeDocument/2006/relationships" xmlns:w14="http://schemas.microsoft.com/office/word/2010/wordml">
               <w:rPr>
-                <w:rFonts w:ascii="Helvetica"/>
+                <w:rFonts w:ascii="Arial"/>
                 <w:i w:val="false"/>
                 <w:b w:val="false"/>
                 <w:u w:val="none"/>
@@ -5795,7 +5923,7 @@
             </w:pPr>
             <w:r xmlns:w="http://schemas.openxmlformats.org/wordprocessingml/2006/main" xmlns:wp="http://schemas.openxmlformats.org/drawingml/2006/wordprocessingDrawing" xmlns:r="http://schemas.openxmlformats.org/officeDocument/2006/relationships" xmlns:w14="http://schemas.microsoft.com/office/word/2010/wordml">
               <w:rPr>
-                <w:rFonts w:ascii="Helvetica"/>
+                <w:rFonts w:ascii="Arial"/>
                 <w:i w:val="false"/>
                 <w:b w:val="false"/>
                 <w:u w:val="none"/>
@@ -5811,7 +5939,7 @@
       <w:tr>
         <w:trPr>
           <w:cantSplit/>
-          <w:trHeight w:val="577" w:hRule="auto"/>
+          <w:trHeight w:val="574" w:hRule="auto"/>
         </w:trPr>
         body15
         <w:tc>
@@ -5846,7 +5974,7 @@
             </w:pPr>
             <w:r xmlns:w="http://schemas.openxmlformats.org/wordprocessingml/2006/main" xmlns:wp="http://schemas.openxmlformats.org/drawingml/2006/wordprocessingDrawing" xmlns:r="http://schemas.openxmlformats.org/officeDocument/2006/relationships" xmlns:w14="http://schemas.microsoft.com/office/word/2010/wordml">
               <w:rPr>
-                <w:rFonts w:ascii="Helvetica"/>
+                <w:rFonts w:ascii="Arial"/>
                 <w:i w:val="false"/>
                 <w:b w:val="false"/>
                 <w:u w:val="none"/>
@@ -5890,7 +6018,7 @@
             </w:pPr>
             <w:r xmlns:w="http://schemas.openxmlformats.org/wordprocessingml/2006/main" xmlns:wp="http://schemas.openxmlformats.org/drawingml/2006/wordprocessingDrawing" xmlns:r="http://schemas.openxmlformats.org/officeDocument/2006/relationships" xmlns:w14="http://schemas.microsoft.com/office/word/2010/wordml">
               <w:rPr>
-                <w:rFonts w:ascii="Helvetica"/>
+                <w:rFonts w:ascii="Arial"/>
                 <w:i w:val="false"/>
                 <w:b w:val="false"/>
                 <w:u w:val="none"/>
@@ -5934,7 +6062,7 @@
             </w:pPr>
             <w:r xmlns:w="http://schemas.openxmlformats.org/wordprocessingml/2006/main" xmlns:wp="http://schemas.openxmlformats.org/drawingml/2006/wordprocessingDrawing" xmlns:r="http://schemas.openxmlformats.org/officeDocument/2006/relationships" xmlns:w14="http://schemas.microsoft.com/office/word/2010/wordml">
               <w:rPr>
-                <w:rFonts w:ascii="Helvetica"/>
+                <w:rFonts w:ascii="Arial"/>
                 <w:i w:val="false"/>
                 <w:b w:val="false"/>
                 <w:u w:val="none"/>
@@ -5978,7 +6106,7 @@
             </w:pPr>
             <w:r xmlns:w="http://schemas.openxmlformats.org/wordprocessingml/2006/main" xmlns:wp="http://schemas.openxmlformats.org/drawingml/2006/wordprocessingDrawing" xmlns:r="http://schemas.openxmlformats.org/officeDocument/2006/relationships" xmlns:w14="http://schemas.microsoft.com/office/word/2010/wordml">
               <w:rPr>
-                <w:rFonts w:ascii="Helvetica"/>
+                <w:rFonts w:ascii="Arial"/>
                 <w:i w:val="false"/>
                 <w:b w:val="false"/>
                 <w:u w:val="none"/>
@@ -6022,7 +6150,7 @@
             </w:pPr>
             <w:r xmlns:w="http://schemas.openxmlformats.org/wordprocessingml/2006/main" xmlns:wp="http://schemas.openxmlformats.org/drawingml/2006/wordprocessingDrawing" xmlns:r="http://schemas.openxmlformats.org/officeDocument/2006/relationships" xmlns:w14="http://schemas.microsoft.com/office/word/2010/wordml">
               <w:rPr>
-                <w:rFonts w:ascii="Helvetica"/>
+                <w:rFonts w:ascii="Arial"/>
                 <w:i w:val="false"/>
                 <w:b w:val="false"/>
                 <w:u w:val="none"/>
@@ -6066,7 +6194,7 @@
             </w:pPr>
             <w:r xmlns:w="http://schemas.openxmlformats.org/wordprocessingml/2006/main" xmlns:wp="http://schemas.openxmlformats.org/drawingml/2006/wordprocessingDrawing" xmlns:r="http://schemas.openxmlformats.org/officeDocument/2006/relationships" xmlns:w14="http://schemas.microsoft.com/office/word/2010/wordml">
               <w:rPr>
-                <w:rFonts w:ascii="Helvetica"/>
+                <w:rFonts w:ascii="Arial"/>
                 <w:i w:val="false"/>
                 <w:b w:val="false"/>
                 <w:u w:val="none"/>
@@ -6110,7 +6238,7 @@
             </w:pPr>
             <w:r xmlns:w="http://schemas.openxmlformats.org/wordprocessingml/2006/main" xmlns:wp="http://schemas.openxmlformats.org/drawingml/2006/wordprocessingDrawing" xmlns:r="http://schemas.openxmlformats.org/officeDocument/2006/relationships" xmlns:w14="http://schemas.microsoft.com/office/word/2010/wordml">
               <w:rPr>
-                <w:rFonts w:ascii="Helvetica"/>
+                <w:rFonts w:ascii="Arial"/>
                 <w:i w:val="false"/>
                 <w:b w:val="false"/>
                 <w:u w:val="none"/>
@@ -6126,7 +6254,7 @@
       <w:tr>
         <w:trPr>
           <w:cantSplit/>
-          <w:trHeight w:val="577" w:hRule="auto"/>
+          <w:trHeight w:val="574" w:hRule="auto"/>
         </w:trPr>
         body16
         <w:tc>
@@ -6161,7 +6289,7 @@
             </w:pPr>
             <w:r xmlns:w="http://schemas.openxmlformats.org/wordprocessingml/2006/main" xmlns:wp="http://schemas.openxmlformats.org/drawingml/2006/wordprocessingDrawing" xmlns:r="http://schemas.openxmlformats.org/officeDocument/2006/relationships" xmlns:w14="http://schemas.microsoft.com/office/word/2010/wordml">
               <w:rPr>
-                <w:rFonts w:ascii="Helvetica"/>
+                <w:rFonts w:ascii="Arial"/>
                 <w:i w:val="false"/>
                 <w:b w:val="false"/>
                 <w:u w:val="none"/>
@@ -6205,7 +6333,7 @@
             </w:pPr>
             <w:r xmlns:w="http://schemas.openxmlformats.org/wordprocessingml/2006/main" xmlns:wp="http://schemas.openxmlformats.org/drawingml/2006/wordprocessingDrawing" xmlns:r="http://schemas.openxmlformats.org/officeDocument/2006/relationships" xmlns:w14="http://schemas.microsoft.com/office/word/2010/wordml">
               <w:rPr>
-                <w:rFonts w:ascii="Helvetica"/>
+                <w:rFonts w:ascii="Arial"/>
                 <w:i w:val="false"/>
                 <w:b w:val="false"/>
                 <w:u w:val="none"/>
@@ -6249,7 +6377,7 @@
             </w:pPr>
             <w:r xmlns:w="http://schemas.openxmlformats.org/wordprocessingml/2006/main" xmlns:wp="http://schemas.openxmlformats.org/drawingml/2006/wordprocessingDrawing" xmlns:r="http://schemas.openxmlformats.org/officeDocument/2006/relationships" xmlns:w14="http://schemas.microsoft.com/office/word/2010/wordml">
               <w:rPr>
-                <w:rFonts w:ascii="Helvetica"/>
+                <w:rFonts w:ascii="Arial"/>
                 <w:i w:val="false"/>
                 <w:b w:val="false"/>
                 <w:u w:val="none"/>
@@ -6293,7 +6421,7 @@
             </w:pPr>
             <w:r xmlns:w="http://schemas.openxmlformats.org/wordprocessingml/2006/main" xmlns:wp="http://schemas.openxmlformats.org/drawingml/2006/wordprocessingDrawing" xmlns:r="http://schemas.openxmlformats.org/officeDocument/2006/relationships" xmlns:w14="http://schemas.microsoft.com/office/word/2010/wordml">
               <w:rPr>
-                <w:rFonts w:ascii="Helvetica"/>
+                <w:rFonts w:ascii="Arial"/>
                 <w:i w:val="false"/>
                 <w:b w:val="false"/>
                 <w:u w:val="none"/>
@@ -6337,7 +6465,7 @@
             </w:pPr>
             <w:r xmlns:w="http://schemas.openxmlformats.org/wordprocessingml/2006/main" xmlns:wp="http://schemas.openxmlformats.org/drawingml/2006/wordprocessingDrawing" xmlns:r="http://schemas.openxmlformats.org/officeDocument/2006/relationships" xmlns:w14="http://schemas.microsoft.com/office/word/2010/wordml">
               <w:rPr>
-                <w:rFonts w:ascii="Helvetica"/>
+                <w:rFonts w:ascii="Arial"/>
                 <w:i w:val="false"/>
                 <w:b w:val="false"/>
                 <w:u w:val="none"/>
@@ -6381,7 +6509,7 @@
             </w:pPr>
             <w:r xmlns:w="http://schemas.openxmlformats.org/wordprocessingml/2006/main" xmlns:wp="http://schemas.openxmlformats.org/drawingml/2006/wordprocessingDrawing" xmlns:r="http://schemas.openxmlformats.org/officeDocument/2006/relationships" xmlns:w14="http://schemas.microsoft.com/office/word/2010/wordml">
               <w:rPr>
-                <w:rFonts w:ascii="Helvetica"/>
+                <w:rFonts w:ascii="Arial"/>
                 <w:i w:val="false"/>
                 <w:b w:val="false"/>
                 <w:u w:val="none"/>
@@ -6425,7 +6553,7 @@
             </w:pPr>
             <w:r xmlns:w="http://schemas.openxmlformats.org/wordprocessingml/2006/main" xmlns:wp="http://schemas.openxmlformats.org/drawingml/2006/wordprocessingDrawing" xmlns:r="http://schemas.openxmlformats.org/officeDocument/2006/relationships" xmlns:w14="http://schemas.microsoft.com/office/word/2010/wordml">
               <w:rPr>
-                <w:rFonts w:ascii="Helvetica"/>
+                <w:rFonts w:ascii="Arial"/>
                 <w:i w:val="false"/>
                 <w:b w:val="false"/>
                 <w:u w:val="none"/>
@@ -6441,7 +6569,7 @@
       <w:tr>
         <w:trPr>
           <w:cantSplit/>
-          <w:trHeight w:val="573" w:hRule="auto"/>
+          <w:trHeight w:val="572" w:hRule="auto"/>
         </w:trPr>
         body17
         <w:tc>
@@ -6476,7 +6604,7 @@
             </w:pPr>
             <w:r xmlns:w="http://schemas.openxmlformats.org/wordprocessingml/2006/main" xmlns:wp="http://schemas.openxmlformats.org/drawingml/2006/wordprocessingDrawing" xmlns:r="http://schemas.openxmlformats.org/officeDocument/2006/relationships" xmlns:w14="http://schemas.microsoft.com/office/word/2010/wordml">
               <w:rPr>
-                <w:rFonts w:ascii="Helvetica"/>
+                <w:rFonts w:ascii="Arial"/>
                 <w:i w:val="false"/>
                 <w:b w:val="false"/>
                 <w:u w:val="none"/>
@@ -6520,7 +6648,7 @@
             </w:pPr>
             <w:r xmlns:w="http://schemas.openxmlformats.org/wordprocessingml/2006/main" xmlns:wp="http://schemas.openxmlformats.org/drawingml/2006/wordprocessingDrawing" xmlns:r="http://schemas.openxmlformats.org/officeDocument/2006/relationships" xmlns:w14="http://schemas.microsoft.com/office/word/2010/wordml">
               <w:rPr>
-                <w:rFonts w:ascii="Helvetica"/>
+                <w:rFonts w:ascii="Arial"/>
                 <w:i w:val="false"/>
                 <w:b w:val="false"/>
                 <w:u w:val="none"/>
@@ -6564,7 +6692,7 @@
             </w:pPr>
             <w:r xmlns:w="http://schemas.openxmlformats.org/wordprocessingml/2006/main" xmlns:wp="http://schemas.openxmlformats.org/drawingml/2006/wordprocessingDrawing" xmlns:r="http://schemas.openxmlformats.org/officeDocument/2006/relationships" xmlns:w14="http://schemas.microsoft.com/office/word/2010/wordml">
               <w:rPr>
-                <w:rFonts w:ascii="Helvetica"/>
+                <w:rFonts w:ascii="Arial"/>
                 <w:i w:val="false"/>
                 <w:b w:val="false"/>
                 <w:u w:val="none"/>
@@ -6608,7 +6736,7 @@
             </w:pPr>
             <w:r xmlns:w="http://schemas.openxmlformats.org/wordprocessingml/2006/main" xmlns:wp="http://schemas.openxmlformats.org/drawingml/2006/wordprocessingDrawing" xmlns:r="http://schemas.openxmlformats.org/officeDocument/2006/relationships" xmlns:w14="http://schemas.microsoft.com/office/word/2010/wordml">
               <w:rPr>
-                <w:rFonts w:ascii="Helvetica"/>
+                <w:rFonts w:ascii="Arial"/>
                 <w:i w:val="false"/>
                 <w:b w:val="false"/>
                 <w:u w:val="none"/>
@@ -6652,7 +6780,7 @@
             </w:pPr>
             <w:r xmlns:w="http://schemas.openxmlformats.org/wordprocessingml/2006/main" xmlns:wp="http://schemas.openxmlformats.org/drawingml/2006/wordprocessingDrawing" xmlns:r="http://schemas.openxmlformats.org/officeDocument/2006/relationships" xmlns:w14="http://schemas.microsoft.com/office/word/2010/wordml">
               <w:rPr>
-                <w:rFonts w:ascii="Helvetica"/>
+                <w:rFonts w:ascii="Arial"/>
                 <w:i w:val="false"/>
                 <w:b w:val="false"/>
                 <w:u w:val="none"/>
@@ -6696,7 +6824,7 @@
             </w:pPr>
             <w:r xmlns:w="http://schemas.openxmlformats.org/wordprocessingml/2006/main" xmlns:wp="http://schemas.openxmlformats.org/drawingml/2006/wordprocessingDrawing" xmlns:r="http://schemas.openxmlformats.org/officeDocument/2006/relationships" xmlns:w14="http://schemas.microsoft.com/office/word/2010/wordml">
               <w:rPr>
-                <w:rFonts w:ascii="Helvetica"/>
+                <w:rFonts w:ascii="Arial"/>
                 <w:i w:val="false"/>
                 <w:b w:val="false"/>
                 <w:u w:val="none"/>
@@ -6740,7 +6868,7 @@
             </w:pPr>
             <w:r xmlns:w="http://schemas.openxmlformats.org/wordprocessingml/2006/main" xmlns:wp="http://schemas.openxmlformats.org/drawingml/2006/wordprocessingDrawing" xmlns:r="http://schemas.openxmlformats.org/officeDocument/2006/relationships" xmlns:w14="http://schemas.microsoft.com/office/word/2010/wordml">
               <w:rPr>
-                <w:rFonts w:ascii="Helvetica"/>
+                <w:rFonts w:ascii="Arial"/>
                 <w:i w:val="false"/>
                 <w:b w:val="false"/>
                 <w:u w:val="none"/>
@@ -6756,7 +6884,7 @@
       <w:tr>
         <w:trPr>
           <w:cantSplit/>
-          <w:trHeight w:val="573" w:hRule="auto"/>
+          <w:trHeight w:val="572" w:hRule="auto"/>
         </w:trPr>
         body18
         <w:tc>
@@ -6791,7 +6919,7 @@
             </w:pPr>
             <w:r xmlns:w="http://schemas.openxmlformats.org/wordprocessingml/2006/main" xmlns:wp="http://schemas.openxmlformats.org/drawingml/2006/wordprocessingDrawing" xmlns:r="http://schemas.openxmlformats.org/officeDocument/2006/relationships" xmlns:w14="http://schemas.microsoft.com/office/word/2010/wordml">
               <w:rPr>
-                <w:rFonts w:ascii="Helvetica"/>
+                <w:rFonts w:ascii="Arial"/>
                 <w:i w:val="false"/>
                 <w:b w:val="false"/>
                 <w:u w:val="none"/>
@@ -6835,7 +6963,7 @@
             </w:pPr>
             <w:r xmlns:w="http://schemas.openxmlformats.org/wordprocessingml/2006/main" xmlns:wp="http://schemas.openxmlformats.org/drawingml/2006/wordprocessingDrawing" xmlns:r="http://schemas.openxmlformats.org/officeDocument/2006/relationships" xmlns:w14="http://schemas.microsoft.com/office/word/2010/wordml">
               <w:rPr>
-                <w:rFonts w:ascii="Helvetica"/>
+                <w:rFonts w:ascii="Arial"/>
                 <w:i w:val="false"/>
                 <w:b w:val="false"/>
                 <w:u w:val="none"/>
@@ -6879,7 +7007,7 @@
             </w:pPr>
             <w:r xmlns:w="http://schemas.openxmlformats.org/wordprocessingml/2006/main" xmlns:wp="http://schemas.openxmlformats.org/drawingml/2006/wordprocessingDrawing" xmlns:r="http://schemas.openxmlformats.org/officeDocument/2006/relationships" xmlns:w14="http://schemas.microsoft.com/office/word/2010/wordml">
               <w:rPr>
-                <w:rFonts w:ascii="Helvetica"/>
+                <w:rFonts w:ascii="Arial"/>
                 <w:i w:val="false"/>
                 <w:b w:val="false"/>
                 <w:u w:val="none"/>
@@ -6923,7 +7051,7 @@
             </w:pPr>
             <w:r xmlns:w="http://schemas.openxmlformats.org/wordprocessingml/2006/main" xmlns:wp="http://schemas.openxmlformats.org/drawingml/2006/wordprocessingDrawing" xmlns:r="http://schemas.openxmlformats.org/officeDocument/2006/relationships" xmlns:w14="http://schemas.microsoft.com/office/word/2010/wordml">
               <w:rPr>
-                <w:rFonts w:ascii="Helvetica"/>
+                <w:rFonts w:ascii="Arial"/>
                 <w:i w:val="false"/>
                 <w:b w:val="false"/>
                 <w:u w:val="none"/>
@@ -6967,7 +7095,7 @@
             </w:pPr>
             <w:r xmlns:w="http://schemas.openxmlformats.org/wordprocessingml/2006/main" xmlns:wp="http://schemas.openxmlformats.org/drawingml/2006/wordprocessingDrawing" xmlns:r="http://schemas.openxmlformats.org/officeDocument/2006/relationships" xmlns:w14="http://schemas.microsoft.com/office/word/2010/wordml">
               <w:rPr>
-                <w:rFonts w:ascii="Helvetica"/>
+                <w:rFonts w:ascii="Arial"/>
                 <w:i w:val="false"/>
                 <w:b w:val="false"/>
                 <w:u w:val="none"/>
@@ -7011,7 +7139,7 @@
             </w:pPr>
             <w:r xmlns:w="http://schemas.openxmlformats.org/wordprocessingml/2006/main" xmlns:wp="http://schemas.openxmlformats.org/drawingml/2006/wordprocessingDrawing" xmlns:r="http://schemas.openxmlformats.org/officeDocument/2006/relationships" xmlns:w14="http://schemas.microsoft.com/office/word/2010/wordml">
               <w:rPr>
-                <w:rFonts w:ascii="Helvetica"/>
+                <w:rFonts w:ascii="Arial"/>
                 <w:i w:val="false"/>
                 <w:b w:val="false"/>
                 <w:u w:val="none"/>
@@ -7055,7 +7183,7 @@
             </w:pPr>
             <w:r xmlns:w="http://schemas.openxmlformats.org/wordprocessingml/2006/main" xmlns:wp="http://schemas.openxmlformats.org/drawingml/2006/wordprocessingDrawing" xmlns:r="http://schemas.openxmlformats.org/officeDocument/2006/relationships" xmlns:w14="http://schemas.microsoft.com/office/word/2010/wordml">
               <w:rPr>
-                <w:rFonts w:ascii="Helvetica"/>
+                <w:rFonts w:ascii="Arial"/>
                 <w:i w:val="false"/>
                 <w:b w:val="false"/>
                 <w:u w:val="none"/>
@@ -8409,7 +8537,7 @@
         <w:t xml:space="preserve">)</w:t>
       </w:r>
     </w:p>
-    <w:bookmarkStart w:id="25" w:name="refs"/>
+    <w:bookmarkStart w:id="26" w:name="refs"/>
     <w:bookmarkStart w:id="21" w:name="ref-buhlerEmergencePersistenceSeed2001"/>
     <w:p>
       <w:pPr>
@@ -8497,39 +8625,58 @@
       </w:r>
     </w:p>
     <w:bookmarkEnd w:id="22"/>
-    <w:bookmarkStart w:id="24" w:name="ref-schutteCommonWaterhempAmaranthus2014"/>
+    <w:bookmarkStart w:id="23" w:name="ref-janak2016weed"/>
     <w:p>
       <w:pPr>
         <w:pStyle w:val="Bibliography"/>
       </w:pPr>
       <w:r>
-        <w:t xml:space="preserve">Schutte, Brian J., and Adam S. Davis. 2014.</w:t>
+        <w:t xml:space="preserve">Janak, Travis W, and W James Grichar. 2016.</w:t>
       </w:r>
       <w:r>
         <w:t xml:space="preserve"> </w:t>
       </w:r>
       <w:r>
-        <w:t xml:space="preserve">“Do Common Waterhemp (</w:t>
+        <w:t xml:space="preserve">“Weed Control in Corn (Zea Mays l.) As Influenced by Preemergence Herbicides.”</w:t>
+      </w:r>
+      <w:r>
+        <w:t xml:space="preserve"> </w:t>
       </w:r>
       <w:r>
         <w:rPr>
           <w:iCs/>
           <w:i/>
         </w:rPr>
-        <w:t xml:space="preserve">Amaranthus</w:t>
+        <w:t xml:space="preserve">International Journal of Agronomy</w:t>
       </w:r>
       <w:r>
         <w:t xml:space="preserve"> </w:t>
+      </w:r>
+      <w:r>
+        <w:t xml:space="preserve">2016.</w:t>
+      </w:r>
+    </w:p>
+    <w:bookmarkEnd w:id="23"/>
+    <w:bookmarkStart w:id="25" w:name="ref-schutteCommonWaterhempAmaranthus2014"/>
+    <w:p>
+      <w:pPr>
+        <w:pStyle w:val="Bibliography"/>
+      </w:pPr>
+      <w:r>
+        <w:t xml:space="preserve">Schutte, Brian J., and Adam S. Davis. 2014.</w:t>
+      </w:r>
+      <w:r>
+        <w:t xml:space="preserve"> </w:t>
+      </w:r>
+      <w:r>
+        <w:t xml:space="preserve">“Do Common Waterhemp (</w:t>
       </w:r>
       <w:r>
         <w:rPr>
           <w:iCs/>
           <w:i/>
         </w:rPr>
-        <w:t xml:space="preserve">Tuberculatus</w:t>
-      </w:r>
-      <w:r>
-        <w:t xml:space="preserve">) Seedling Emergence Patterns Meet Criteria for Herbicide Resistance Simulation Modeling?”</w:t>
+        <w:t xml:space="preserve">Amaranthus</w:t>
       </w:r>
       <w:r>
         <w:t xml:space="preserve"> </w:t>
@@ -8539,6 +8686,19 @@
           <w:iCs/>
           <w:i/>
         </w:rPr>
+        <w:t xml:space="preserve">Tuberculatus</w:t>
+      </w:r>
+      <w:r>
+        <w:t xml:space="preserve">) Seedling Emergence Patterns Meet Criteria for Herbicide Resistance Simulation Modeling?”</w:t>
+      </w:r>
+      <w:r>
+        <w:t xml:space="preserve"> </w:t>
+      </w:r>
+      <w:r>
+        <w:rPr>
+          <w:iCs/>
+          <w:i/>
+        </w:rPr>
         <w:t xml:space="preserve">Weed Technology</w:t>
       </w:r>
       <w:r>
@@ -8550,7 +8710,7 @@
       <w:r>
         <w:t xml:space="preserve"> </w:t>
       </w:r>
-      <w:hyperlink r:id="rId23">
+      <w:hyperlink r:id="rId24">
         <w:r>
           <w:rPr>
             <w:rStyle w:val="Hyperlink"/>
@@ -8562,8 +8722,8 @@
         <w:t xml:space="preserve">.</w:t>
       </w:r>
     </w:p>
-    <w:bookmarkEnd w:id="24"/>
     <w:bookmarkEnd w:id="25"/>
+    <w:bookmarkEnd w:id="26"/>
     <w:sectPr/>
   </w:body>
 </w:document>

</xml_diff>

<commit_message>
see new emergence rates
</commit_message>
<xml_diff>
--- a/3-Wrangling/FLOW-recruitment-matrix-organization.docx
+++ b/3-Wrangling/FLOW-recruitment-matrix-organization.docx
@@ -807,7 +807,33 @@
         <w:pStyle w:val="BodyText"/>
       </w:pPr>
       <w:r>
-        <w:t xml:space="preserve">Mesotrione applied at 75 g/ha rate was 76% and 96% efficacious against</w:t>
+        <w:t xml:space="preserve">Mesotrione applied at 75 g ha</w:t>
+      </w:r>
+      <m:oMath>
+        <m:sSup>
+          <m:e>
+            <m:r>
+              <m:t>​</m:t>
+            </m:r>
+          </m:e>
+          <m:sup>
+            <m:r>
+              <m:rPr>
+                <m:sty m:val="p"/>
+              </m:rPr>
+              <m:t>−</m:t>
+            </m:r>
+          </m:sup>
+        </m:sSup>
+        <m:r>
+          <m:t>1</m:t>
+        </m:r>
+      </m:oMath>
+      <w:r>
+        <w:t xml:space="preserve"> </w:t>
+      </w:r>
+      <w:r>
+        <w:t xml:space="preserve">rate was 76% and 96% efficacious against</w:t>
       </w:r>
       <w:r>
         <w:t xml:space="preserve"> </w:t>
@@ -842,7 +868,7 @@
         <w:t xml:space="preserve">)</w:t>
       </w:r>
       <w:r>
-        <w:t xml:space="preserve">. On average, the Thiencarbazone-methyl + isoxaflutole mixture was 93.5% efficacious and mesotrion was 70.75% efficacious against</w:t>
+        <w:t xml:space="preserve">. On average, the Thiencarbazone-methyl + isoxaflutole mixture was 93.5% efficacious and mesotrione was 70.75% efficacious against</w:t>
       </w:r>
       <w:r>
         <w:t xml:space="preserve"> </w:t>
@@ -864,7 +890,17 @@
         <w:t xml:space="preserve"> </w:t>
       </w:r>
       <w:r>
-        <w:t xml:space="preserve">(Janak and Grichar 2016)</w:t>
+        <w:t xml:space="preserve">(</w:t>
+      </w:r>
+      <w:r>
+        <w:rPr>
+          <w:bCs/>
+          <w:b/>
+        </w:rPr>
+        <w:t xml:space="preserve">janak2016weed?</w:t>
+      </w:r>
+      <w:r>
+        <w:t xml:space="preserve">)</w:t>
       </w:r>
       <w:r>
         <w:t xml:space="preserve">.</w:t>
@@ -875,7 +911,7 @@
         <w:pStyle w:val="BodyText"/>
       </w:pPr>
       <w:r>
-        <w:t xml:space="preserve">The resistance profile of waterhemp at our experiment site was undetermined. We combined the findings on other</w:t>
+        <w:t xml:space="preserve">We combined the findings on other</w:t>
       </w:r>
       <w:r>
         <w:t xml:space="preserve"> </w:t>
@@ -916,7 +952,17 @@
         <w:t xml:space="preserve"> </w:t>
       </w:r>
       <w:r>
-        <w:t xml:space="preserve">Janak and Grichar (2016)</w:t>
+        <w:t xml:space="preserve">(</w:t>
+      </w:r>
+      <w:r>
+        <w:rPr>
+          <w:bCs/>
+          <w:b/>
+        </w:rPr>
+        <w:t xml:space="preserve">janak2016weed?</w:t>
+      </w:r>
+      <w:r>
+        <w:t xml:space="preserve">)</w:t>
       </w:r>
       <w:r>
         <w:t xml:space="preserve"> </w:t>
@@ -946,15 +992,789 @@
         <w:t xml:space="preserve"> </w:t>
       </w:r>
       <w:r>
-        <w:t xml:space="preserve">for herbicide-unexposed germinants’ emergence and set a uniform germination rate at 10% from the 0 - 2 cm soil stratum for our waterhemp populations in all crop environments except for C4 under low herbicide management and A4 that followed both corn weed management regimes.</w:t>
+        <w:t xml:space="preserve">for herbicide-unexposed germinants’ emergence and set a uniform germination rate in all the crop identity crossed with corn weed management at 20%. The remaining seedbank density in the 0 - 2 cm soil stratum is calculated using the following equation:</w:t>
       </w:r>
     </w:p>
     <w:p>
       <w:pPr>
         <w:pStyle w:val="BodyText"/>
       </w:pPr>
-      <w:r>
-        <w:t xml:space="preserve">Seedling emergence proportions in the environments that were deemed too low were therefore adjusted to the equivalence 10% germination from the 0 - 2 cm soil stratum.</w:t>
+      <m:oMathPara>
+        <m:oMathParaPr>
+          <m:jc m:val="center"/>
+        </m:oMathParaPr>
+        <m:oMath>
+          <m:sSub>
+            <m:e>
+              <m:r>
+                <m:t>N</m:t>
+              </m:r>
+            </m:e>
+            <m:sub>
+              <m:sSub>
+                <m:e>
+                  <m:r>
+                    <m:t>B</m:t>
+                  </m:r>
+                </m:e>
+                <m:sub>
+                  <m:r>
+                    <m:t>e</m:t>
+                  </m:r>
+                  <m:r>
+                    <m:rPr>
+                      <m:sty m:val="p"/>
+                    </m:rPr>
+                    <m:t>,</m:t>
+                  </m:r>
+                  <m:r>
+                    <m:t>11</m:t>
+                  </m:r>
+                </m:sub>
+              </m:sSub>
+            </m:sub>
+          </m:sSub>
+          <m:r>
+            <m:rPr>
+              <m:sty m:val="p"/>
+            </m:rPr>
+            <m:t>=</m:t>
+          </m:r>
+          <m:d>
+            <m:dPr>
+              <m:begChr m:val="("/>
+              <m:endChr m:val=")"/>
+              <m:sepChr m:val=""/>
+              <m:grow/>
+            </m:dPr>
+            <m:e>
+              <m:r>
+                <m:t>1</m:t>
+              </m:r>
+              <m:r>
+                <m:rPr>
+                  <m:sty m:val="p"/>
+                </m:rPr>
+                <m:t>−</m:t>
+              </m:r>
+              <m:r>
+                <m:t>G</m:t>
+              </m:r>
+            </m:e>
+          </m:d>
+          <m:r>
+            <m:rPr>
+              <m:sty m:val="p"/>
+            </m:rPr>
+            <m:t>*</m:t>
+          </m:r>
+          <m:sSub>
+            <m:e>
+              <m:r>
+                <m:t>N</m:t>
+              </m:r>
+            </m:e>
+            <m:sub>
+              <m:sSub>
+                <m:e>
+                  <m:r>
+                    <m:t>B</m:t>
+                  </m:r>
+                </m:e>
+                <m:sub>
+                  <m:r>
+                    <m:t>s</m:t>
+                  </m:r>
+                  <m:r>
+                    <m:t>t</m:t>
+                  </m:r>
+                  <m:r>
+                    <m:rPr>
+                      <m:sty m:val="p"/>
+                    </m:rPr>
+                    <m:t>,</m:t>
+                  </m:r>
+                  <m:r>
+                    <m:t>11</m:t>
+                  </m:r>
+                </m:sub>
+              </m:sSub>
+            </m:sub>
+          </m:sSub>
+          <m:r>
+            <m:rPr>
+              <m:sty m:val="p"/>
+            </m:rPr>
+            <m:t>=</m:t>
+          </m:r>
+          <m:d>
+            <m:dPr>
+              <m:begChr m:val="("/>
+              <m:endChr m:val=")"/>
+              <m:sepChr m:val=""/>
+              <m:grow/>
+            </m:dPr>
+            <m:e>
+              <m:r>
+                <m:t>1</m:t>
+              </m:r>
+              <m:r>
+                <m:rPr>
+                  <m:sty m:val="p"/>
+                </m:rPr>
+                <m:t>−</m:t>
+              </m:r>
+              <m:d>
+                <m:dPr>
+                  <m:begChr m:val="("/>
+                  <m:endChr m:val=")"/>
+                  <m:sepChr m:val=""/>
+                  <m:grow/>
+                </m:dPr>
+                <m:e>
+                  <m:r>
+                    <m:t>E</m:t>
+                  </m:r>
+                  <m:r>
+                    <m:rPr>
+                      <m:sty m:val="p"/>
+                    </m:rPr>
+                    <m:t>+</m:t>
+                  </m:r>
+                  <m:r>
+                    <m:t>D</m:t>
+                  </m:r>
+                </m:e>
+              </m:d>
+            </m:e>
+          </m:d>
+          <m:r>
+            <m:rPr>
+              <m:sty m:val="p"/>
+            </m:rPr>
+            <m:t>*</m:t>
+          </m:r>
+          <m:sSub>
+            <m:e>
+              <m:r>
+                <m:t>N</m:t>
+              </m:r>
+            </m:e>
+            <m:sub>
+              <m:sSub>
+                <m:e>
+                  <m:r>
+                    <m:t>B</m:t>
+                  </m:r>
+                </m:e>
+                <m:sub>
+                  <m:r>
+                    <m:t>s</m:t>
+                  </m:r>
+                  <m:r>
+                    <m:t>t</m:t>
+                  </m:r>
+                  <m:r>
+                    <m:rPr>
+                      <m:sty m:val="p"/>
+                    </m:rPr>
+                    <m:t>,</m:t>
+                  </m:r>
+                  <m:r>
+                    <m:t>11</m:t>
+                  </m:r>
+                </m:sub>
+              </m:sSub>
+            </m:sub>
+          </m:sSub>
+        </m:oMath>
+      </m:oMathPara>
+    </w:p>
+    <w:p>
+      <w:pPr>
+        <w:pStyle w:val="FirstParagraph"/>
+      </w:pPr>
+      <w:r>
+        <w:t xml:space="preserve">where,</w:t>
+      </w:r>
+      <w:r>
+        <w:br/>
+      </w:r>
+      <m:oMath>
+        <m:sSub>
+          <m:e>
+            <m:r>
+              <m:t>N</m:t>
+            </m:r>
+          </m:e>
+          <m:sub>
+            <m:sSub>
+              <m:e>
+                <m:r>
+                  <m:t>B</m:t>
+                </m:r>
+              </m:e>
+              <m:sub>
+                <m:r>
+                  <m:t>e</m:t>
+                </m:r>
+                <m:r>
+                  <m:rPr>
+                    <m:sty m:val="p"/>
+                  </m:rPr>
+                  <m:t>,</m:t>
+                </m:r>
+                <m:r>
+                  <m:t>11</m:t>
+                </m:r>
+              </m:sub>
+            </m:sSub>
+          </m:sub>
+        </m:sSub>
+      </m:oMath>
+      <w:r>
+        <w:t xml:space="preserve"> </w:t>
+      </w:r>
+      <w:r>
+        <w:t xml:space="preserve">is the remaining seedbank density after seed germination</w:t>
+      </w:r>
+      <w:r>
+        <w:t xml:space="preserve"> </w:t>
+      </w:r>
+      <m:oMath>
+        <m:sSub>
+          <m:e>
+            <m:r>
+              <m:t>N</m:t>
+            </m:r>
+          </m:e>
+          <m:sub>
+            <m:sSub>
+              <m:e>
+                <m:r>
+                  <m:t>B</m:t>
+                </m:r>
+              </m:e>
+              <m:sub>
+                <m:r>
+                  <m:t>s</m:t>
+                </m:r>
+                <m:r>
+                  <m:t>t</m:t>
+                </m:r>
+                <m:r>
+                  <m:rPr>
+                    <m:sty m:val="p"/>
+                  </m:rPr>
+                  <m:t>,</m:t>
+                </m:r>
+                <m:r>
+                  <m:t>11</m:t>
+                </m:r>
+              </m:sub>
+            </m:sSub>
+          </m:sub>
+        </m:sSub>
+      </m:oMath>
+      <w:r>
+        <w:t xml:space="preserve"> </w:t>
+      </w:r>
+      <w:r>
+        <w:t xml:space="preserve">is the seed density in the top 0 - 2 cm soil stratum upon completion of pre-planting tillage</w:t>
+      </w:r>
+      <w:r>
+        <w:t xml:space="preserve"> </w:t>
+      </w:r>
+      <m:oMath>
+        <m:r>
+          <m:t>G</m:t>
+        </m:r>
+      </m:oMath>
+      <w:r>
+        <w:t xml:space="preserve"> </w:t>
+      </w:r>
+      <w:r>
+        <w:t xml:space="preserve">is the proportion of germinated seeds</w:t>
+      </w:r>
+      <w:r>
+        <w:t xml:space="preserve"> </w:t>
+      </w:r>
+      <m:oMath>
+        <m:r>
+          <m:t>E</m:t>
+        </m:r>
+      </m:oMath>
+      <w:r>
+        <w:t xml:space="preserve"> </w:t>
+      </w:r>
+      <w:r>
+        <w:t xml:space="preserve">is the proportion of germinated seeds that successfully emerge as seedlings</w:t>
+      </w:r>
+      <w:r>
+        <w:t xml:space="preserve"> </w:t>
+      </w:r>
+      <m:oMath>
+        <m:r>
+          <m:t>D</m:t>
+        </m:r>
+      </m:oMath>
+      <w:r>
+        <w:t xml:space="preserve"> </w:t>
+      </w:r>
+      <w:r>
+        <w:t xml:space="preserve">is the proportion of germinated seeds that were killed by weed control measures</w:t>
+      </w:r>
+    </w:p>
+    <w:p>
+      <w:pPr>
+        <w:pStyle w:val="BodyText"/>
+      </w:pPr>
+      <m:oMath>
+        <m:r>
+          <m:t>1</m:t>
+        </m:r>
+        <m:r>
+          <m:rPr>
+            <m:sty m:val="p"/>
+          </m:rPr>
+          <m:t>−</m:t>
+        </m:r>
+        <m:r>
+          <m:t>G</m:t>
+        </m:r>
+        <m:r>
+          <m:rPr>
+            <m:sty m:val="p"/>
+          </m:rPr>
+          <m:t>=</m:t>
+        </m:r>
+        <m:r>
+          <m:t>0.8</m:t>
+        </m:r>
+      </m:oMath>
+      <w:r>
+        <w:t xml:space="preserve"> </w:t>
+      </w:r>
+      <w:r>
+        <w:t xml:space="preserve">is filled in the [1,1] position of the seedling recruitment matrix (</w:t>
+      </w:r>
+      <m:oMath>
+        <m:sSub>
+          <m:e>
+            <m:r>
+              <m:t>B</m:t>
+            </m:r>
+          </m:e>
+          <m:sub>
+            <m:r>
+              <m:t>e</m:t>
+            </m:r>
+          </m:sub>
+        </m:sSub>
+        <m:d>
+          <m:dPr>
+            <m:begChr m:val="["/>
+            <m:endChr m:val="]"/>
+            <m:sepChr m:val=""/>
+            <m:grow/>
+          </m:dPr>
+          <m:e>
+            <m:r>
+              <m:t>1</m:t>
+            </m:r>
+            <m:r>
+              <m:rPr>
+                <m:sty m:val="p"/>
+              </m:rPr>
+              <m:t>,</m:t>
+            </m:r>
+            <m:r>
+              <m:t>1</m:t>
+            </m:r>
+          </m:e>
+        </m:d>
+      </m:oMath>
+      <w:r>
+        <w:t xml:space="preserve">).</w:t>
+      </w:r>
+    </w:p>
+    <w:p>
+      <w:pPr>
+        <w:pStyle w:val="BodyText"/>
+      </w:pPr>
+      <w:r>
+        <w:t xml:space="preserve">The resistance profile of waterhemp at our experiment site was undetermined, but the raw estimation of seedling emergence proportion with respect to the top 0 - 2 cm soil seedbank density seems unrealistically low (Table</w:t>
+      </w:r>
+      <w:r>
+        <w:t xml:space="preserve"> </w:t>
+      </w:r>
+      <w:r>
+        <w:t xml:space="preserve">1</w:t>
+      </w:r>
+      <w:r>
+        <w:t xml:space="preserve">. The cohort-specific emergence rates (</w:t>
+      </w:r>
+      <m:oMath>
+        <m:sSub>
+          <m:e>
+            <m:r>
+              <m:t>e</m:t>
+            </m:r>
+          </m:e>
+          <m:sub>
+            <m:r>
+              <m:t>1</m:t>
+            </m:r>
+          </m:sub>
+        </m:sSub>
+      </m:oMath>
+      <w:r>
+        <w:t xml:space="preserve"> </w:t>
+      </w:r>
+      <w:r>
+        <w:t xml:space="preserve">through</w:t>
+      </w:r>
+      <w:r>
+        <w:t xml:space="preserve"> </w:t>
+      </w:r>
+      <m:oMath>
+        <m:sSub>
+          <m:e>
+            <m:r>
+              <m:t>e</m:t>
+            </m:r>
+          </m:e>
+          <m:sub>
+            <m:r>
+              <m:t>6</m:t>
+            </m:r>
+          </m:sub>
+        </m:sSub>
+      </m:oMath>
+      <w:r>
+        <w:t xml:space="preserve">) were adjusted from the raw data (</w:t>
+      </w:r>
+      <m:oMath>
+        <m:f>
+          <m:fPr>
+            <m:type m:val="bar"/>
+          </m:fPr>
+          <m:num>
+            <m:sSub>
+              <m:e>
+                <m:r>
+                  <m:t>p</m:t>
+                </m:r>
+              </m:e>
+              <m:sub>
+                <m:r>
+                  <m:t>k</m:t>
+                </m:r>
+              </m:sub>
+            </m:sSub>
+          </m:num>
+          <m:den>
+            <m:sSub>
+              <m:e>
+                <m:r>
+                  <m:t>N</m:t>
+                </m:r>
+              </m:e>
+              <m:sub>
+                <m:sSub>
+                  <m:e>
+                    <m:r>
+                      <m:t>B</m:t>
+                    </m:r>
+                  </m:e>
+                  <m:sub>
+                    <m:r>
+                      <m:t>s</m:t>
+                    </m:r>
+                    <m:r>
+                      <m:t>t</m:t>
+                    </m:r>
+                    <m:r>
+                      <m:rPr>
+                        <m:sty m:val="p"/>
+                      </m:rPr>
+                      <m:t>,</m:t>
+                    </m:r>
+                    <m:r>
+                      <m:t>11</m:t>
+                    </m:r>
+                  </m:sub>
+                </m:sSub>
+              </m:sub>
+            </m:sSub>
+          </m:den>
+        </m:f>
+      </m:oMath>
+      <w:r>
+        <w:t xml:space="preserve"> </w:t>
+      </w:r>
+      <w:r>
+        <w:t xml:space="preserve">with</w:t>
+      </w:r>
+      <w:r>
+        <w:t xml:space="preserve"> </w:t>
+      </w:r>
+      <m:oMath>
+        <m:r>
+          <m:t>k</m:t>
+        </m:r>
+        <m:r>
+          <m:rPr>
+            <m:sty m:val="p"/>
+          </m:rPr>
+          <m:t>=</m:t>
+        </m:r>
+        <m:r>
+          <m:rPr>
+            <m:sty m:val="p"/>
+          </m:rPr>
+          <m:t>{</m:t>
+        </m:r>
+        <m:r>
+          <m:t>1</m:t>
+        </m:r>
+        <m:r>
+          <m:rPr>
+            <m:sty m:val="p"/>
+          </m:rPr>
+          <m:t>,</m:t>
+        </m:r>
+        <m:r>
+          <m:rPr>
+            <m:sty m:val="p"/>
+          </m:rPr>
+          <m:t>.</m:t>
+        </m:r>
+        <m:r>
+          <m:rPr>
+            <m:sty m:val="p"/>
+          </m:rPr>
+          <m:t>.</m:t>
+        </m:r>
+        <m:r>
+          <m:rPr>
+            <m:sty m:val="p"/>
+          </m:rPr>
+          <m:t>.</m:t>
+        </m:r>
+        <m:r>
+          <m:rPr>
+            <m:sty m:val="p"/>
+          </m:rPr>
+          <m:t>,</m:t>
+        </m:r>
+        <m:r>
+          <m:t>6</m:t>
+        </m:r>
+        <m:r>
+          <m:rPr>
+            <m:sty m:val="p"/>
+          </m:rPr>
+          <m:t>}</m:t>
+        </m:r>
+      </m:oMath>
+      <w:r>
+        <w:t xml:space="preserve">) to reflect 5% emergence success rate (equivalent to</w:t>
+      </w:r>
+      <w:r>
+        <w:t xml:space="preserve"> </w:t>
+      </w:r>
+      <m:oMath>
+        <m:r>
+          <m:t>E</m:t>
+        </m:r>
+        <m:r>
+          <m:rPr>
+            <m:sty m:val="p"/>
+          </m:rPr>
+          <m:t>=</m:t>
+        </m:r>
+        <m:r>
+          <m:t>0.01</m:t>
+        </m:r>
+        <m:r>
+          <m:rPr>
+            <m:sty m:val="p"/>
+          </m:rPr>
+          <m:t>*</m:t>
+        </m:r>
+        <m:sSub>
+          <m:e>
+            <m:r>
+              <m:t>N</m:t>
+            </m:r>
+          </m:e>
+          <m:sub>
+            <m:sSub>
+              <m:e>
+                <m:r>
+                  <m:t>B</m:t>
+                </m:r>
+              </m:e>
+              <m:sub>
+                <m:r>
+                  <m:t>s</m:t>
+                </m:r>
+                <m:r>
+                  <m:t>t</m:t>
+                </m:r>
+                <m:r>
+                  <m:rPr>
+                    <m:sty m:val="p"/>
+                  </m:rPr>
+                  <m:t>,</m:t>
+                </m:r>
+                <m:r>
+                  <m:t>11</m:t>
+                </m:r>
+              </m:sub>
+            </m:sSub>
+          </m:sub>
+        </m:sSub>
+      </m:oMath>
+      <w:r>
+        <w:t xml:space="preserve">) in crop environments that received pre-emergence herbicides (C2, C3 and C4 under conventional weed management and all the S2, S3, and S4</w:t>
+      </w:r>
+      <w:r>
+        <w:t xml:space="preserve"> </w:t>
+      </w:r>
+      <w:r>
+        <w:t xml:space="preserve">(Table 1, Nguyen and Liebman 2022)</w:t>
+      </w:r>
+      <w:r>
+        <w:t xml:space="preserve">), 100% emergence success rate (equivalent to</w:t>
+      </w:r>
+      <w:r>
+        <w:t xml:space="preserve"> </w:t>
+      </w:r>
+      <m:oMath>
+        <m:r>
+          <m:t>E</m:t>
+        </m:r>
+        <m:r>
+          <m:rPr>
+            <m:sty m:val="p"/>
+          </m:rPr>
+          <m:t>=</m:t>
+        </m:r>
+        <m:r>
+          <m:t>1</m:t>
+        </m:r>
+        <m:r>
+          <m:rPr>
+            <m:sty m:val="p"/>
+          </m:rPr>
+          <m:t>*</m:t>
+        </m:r>
+        <m:sSub>
+          <m:e>
+            <m:r>
+              <m:t>N</m:t>
+            </m:r>
+          </m:e>
+          <m:sub>
+            <m:sSub>
+              <m:e>
+                <m:r>
+                  <m:t>B</m:t>
+                </m:r>
+              </m:e>
+              <m:sub>
+                <m:r>
+                  <m:t>s</m:t>
+                </m:r>
+                <m:r>
+                  <m:t>t</m:t>
+                </m:r>
+                <m:r>
+                  <m:rPr>
+                    <m:sty m:val="p"/>
+                  </m:rPr>
+                  <m:t>,</m:t>
+                </m:r>
+                <m:r>
+                  <m:t>11</m:t>
+                </m:r>
+              </m:sub>
+            </m:sSub>
+          </m:sub>
+        </m:sSub>
+      </m:oMath>
+      <w:r>
+        <w:t xml:space="preserve">) in the crop environments that received post-emergence herbicides (C2, C3 and C4 under low herbicide weed management,</w:t>
+      </w:r>
+      <w:r>
+        <w:t xml:space="preserve"> </w:t>
+      </w:r>
+      <w:r>
+        <w:t xml:space="preserve">(Table 1, Nguyen and Liebman 2022)</w:t>
+      </w:r>
+      <w:r>
+        <w:t xml:space="preserve">) and 50% emergence success rate (equivalent to</w:t>
+      </w:r>
+      <w:r>
+        <w:t xml:space="preserve"> </w:t>
+      </w:r>
+      <m:oMath>
+        <m:r>
+          <m:t>E</m:t>
+        </m:r>
+        <m:r>
+          <m:rPr>
+            <m:sty m:val="p"/>
+          </m:rPr>
+          <m:t>=</m:t>
+        </m:r>
+        <m:r>
+          <m:t>0.1</m:t>
+        </m:r>
+        <m:r>
+          <m:rPr>
+            <m:sty m:val="p"/>
+          </m:rPr>
+          <m:t>*</m:t>
+        </m:r>
+        <m:sSub>
+          <m:e>
+            <m:r>
+              <m:t>N</m:t>
+            </m:r>
+          </m:e>
+          <m:sub>
+            <m:sSub>
+              <m:e>
+                <m:r>
+                  <m:t>B</m:t>
+                </m:r>
+              </m:e>
+              <m:sub>
+                <m:r>
+                  <m:t>s</m:t>
+                </m:r>
+                <m:r>
+                  <m:t>t</m:t>
+                </m:r>
+                <m:r>
+                  <m:rPr>
+                    <m:sty m:val="p"/>
+                  </m:rPr>
+                  <m:t>,</m:t>
+                </m:r>
+                <m:r>
+                  <m:t>11</m:t>
+                </m:r>
+              </m:sub>
+            </m:sSub>
+          </m:sub>
+        </m:sSub>
+      </m:oMath>
+      <w:r>
+        <w:t xml:space="preserve">).</w:t>
       </w:r>
     </w:p>
     <w:p>
@@ -983,7 +1803,7 @@
       <w:tr>
         <w:trPr>
           <w:cantSplit/>
-          <w:trHeight w:val="614" w:hRule="auto"/>
+          <w:trHeight w:val="617" w:hRule="auto"/>
           <w:tblHeader/>
         </w:trPr>
         header 1
@@ -1116,7 +1936,7 @@
                 <w:szCs w:val="22"/>
                 <w:color w:val="000000"/>
               </w:rPr>
-              <w:t xml:space="preserve">Estimated total emergence proportion with respect to</w:t>
+              <w:t xml:space="preserve">Estimated total emergence proportion from</w:t>
             </w:r>
           </w:p>
         </w:tc>
@@ -1205,7 +2025,7 @@
                 <w:szCs w:val="22"/>
                 <w:color w:val="000000"/>
               </w:rPr>
-              <w:t xml:space="preserve">Adjusted total emergence proportion with respect to</w:t>
+              <w:t xml:space="preserve">Adjusted total emergence proportion from</w:t>
             </w:r>
           </w:p>
         </w:tc>
@@ -1748,7 +2568,7 @@
                 <w:szCs w:val="22"/>
                 <w:color w:val="000000"/>
               </w:rPr>
-              <w:t xml:space="preserve">41.3096</w:t>
+              <w:t xml:space="preserve">4.1310</w:t>
             </w:r>
           </w:p>
         </w:tc>
@@ -1792,7 +2612,7 @@
                 <w:szCs w:val="22"/>
                 <w:color w:val="000000"/>
               </w:rPr>
-              <w:t xml:space="preserve">0.1000</w:t>
+              <w:t xml:space="preserve">0.01</w:t>
             </w:r>
           </w:p>
         </w:tc>
@@ -1836,7 +2656,7 @@
                 <w:szCs w:val="22"/>
                 <w:color w:val="000000"/>
               </w:rPr>
-              <w:t xml:space="preserve">0.0314</w:t>
+              <w:t xml:space="preserve">0.0031</w:t>
             </w:r>
           </w:p>
         </w:tc>
@@ -2063,7 +2883,7 @@
                 <w:szCs w:val="22"/>
                 <w:color w:val="000000"/>
               </w:rPr>
-              <w:t xml:space="preserve">9.1380</w:t>
+              <w:t xml:space="preserve">18.2760</w:t>
             </w:r>
           </w:p>
         </w:tc>
@@ -2107,7 +2927,7 @@
                 <w:szCs w:val="22"/>
                 <w:color w:val="000000"/>
               </w:rPr>
-              <w:t xml:space="preserve">0.1000</w:t>
+              <w:t xml:space="preserve">0.20</w:t>
             </w:r>
           </w:p>
         </w:tc>
@@ -2151,7 +2971,7 @@
                 <w:szCs w:val="22"/>
                 <w:color w:val="000000"/>
               </w:rPr>
-              <w:t xml:space="preserve">0.0303</w:t>
+              <w:t xml:space="preserve">0.0606</w:t>
             </w:r>
           </w:p>
         </w:tc>
@@ -2378,7 +3198,7 @@
                 <w:szCs w:val="22"/>
                 <w:color w:val="000000"/>
               </w:rPr>
-              <w:t xml:space="preserve">1.5704</w:t>
+              <w:t xml:space="preserve">0.1570</w:t>
             </w:r>
           </w:p>
         </w:tc>
@@ -2422,7 +3242,7 @@
                 <w:szCs w:val="22"/>
                 <w:color w:val="000000"/>
               </w:rPr>
-              <w:t xml:space="preserve">0.1000</w:t>
+              <w:t xml:space="preserve">0.01</w:t>
             </w:r>
           </w:p>
         </w:tc>
@@ -2466,7 +3286,7 @@
                 <w:szCs w:val="22"/>
                 <w:color w:val="000000"/>
               </w:rPr>
-              <w:t xml:space="preserve">0.0281</w:t>
+              <w:t xml:space="preserve">0.0028</w:t>
             </w:r>
           </w:p>
         </w:tc>
@@ -2693,7 +3513,7 @@
                 <w:szCs w:val="22"/>
                 <w:color w:val="000000"/>
               </w:rPr>
-              <w:t xml:space="preserve">4.0351</w:t>
+              <w:t xml:space="preserve">0.4035</w:t>
             </w:r>
           </w:p>
         </w:tc>
@@ -2737,7 +3557,7 @@
                 <w:szCs w:val="22"/>
                 <w:color w:val="000000"/>
               </w:rPr>
-              <w:t xml:space="preserve">0.1000</w:t>
+              <w:t xml:space="preserve">0.01</w:t>
             </w:r>
           </w:p>
         </w:tc>
@@ -2781,7 +3601,7 @@
                 <w:szCs w:val="22"/>
                 <w:color w:val="000000"/>
               </w:rPr>
-              <w:t xml:space="preserve">0.0348</w:t>
+              <w:t xml:space="preserve">0.0035</w:t>
             </w:r>
           </w:p>
         </w:tc>
@@ -3008,7 +3828,7 @@
                 <w:szCs w:val="22"/>
                 <w:color w:val="000000"/>
               </w:rPr>
-              <w:t xml:space="preserve">13.6860</w:t>
+              <w:t xml:space="preserve">1.3686</w:t>
             </w:r>
           </w:p>
         </w:tc>
@@ -3052,7 +3872,7 @@
                 <w:szCs w:val="22"/>
                 <w:color w:val="000000"/>
               </w:rPr>
-              <w:t xml:space="preserve">0.1000</w:t>
+              <w:t xml:space="preserve">0.01</w:t>
             </w:r>
           </w:p>
         </w:tc>
@@ -3096,7 +3916,7 @@
                 <w:szCs w:val="22"/>
                 <w:color w:val="000000"/>
               </w:rPr>
-              <w:t xml:space="preserve">0.0236</w:t>
+              <w:t xml:space="preserve">0.0024</w:t>
             </w:r>
           </w:p>
         </w:tc>
@@ -3323,7 +4143,7 @@
                 <w:szCs w:val="22"/>
                 <w:color w:val="000000"/>
               </w:rPr>
-              <w:t xml:space="preserve">3.3584</w:t>
+              <w:t xml:space="preserve">6.7167</w:t>
             </w:r>
           </w:p>
         </w:tc>
@@ -3367,7 +4187,7 @@
                 <w:szCs w:val="22"/>
                 <w:color w:val="000000"/>
               </w:rPr>
-              <w:t xml:space="preserve">0.1000</w:t>
+              <w:t xml:space="preserve">0.20</w:t>
             </w:r>
           </w:p>
         </w:tc>
@@ -3411,7 +4231,7 @@
                 <w:szCs w:val="22"/>
                 <w:color w:val="000000"/>
               </w:rPr>
-              <w:t xml:space="preserve">0.0224</w:t>
+              <w:t xml:space="preserve">0.0449</w:t>
             </w:r>
           </w:p>
         </w:tc>
@@ -3638,7 +4458,7 @@
                 <w:szCs w:val="22"/>
                 <w:color w:val="000000"/>
               </w:rPr>
-              <w:t xml:space="preserve">2.6756</w:t>
+              <w:t xml:space="preserve">0.2676</w:t>
             </w:r>
           </w:p>
         </w:tc>
@@ -3682,7 +4502,7 @@
                 <w:szCs w:val="22"/>
                 <w:color w:val="000000"/>
               </w:rPr>
-              <w:t xml:space="preserve">0.1000</w:t>
+              <w:t xml:space="preserve">0.01</w:t>
             </w:r>
           </w:p>
         </w:tc>
@@ -3726,7 +4546,7 @@
                 <w:szCs w:val="22"/>
                 <w:color w:val="000000"/>
               </w:rPr>
-              <w:t xml:space="preserve">0.0167</w:t>
+              <w:t xml:space="preserve">0.0017</w:t>
             </w:r>
           </w:p>
         </w:tc>
@@ -3953,7 +4773,7 @@
                 <w:szCs w:val="22"/>
                 <w:color w:val="000000"/>
               </w:rPr>
-              <w:t xml:space="preserve">4.2751</w:t>
+              <w:t xml:space="preserve">0.4275</w:t>
             </w:r>
           </w:p>
         </w:tc>
@@ -3997,7 +4817,7 @@
                 <w:szCs w:val="22"/>
                 <w:color w:val="000000"/>
               </w:rPr>
-              <w:t xml:space="preserve">0.1000</w:t>
+              <w:t xml:space="preserve">0.01</w:t>
             </w:r>
           </w:p>
         </w:tc>
@@ -4041,7 +4861,7 @@
                 <w:szCs w:val="22"/>
                 <w:color w:val="000000"/>
               </w:rPr>
-              <w:t xml:space="preserve">0.0207</w:t>
+              <w:t xml:space="preserve">0.0021</w:t>
             </w:r>
           </w:p>
         </w:tc>
@@ -4312,7 +5132,7 @@
                 <w:szCs w:val="22"/>
                 <w:color w:val="000000"/>
               </w:rPr>
-              <w:t xml:space="preserve">0.1000</w:t>
+              <w:t xml:space="preserve">0.10</w:t>
             </w:r>
           </w:p>
         </w:tc>
@@ -4627,7 +5447,7 @@
                 <w:szCs w:val="22"/>
                 <w:color w:val="000000"/>
               </w:rPr>
-              <w:t xml:space="preserve">0.1000</w:t>
+              <w:t xml:space="preserve">0.10</w:t>
             </w:r>
           </w:p>
         </w:tc>
@@ -4898,7 +5718,7 @@
                 <w:szCs w:val="22"/>
                 <w:color w:val="000000"/>
               </w:rPr>
-              <w:t xml:space="preserve">1.7036</w:t>
+              <w:t xml:space="preserve">0.1704</w:t>
             </w:r>
           </w:p>
         </w:tc>
@@ -4942,7 +5762,7 @@
                 <w:szCs w:val="22"/>
                 <w:color w:val="000000"/>
               </w:rPr>
-              <w:t xml:space="preserve">0.1000</w:t>
+              <w:t xml:space="preserve">0.01</w:t>
             </w:r>
           </w:p>
         </w:tc>
@@ -4986,7 +5806,7 @@
                 <w:szCs w:val="22"/>
                 <w:color w:val="000000"/>
               </w:rPr>
-              <w:t xml:space="preserve">0.0207</w:t>
+              <w:t xml:space="preserve">0.0021</w:t>
             </w:r>
           </w:p>
         </w:tc>
@@ -5213,7 +6033,7 @@
                 <w:szCs w:val="22"/>
                 <w:color w:val="000000"/>
               </w:rPr>
-              <w:t xml:space="preserve">1.0000</w:t>
+              <w:t xml:space="preserve">1.0016</w:t>
             </w:r>
           </w:p>
         </w:tc>
@@ -5257,7 +6077,7 @@
                 <w:szCs w:val="22"/>
                 <w:color w:val="000000"/>
               </w:rPr>
-              <w:t xml:space="preserve">0.1997</w:t>
+              <w:t xml:space="preserve">0.20</w:t>
             </w:r>
           </w:p>
         </w:tc>
@@ -5301,7 +6121,7 @@
                 <w:szCs w:val="22"/>
                 <w:color w:val="000000"/>
               </w:rPr>
-              <w:t xml:space="preserve">0.0404</w:t>
+              <w:t xml:space="preserve">0.0405</w:t>
             </w:r>
           </w:p>
         </w:tc>
@@ -5528,7 +6348,7 @@
                 <w:szCs w:val="22"/>
                 <w:color w:val="000000"/>
               </w:rPr>
-              <w:t xml:space="preserve">96.4479</w:t>
+              <w:t xml:space="preserve">9.6448</w:t>
             </w:r>
           </w:p>
         </w:tc>
@@ -5572,7 +6392,7 @@
                 <w:szCs w:val="22"/>
                 <w:color w:val="000000"/>
               </w:rPr>
-              <w:t xml:space="preserve">0.1000</w:t>
+              <w:t xml:space="preserve">0.01</w:t>
             </w:r>
           </w:p>
         </w:tc>
@@ -5616,7 +6436,7 @@
                 <w:szCs w:val="22"/>
                 <w:color w:val="000000"/>
               </w:rPr>
-              <w:t xml:space="preserve">0.0183</w:t>
+              <w:t xml:space="preserve">0.0018</w:t>
             </w:r>
           </w:p>
         </w:tc>
@@ -5843,7 +6663,7 @@
                 <w:szCs w:val="22"/>
                 <w:color w:val="000000"/>
               </w:rPr>
-              <w:t xml:space="preserve">93.0563</w:t>
+              <w:t xml:space="preserve">9.3056</w:t>
             </w:r>
           </w:p>
         </w:tc>
@@ -5887,7 +6707,7 @@
                 <w:szCs w:val="22"/>
                 <w:color w:val="000000"/>
               </w:rPr>
-              <w:t xml:space="preserve">0.1000</w:t>
+              <w:t xml:space="preserve">0.01</w:t>
             </w:r>
           </w:p>
         </w:tc>
@@ -5931,7 +6751,7 @@
                 <w:szCs w:val="22"/>
                 <w:color w:val="000000"/>
               </w:rPr>
-              <w:t xml:space="preserve">0.0187</w:t>
+              <w:t xml:space="preserve">0.0019</w:t>
             </w:r>
           </w:p>
         </w:tc>
@@ -6202,7 +7022,7 @@
                 <w:szCs w:val="22"/>
                 <w:color w:val="000000"/>
               </w:rPr>
-              <w:t xml:space="preserve">0.1000</w:t>
+              <w:t xml:space="preserve">0.10</w:t>
             </w:r>
           </w:p>
         </w:tc>
@@ -6517,7 +7337,7 @@
                 <w:szCs w:val="22"/>
                 <w:color w:val="000000"/>
               </w:rPr>
-              <w:t xml:space="preserve">0.1000</w:t>
+              <w:t xml:space="preserve">0.10</w:t>
             </w:r>
           </w:p>
         </w:tc>
@@ -6788,7 +7608,7 @@
                 <w:szCs w:val="22"/>
                 <w:color w:val="000000"/>
               </w:rPr>
-              <w:t xml:space="preserve">1.0000</w:t>
+              <w:t xml:space="preserve">0.2547</w:t>
             </w:r>
           </w:p>
         </w:tc>
@@ -6832,7 +7652,7 @@
                 <w:szCs w:val="22"/>
                 <w:color w:val="000000"/>
               </w:rPr>
-              <w:t xml:space="preserve">0.3926</w:t>
+              <w:t xml:space="preserve">0.10</w:t>
             </w:r>
           </w:p>
         </w:tc>
@@ -6876,7 +7696,7 @@
                 <w:szCs w:val="22"/>
                 <w:color w:val="000000"/>
               </w:rPr>
-              <w:t xml:space="preserve">0.0126</w:t>
+              <w:t xml:space="preserve">0.0032</w:t>
             </w:r>
           </w:p>
         </w:tc>
@@ -7103,7 +7923,7 @@
                 <w:szCs w:val="22"/>
                 <w:color w:val="000000"/>
               </w:rPr>
-              <w:t xml:space="preserve">1.0000</w:t>
+              <w:t xml:space="preserve">0.2843</w:t>
             </w:r>
           </w:p>
         </w:tc>
@@ -7147,7 +7967,7 @@
                 <w:szCs w:val="22"/>
                 <w:color w:val="000000"/>
               </w:rPr>
-              <w:t xml:space="preserve">0.3517</w:t>
+              <w:t xml:space="preserve">0.10</w:t>
             </w:r>
           </w:p>
         </w:tc>
@@ -7191,7 +8011,7 @@
                 <w:szCs w:val="22"/>
                 <w:color w:val="000000"/>
               </w:rPr>
-              <w:t xml:space="preserve">0.0108</w:t>
+              <w:t xml:space="preserve">0.0031</w:t>
             </w:r>
           </w:p>
         </w:tc>
@@ -8148,39 +8968,276 @@
       </w:r>
       <w:r>
         <w:rPr>
+          <w:rStyle w:val="FloatTok"/>
+        </w:rPr>
+        <w:t xml:space="preserve">0.8</w:t>
+      </w:r>
+      <w:r>
+        <w:rPr>
+          <w:rStyle w:val="NormalTok"/>
+        </w:rPr>
+        <w:t xml:space="preserve">, </w:t>
+      </w:r>
+      <w:r>
+        <w:rPr>
           <w:rStyle w:val="DecValTok"/>
         </w:rPr>
+        <w:t xml:space="preserve">0</w:t>
+      </w:r>
+      <w:r>
+        <w:rPr>
+          <w:rStyle w:val="NormalTok"/>
+        </w:rPr>
+        <w:t xml:space="preserve">,</w:t>
+      </w:r>
+      <w:r>
+        <w:rPr>
+          <w:rStyle w:val="DecValTok"/>
+        </w:rPr>
+        <w:t xml:space="preserve">0</w:t>
+      </w:r>
+      <w:r>
+        <w:rPr>
+          <w:rStyle w:val="NormalTok"/>
+        </w:rPr>
+        <w:t xml:space="preserve">,</w:t>
+      </w:r>
+      <w:r>
+        <w:rPr>
+          <w:rStyle w:val="DecValTok"/>
+        </w:rPr>
         <w:t xml:space="preserve">1</w:t>
       </w:r>
       <w:r>
         <w:rPr>
+          <w:rStyle w:val="NormalTok"/>
+        </w:rPr>
+        <w:t xml:space="preserve">), </w:t>
+      </w:r>
+      <w:r>
+        <w:rPr>
+          <w:rStyle w:val="AttributeTok"/>
+        </w:rPr>
+        <w:t xml:space="preserve">nrow =</w:t>
+      </w:r>
+      <w:r>
+        <w:rPr>
+          <w:rStyle w:val="NormalTok"/>
+        </w:rPr>
+        <w:t xml:space="preserve"> </w:t>
+      </w:r>
+      <w:r>
+        <w:rPr>
+          <w:rStyle w:val="DecValTok"/>
+        </w:rPr>
+        <w:t xml:space="preserve">2</w:t>
+      </w:r>
+      <w:r>
+        <w:rPr>
+          <w:rStyle w:val="NormalTok"/>
+        </w:rPr>
+        <w:t xml:space="preserve">, </w:t>
+      </w:r>
+      <w:r>
+        <w:rPr>
+          <w:rStyle w:val="AttributeTok"/>
+        </w:rPr>
+        <w:t xml:space="preserve">byrow =</w:t>
+      </w:r>
+      <w:r>
+        <w:rPr>
+          <w:rStyle w:val="NormalTok"/>
+        </w:rPr>
+        <w:t xml:space="preserve"> </w:t>
+      </w:r>
+      <w:r>
+        <w:rPr>
+          <w:rStyle w:val="ConstantTok"/>
+        </w:rPr>
+        <w:t xml:space="preserve">TRUE</w:t>
+      </w:r>
+      <w:r>
+        <w:rPr>
+          <w:rStyle w:val="NormalTok"/>
+        </w:rPr>
+        <w:t xml:space="preserve">), </w:t>
+      </w:r>
+      <w:r>
+        <w:rPr>
+          <w:rStyle w:val="FunctionTok"/>
+        </w:rPr>
+        <w:t xml:space="preserve">matrix</w:t>
+      </w:r>
+      <w:r>
+        <w:rPr>
+          <w:rStyle w:val="NormalTok"/>
+        </w:rPr>
+        <w:t xml:space="preserve">(</w:t>
+      </w:r>
+      <w:r>
+        <w:rPr>
+          <w:rStyle w:val="DecValTok"/>
+        </w:rPr>
+        <w:t xml:space="preserve">0</w:t>
+      </w:r>
+      <w:r>
+        <w:rPr>
+          <w:rStyle w:val="NormalTok"/>
+        </w:rPr>
+        <w:t xml:space="preserve">,</w:t>
+      </w:r>
+      <w:r>
+        <w:rPr>
+          <w:rStyle w:val="AttributeTok"/>
+        </w:rPr>
+        <w:t xml:space="preserve">nrow =</w:t>
+      </w:r>
+      <w:r>
+        <w:rPr>
+          <w:rStyle w:val="NormalTok"/>
+        </w:rPr>
+        <w:t xml:space="preserve"> </w:t>
+      </w:r>
+      <w:r>
+        <w:rPr>
+          <w:rStyle w:val="DecValTok"/>
+        </w:rPr>
+        <w:t xml:space="preserve">2</w:t>
+      </w:r>
+      <w:r>
+        <w:rPr>
+          <w:rStyle w:val="NormalTok"/>
+        </w:rPr>
+        <w:t xml:space="preserve">, </w:t>
+      </w:r>
+      <w:r>
+        <w:rPr>
+          <w:rStyle w:val="AttributeTok"/>
+        </w:rPr>
+        <w:t xml:space="preserve">ncol =</w:t>
+      </w:r>
+      <w:r>
+        <w:rPr>
+          <w:rStyle w:val="NormalTok"/>
+        </w:rPr>
+        <w:t xml:space="preserve"> </w:t>
+      </w:r>
+      <w:r>
+        <w:rPr>
+          <w:rStyle w:val="DecValTok"/>
+        </w:rPr>
+        <w:t xml:space="preserve">6</w:t>
+      </w:r>
+      <w:r>
+        <w:rPr>
+          <w:rStyle w:val="NormalTok"/>
+        </w:rPr>
+        <w:t xml:space="preserve">)),</w:t>
+      </w:r>
+      <w:r>
+        <w:br/>
+      </w:r>
+      <w:r>
+        <w:rPr>
+          <w:rStyle w:val="NormalTok"/>
+        </w:rPr>
+        <w:t xml:space="preserve">       </w:t>
+      </w:r>
+      <w:r>
+        <w:rPr>
+          <w:rStyle w:val="FunctionTok"/>
+        </w:rPr>
+        <w:t xml:space="preserve">cbind</w:t>
+      </w:r>
+      <w:r>
+        <w:rPr>
+          <w:rStyle w:val="NormalTok"/>
+        </w:rPr>
+        <w:t xml:space="preserve">(</w:t>
+      </w:r>
+      <w:r>
+        <w:rPr>
+          <w:rStyle w:val="FunctionTok"/>
+        </w:rPr>
+        <w:t xml:space="preserve">matrix</w:t>
+      </w:r>
+      <w:r>
+        <w:rPr>
+          <w:rStyle w:val="NormalTok"/>
+        </w:rPr>
+        <w:t xml:space="preserve">(x</w:t>
+      </w:r>
+      <w:r>
+        <w:rPr>
           <w:rStyle w:val="SpecialCharTok"/>
         </w:rPr>
-        <w:t xml:space="preserve">-</w:t>
+        <w:t xml:space="preserve">$</w:t>
+      </w:r>
+      <w:r>
+        <w:rPr>
+          <w:rStyle w:val="NormalTok"/>
+        </w:rPr>
+        <w:t xml:space="preserve">adjusted_mean_emerge_prop, </w:t>
+      </w:r>
+      <w:r>
+        <w:rPr>
+          <w:rStyle w:val="AttributeTok"/>
+        </w:rPr>
+        <w:t xml:space="preserve">nrow =</w:t>
+      </w:r>
+      <w:r>
+        <w:rPr>
+          <w:rStyle w:val="NormalTok"/>
+        </w:rPr>
+        <w:t xml:space="preserve"> </w:t>
+      </w:r>
+      <w:r>
+        <w:rPr>
+          <w:rStyle w:val="DecValTok"/>
+        </w:rPr>
+        <w:t xml:space="preserve">6</w:t>
+      </w:r>
+      <w:r>
+        <w:rPr>
+          <w:rStyle w:val="NormalTok"/>
+        </w:rPr>
+        <w:t xml:space="preserve">, </w:t>
+      </w:r>
+      <w:r>
+        <w:rPr>
+          <w:rStyle w:val="AttributeTok"/>
+        </w:rPr>
+        <w:t xml:space="preserve">ncol =</w:t>
+      </w:r>
+      <w:r>
+        <w:rPr>
+          <w:rStyle w:val="NormalTok"/>
+        </w:rPr>
+        <w:t xml:space="preserve"> </w:t>
+      </w:r>
+      <w:r>
+        <w:rPr>
+          <w:rStyle w:val="DecValTok"/>
+        </w:rPr>
+        <w:t xml:space="preserve">1</w:t>
+      </w:r>
+      <w:r>
+        <w:rPr>
+          <w:rStyle w:val="NormalTok"/>
+        </w:rPr>
+        <w:t xml:space="preserve">),</w:t>
       </w:r>
       <w:r>
         <w:rPr>
           <w:rStyle w:val="FunctionTok"/>
         </w:rPr>
-        <w:t xml:space="preserve">sum</w:t>
-      </w:r>
-      <w:r>
-        <w:rPr>
-          <w:rStyle w:val="NormalTok"/>
-        </w:rPr>
-        <w:t xml:space="preserve">(x</w:t>
-      </w:r>
-      <w:r>
-        <w:rPr>
-          <w:rStyle w:val="SpecialCharTok"/>
-        </w:rPr>
-        <w:t xml:space="preserve">$</w:t>
-      </w:r>
-      <w:r>
-        <w:rPr>
-          <w:rStyle w:val="NormalTok"/>
-        </w:rPr>
-        <w:t xml:space="preserve">adjusted_mean_emerge_prop), </w:t>
+        <w:t xml:space="preserve">matrix</w:t>
+      </w:r>
+      <w:r>
+        <w:rPr>
+          <w:rStyle w:val="NormalTok"/>
+        </w:rPr>
+        <w:t xml:space="preserve">(</w:t>
       </w:r>
       <w:r>
         <w:rPr>
@@ -8196,293 +9253,32 @@
       </w:r>
       <w:r>
         <w:rPr>
+          <w:rStyle w:val="AttributeTok"/>
+        </w:rPr>
+        <w:t xml:space="preserve">nrow =</w:t>
+      </w:r>
+      <w:r>
+        <w:rPr>
           <w:rStyle w:val="DecValTok"/>
         </w:rPr>
-        <w:t xml:space="preserve">0</w:t>
-      </w:r>
-      <w:r>
-        <w:rPr>
-          <w:rStyle w:val="NormalTok"/>
-        </w:rPr>
-        <w:t xml:space="preserve">,</w:t>
+        <w:t xml:space="preserve">6</w:t>
+      </w:r>
+      <w:r>
+        <w:rPr>
+          <w:rStyle w:val="NormalTok"/>
+        </w:rPr>
+        <w:t xml:space="preserve">, </w:t>
+      </w:r>
+      <w:r>
+        <w:rPr>
+          <w:rStyle w:val="AttributeTok"/>
+        </w:rPr>
+        <w:t xml:space="preserve">ncol=</w:t>
       </w:r>
       <w:r>
         <w:rPr>
           <w:rStyle w:val="DecValTok"/>
         </w:rPr>
-        <w:t xml:space="preserve">1</w:t>
-      </w:r>
-      <w:r>
-        <w:rPr>
-          <w:rStyle w:val="NormalTok"/>
-        </w:rPr>
-        <w:t xml:space="preserve">), </w:t>
-      </w:r>
-      <w:r>
-        <w:rPr>
-          <w:rStyle w:val="AttributeTok"/>
-        </w:rPr>
-        <w:t xml:space="preserve">nrow =</w:t>
-      </w:r>
-      <w:r>
-        <w:rPr>
-          <w:rStyle w:val="NormalTok"/>
-        </w:rPr>
-        <w:t xml:space="preserve"> </w:t>
-      </w:r>
-      <w:r>
-        <w:rPr>
-          <w:rStyle w:val="DecValTok"/>
-        </w:rPr>
-        <w:t xml:space="preserve">2</w:t>
-      </w:r>
-      <w:r>
-        <w:rPr>
-          <w:rStyle w:val="NormalTok"/>
-        </w:rPr>
-        <w:t xml:space="preserve">, </w:t>
-      </w:r>
-      <w:r>
-        <w:rPr>
-          <w:rStyle w:val="AttributeTok"/>
-        </w:rPr>
-        <w:t xml:space="preserve">byrow =</w:t>
-      </w:r>
-      <w:r>
-        <w:rPr>
-          <w:rStyle w:val="NormalTok"/>
-        </w:rPr>
-        <w:t xml:space="preserve"> </w:t>
-      </w:r>
-      <w:r>
-        <w:rPr>
-          <w:rStyle w:val="ConstantTok"/>
-        </w:rPr>
-        <w:t xml:space="preserve">TRUE</w:t>
-      </w:r>
-      <w:r>
-        <w:rPr>
-          <w:rStyle w:val="NormalTok"/>
-        </w:rPr>
-        <w:t xml:space="preserve">), </w:t>
-      </w:r>
-      <w:r>
-        <w:rPr>
-          <w:rStyle w:val="FunctionTok"/>
-        </w:rPr>
-        <w:t xml:space="preserve">matrix</w:t>
-      </w:r>
-      <w:r>
-        <w:rPr>
-          <w:rStyle w:val="NormalTok"/>
-        </w:rPr>
-        <w:t xml:space="preserve">(</w:t>
-      </w:r>
-      <w:r>
-        <w:rPr>
-          <w:rStyle w:val="DecValTok"/>
-        </w:rPr>
-        <w:t xml:space="preserve">0</w:t>
-      </w:r>
-      <w:r>
-        <w:rPr>
-          <w:rStyle w:val="NormalTok"/>
-        </w:rPr>
-        <w:t xml:space="preserve">,</w:t>
-      </w:r>
-      <w:r>
-        <w:rPr>
-          <w:rStyle w:val="AttributeTok"/>
-        </w:rPr>
-        <w:t xml:space="preserve">nrow =</w:t>
-      </w:r>
-      <w:r>
-        <w:rPr>
-          <w:rStyle w:val="NormalTok"/>
-        </w:rPr>
-        <w:t xml:space="preserve"> </w:t>
-      </w:r>
-      <w:r>
-        <w:rPr>
-          <w:rStyle w:val="DecValTok"/>
-        </w:rPr>
-        <w:t xml:space="preserve">2</w:t>
-      </w:r>
-      <w:r>
-        <w:rPr>
-          <w:rStyle w:val="NormalTok"/>
-        </w:rPr>
-        <w:t xml:space="preserve">, </w:t>
-      </w:r>
-      <w:r>
-        <w:rPr>
-          <w:rStyle w:val="AttributeTok"/>
-        </w:rPr>
-        <w:t xml:space="preserve">ncol =</w:t>
-      </w:r>
-      <w:r>
-        <w:rPr>
-          <w:rStyle w:val="NormalTok"/>
-        </w:rPr>
-        <w:t xml:space="preserve"> </w:t>
-      </w:r>
-      <w:r>
-        <w:rPr>
-          <w:rStyle w:val="DecValTok"/>
-        </w:rPr>
-        <w:t xml:space="preserve">6</w:t>
-      </w:r>
-      <w:r>
-        <w:rPr>
-          <w:rStyle w:val="NormalTok"/>
-        </w:rPr>
-        <w:t xml:space="preserve">)),</w:t>
-      </w:r>
-      <w:r>
-        <w:br/>
-      </w:r>
-      <w:r>
-        <w:rPr>
-          <w:rStyle w:val="NormalTok"/>
-        </w:rPr>
-        <w:t xml:space="preserve">       </w:t>
-      </w:r>
-      <w:r>
-        <w:rPr>
-          <w:rStyle w:val="FunctionTok"/>
-        </w:rPr>
-        <w:t xml:space="preserve">cbind</w:t>
-      </w:r>
-      <w:r>
-        <w:rPr>
-          <w:rStyle w:val="NormalTok"/>
-        </w:rPr>
-        <w:t xml:space="preserve">(</w:t>
-      </w:r>
-      <w:r>
-        <w:rPr>
-          <w:rStyle w:val="FunctionTok"/>
-        </w:rPr>
-        <w:t xml:space="preserve">matrix</w:t>
-      </w:r>
-      <w:r>
-        <w:rPr>
-          <w:rStyle w:val="NormalTok"/>
-        </w:rPr>
-        <w:t xml:space="preserve">(x</w:t>
-      </w:r>
-      <w:r>
-        <w:rPr>
-          <w:rStyle w:val="SpecialCharTok"/>
-        </w:rPr>
-        <w:t xml:space="preserve">$</w:t>
-      </w:r>
-      <w:r>
-        <w:rPr>
-          <w:rStyle w:val="NormalTok"/>
-        </w:rPr>
-        <w:t xml:space="preserve">adjusted_mean_emerge_prop, </w:t>
-      </w:r>
-      <w:r>
-        <w:rPr>
-          <w:rStyle w:val="AttributeTok"/>
-        </w:rPr>
-        <w:t xml:space="preserve">nrow =</w:t>
-      </w:r>
-      <w:r>
-        <w:rPr>
-          <w:rStyle w:val="NormalTok"/>
-        </w:rPr>
-        <w:t xml:space="preserve"> </w:t>
-      </w:r>
-      <w:r>
-        <w:rPr>
-          <w:rStyle w:val="DecValTok"/>
-        </w:rPr>
-        <w:t xml:space="preserve">6</w:t>
-      </w:r>
-      <w:r>
-        <w:rPr>
-          <w:rStyle w:val="NormalTok"/>
-        </w:rPr>
-        <w:t xml:space="preserve">, </w:t>
-      </w:r>
-      <w:r>
-        <w:rPr>
-          <w:rStyle w:val="AttributeTok"/>
-        </w:rPr>
-        <w:t xml:space="preserve">ncol =</w:t>
-      </w:r>
-      <w:r>
-        <w:rPr>
-          <w:rStyle w:val="NormalTok"/>
-        </w:rPr>
-        <w:t xml:space="preserve"> </w:t>
-      </w:r>
-      <w:r>
-        <w:rPr>
-          <w:rStyle w:val="DecValTok"/>
-        </w:rPr>
-        <w:t xml:space="preserve">1</w:t>
-      </w:r>
-      <w:r>
-        <w:rPr>
-          <w:rStyle w:val="NormalTok"/>
-        </w:rPr>
-        <w:t xml:space="preserve">),</w:t>
-      </w:r>
-      <w:r>
-        <w:rPr>
-          <w:rStyle w:val="FunctionTok"/>
-        </w:rPr>
-        <w:t xml:space="preserve">matrix</w:t>
-      </w:r>
-      <w:r>
-        <w:rPr>
-          <w:rStyle w:val="NormalTok"/>
-        </w:rPr>
-        <w:t xml:space="preserve">(</w:t>
-      </w:r>
-      <w:r>
-        <w:rPr>
-          <w:rStyle w:val="DecValTok"/>
-        </w:rPr>
-        <w:t xml:space="preserve">0</w:t>
-      </w:r>
-      <w:r>
-        <w:rPr>
-          <w:rStyle w:val="NormalTok"/>
-        </w:rPr>
-        <w:t xml:space="preserve">,</w:t>
-      </w:r>
-      <w:r>
-        <w:rPr>
-          <w:rStyle w:val="AttributeTok"/>
-        </w:rPr>
-        <w:t xml:space="preserve">nrow =</w:t>
-      </w:r>
-      <w:r>
-        <w:rPr>
-          <w:rStyle w:val="DecValTok"/>
-        </w:rPr>
-        <w:t xml:space="preserve">6</w:t>
-      </w:r>
-      <w:r>
-        <w:rPr>
-          <w:rStyle w:val="NormalTok"/>
-        </w:rPr>
-        <w:t xml:space="preserve">, </w:t>
-      </w:r>
-      <w:r>
-        <w:rPr>
-          <w:rStyle w:val="AttributeTok"/>
-        </w:rPr>
-        <w:t xml:space="preserve">ncol=</w:t>
-      </w:r>
-      <w:r>
-        <w:rPr>
-          <w:rStyle w:val="DecValTok"/>
-        </w:rPr>
         <w:t xml:space="preserve">7</w:t>
       </w:r>
       <w:r>
@@ -8508,36 +9304,1798 @@
       </w:r>
       <w:r>
         <w:rPr>
-          <w:rStyle w:val="FunctionTok"/>
-        </w:rPr>
-        <w:t xml:space="preserve">saveRDS</w:t>
-      </w:r>
-      <w:r>
-        <w:rPr>
-          <w:rStyle w:val="NormalTok"/>
-        </w:rPr>
-        <w:t xml:space="preserve">(female_emerge_prop_20_adjusted_list, </w:t>
-      </w:r>
-      <w:r>
-        <w:rPr>
-          <w:rStyle w:val="AttributeTok"/>
-        </w:rPr>
-        <w:t xml:space="preserve">file=</w:t>
-      </w:r>
-      <w:r>
-        <w:rPr>
-          <w:rStyle w:val="StringTok"/>
-        </w:rPr>
-        <w:t xml:space="preserve">"../2-Data/Clean/adjusted-mean-emergence-prop.RData"</w:t>
-      </w:r>
-      <w:r>
-        <w:rPr>
-          <w:rStyle w:val="NormalTok"/>
-        </w:rPr>
-        <w:t xml:space="preserve">)</w:t>
+          <w:rStyle w:val="CommentTok"/>
+        </w:rPr>
+        <w:t xml:space="preserve"># saveRDS(female_emerge_prop_20_adjusted_list, file="../2-Data/Clean/adjusted-mean-emergence-prop.RData")</w:t>
       </w:r>
     </w:p>
-    <w:bookmarkStart w:id="26" w:name="refs"/>
+    <w:p>
+      <w:pPr>
+        <w:pStyle w:val="SourceCode"/>
+      </w:pPr>
+      <w:r>
+        <w:rPr>
+          <w:rStyle w:val="NormalTok"/>
+        </w:rPr>
+        <w:t xml:space="preserve">female_emerge_prop_20_adjusted_list</w:t>
+      </w:r>
+    </w:p>
+    <w:p>
+      <w:pPr>
+        <w:pStyle w:val="SourceCode"/>
+      </w:pPr>
+      <w:r>
+        <w:rPr>
+          <w:rStyle w:val="VerbatimChar"/>
+        </w:rPr>
+        <w:t xml:space="preserve">## $A4_conv</w:t>
+      </w:r>
+      <w:r>
+        <w:br/>
+      </w:r>
+      <w:r>
+        <w:rPr>
+          <w:rStyle w:val="VerbatimChar"/>
+        </w:rPr>
+        <w:t xml:space="preserve">##              [,1] [,2] [,3] [,4] [,5] [,6] [,7] [,8]</w:t>
+      </w:r>
+      <w:r>
+        <w:br/>
+      </w:r>
+      <w:r>
+        <w:rPr>
+          <w:rStyle w:val="VerbatimChar"/>
+        </w:rPr>
+        <w:t xml:space="preserve">## [1,] 0.8000000000    0    0    0    0    0    0    0</w:t>
+      </w:r>
+      <w:r>
+        <w:br/>
+      </w:r>
+      <w:r>
+        <w:rPr>
+          <w:rStyle w:val="VerbatimChar"/>
+        </w:rPr>
+        <w:t xml:space="preserve">## [2,] 0.0000000000    1    0    0    0    0    0    0</w:t>
+      </w:r>
+      <w:r>
+        <w:br/>
+      </w:r>
+      <w:r>
+        <w:rPr>
+          <w:rStyle w:val="VerbatimChar"/>
+        </w:rPr>
+        <w:t xml:space="preserve">## [3,] 0.0196957501    0    0    0    0    0    0    0</w:t>
+      </w:r>
+      <w:r>
+        <w:br/>
+      </w:r>
+      <w:r>
+        <w:rPr>
+          <w:rStyle w:val="VerbatimChar"/>
+        </w:rPr>
+        <w:t xml:space="preserve">## [4,] 0.0442930181    0    0    0    0    0    0    0</w:t>
+      </w:r>
+      <w:r>
+        <w:br/>
+      </w:r>
+      <w:r>
+        <w:rPr>
+          <w:rStyle w:val="VerbatimChar"/>
+        </w:rPr>
+        <w:t xml:space="preserve">## [5,] 0.0003761959    0    0    0    0    0    0    0</w:t>
+      </w:r>
+      <w:r>
+        <w:br/>
+      </w:r>
+      <w:r>
+        <w:rPr>
+          <w:rStyle w:val="VerbatimChar"/>
+        </w:rPr>
+        <w:t xml:space="preserve">## [6,] 0.0335678394    0    0    0    0    0    0    0</w:t>
+      </w:r>
+      <w:r>
+        <w:br/>
+      </w:r>
+      <w:r>
+        <w:rPr>
+          <w:rStyle w:val="VerbatimChar"/>
+        </w:rPr>
+        <w:t xml:space="preserve">## [7,] 0.0016212218    0    0    0    0    0    0    0</w:t>
+      </w:r>
+      <w:r>
+        <w:br/>
+      </w:r>
+      <w:r>
+        <w:rPr>
+          <w:rStyle w:val="VerbatimChar"/>
+        </w:rPr>
+        <w:t xml:space="preserve">## [8,] 0.0004459747    0    0    0    0    0    0    0</w:t>
+      </w:r>
+      <w:r>
+        <w:br/>
+      </w:r>
+      <w:r>
+        <w:rPr>
+          <w:rStyle w:val="VerbatimChar"/>
+        </w:rPr>
+        <w:t xml:space="preserve">## </w:t>
+      </w:r>
+      <w:r>
+        <w:br/>
+      </w:r>
+      <w:r>
+        <w:rPr>
+          <w:rStyle w:val="VerbatimChar"/>
+        </w:rPr>
+        <w:t xml:space="preserve">## $A4_low</w:t>
+      </w:r>
+      <w:r>
+        <w:br/>
+      </w:r>
+      <w:r>
+        <w:rPr>
+          <w:rStyle w:val="VerbatimChar"/>
+        </w:rPr>
+        <w:t xml:space="preserve">##              [,1] [,2] [,3] [,4] [,5] [,6] [,7] [,8]</w:t>
+      </w:r>
+      <w:r>
+        <w:br/>
+      </w:r>
+      <w:r>
+        <w:rPr>
+          <w:rStyle w:val="VerbatimChar"/>
+        </w:rPr>
+        <w:t xml:space="preserve">## [1,] 0.8000000000    0    0    0    0    0    0    0</w:t>
+      </w:r>
+      <w:r>
+        <w:br/>
+      </w:r>
+      <w:r>
+        <w:rPr>
+          <w:rStyle w:val="VerbatimChar"/>
+        </w:rPr>
+        <w:t xml:space="preserve">## [2,] 0.0000000000    1    0    0    0    0    0    0</w:t>
+      </w:r>
+      <w:r>
+        <w:br/>
+      </w:r>
+      <w:r>
+        <w:rPr>
+          <w:rStyle w:val="VerbatimChar"/>
+        </w:rPr>
+        <w:t xml:space="preserve">## [3,] 0.0196449014    0    0    0    0    0    0    0</w:t>
+      </w:r>
+      <w:r>
+        <w:br/>
+      </w:r>
+      <w:r>
+        <w:rPr>
+          <w:rStyle w:val="VerbatimChar"/>
+        </w:rPr>
+        <w:t xml:space="preserve">## [4,] 0.0438292593    0    0    0    0    0    0    0</w:t>
+      </w:r>
+      <w:r>
+        <w:br/>
+      </w:r>
+      <w:r>
+        <w:rPr>
+          <w:rStyle w:val="VerbatimChar"/>
+        </w:rPr>
+        <w:t xml:space="preserve">## [5,] 0.0006496612    0    0    0    0    0    0    0</w:t>
+      </w:r>
+      <w:r>
+        <w:br/>
+      </w:r>
+      <w:r>
+        <w:rPr>
+          <w:rStyle w:val="VerbatimChar"/>
+        </w:rPr>
+        <w:t xml:space="preserve">## [6,] 0.0332841223    0    0    0    0    0    0    0</w:t>
+      </w:r>
+      <w:r>
+        <w:br/>
+      </w:r>
+      <w:r>
+        <w:rPr>
+          <w:rStyle w:val="VerbatimChar"/>
+        </w:rPr>
+        <w:t xml:space="preserve">## [7,] 0.0018737871    0    0    0    0    0    0    0</w:t>
+      </w:r>
+      <w:r>
+        <w:br/>
+      </w:r>
+      <w:r>
+        <w:rPr>
+          <w:rStyle w:val="VerbatimChar"/>
+        </w:rPr>
+        <w:t xml:space="preserve">## [8,] 0.0007182687    0    0    0    0    0    0    0</w:t>
+      </w:r>
+      <w:r>
+        <w:br/>
+      </w:r>
+      <w:r>
+        <w:rPr>
+          <w:rStyle w:val="VerbatimChar"/>
+        </w:rPr>
+        <w:t xml:space="preserve">## </w:t>
+      </w:r>
+      <w:r>
+        <w:br/>
+      </w:r>
+      <w:r>
+        <w:rPr>
+          <w:rStyle w:val="VerbatimChar"/>
+        </w:rPr>
+        <w:t xml:space="preserve">## $C2_conv</w:t>
+      </w:r>
+      <w:r>
+        <w:br/>
+      </w:r>
+      <w:r>
+        <w:rPr>
+          <w:rStyle w:val="VerbatimChar"/>
+        </w:rPr>
+        <w:t xml:space="preserve">##              [,1] [,2] [,3] [,4] [,5] [,6] [,7] [,8]</w:t>
+      </w:r>
+      <w:r>
+        <w:br/>
+      </w:r>
+      <w:r>
+        <w:rPr>
+          <w:rStyle w:val="VerbatimChar"/>
+        </w:rPr>
+        <w:t xml:space="preserve">## [1,] 8.000000e-01    0    0    0    0    0    0    0</w:t>
+      </w:r>
+      <w:r>
+        <w:br/>
+      </w:r>
+      <w:r>
+        <w:rPr>
+          <w:rStyle w:val="VerbatimChar"/>
+        </w:rPr>
+        <w:t xml:space="preserve">## [2,] 0.000000e+00    1    0    0    0    0    0    0</w:t>
+      </w:r>
+      <w:r>
+        <w:br/>
+      </w:r>
+      <w:r>
+        <w:rPr>
+          <w:rStyle w:val="VerbatimChar"/>
+        </w:rPr>
+        <w:t xml:space="preserve">## [3,] 8.192085e-04    0    0    0    0    0    0    0</w:t>
+      </w:r>
+      <w:r>
+        <w:br/>
+      </w:r>
+      <w:r>
+        <w:rPr>
+          <w:rStyle w:val="VerbatimChar"/>
+        </w:rPr>
+        <w:t xml:space="preserve">## [4,] 9.126203e-03    0    0    0    0    0    0    0</w:t>
+      </w:r>
+      <w:r>
+        <w:br/>
+      </w:r>
+      <w:r>
+        <w:rPr>
+          <w:rStyle w:val="VerbatimChar"/>
+        </w:rPr>
+        <w:t xml:space="preserve">## [5,] 1.364711e-05    0    0    0    0    0    0    0</w:t>
+      </w:r>
+      <w:r>
+        <w:br/>
+      </w:r>
+      <w:r>
+        <w:rPr>
+          <w:rStyle w:val="VerbatimChar"/>
+        </w:rPr>
+        <w:t xml:space="preserve">## [6,] 1.364711e-05    0    0    0    0    0    0    0</w:t>
+      </w:r>
+      <w:r>
+        <w:br/>
+      </w:r>
+      <w:r>
+        <w:rPr>
+          <w:rStyle w:val="VerbatimChar"/>
+        </w:rPr>
+        <w:t xml:space="preserve">## [7,] 1.364711e-05    0    0    0    0    0    0    0</w:t>
+      </w:r>
+      <w:r>
+        <w:br/>
+      </w:r>
+      <w:r>
+        <w:rPr>
+          <w:rStyle w:val="VerbatimChar"/>
+        </w:rPr>
+        <w:t xml:space="preserve">## [8,] 1.364711e-05    0    0    0    0    0    0    0</w:t>
+      </w:r>
+      <w:r>
+        <w:br/>
+      </w:r>
+      <w:r>
+        <w:rPr>
+          <w:rStyle w:val="VerbatimChar"/>
+        </w:rPr>
+        <w:t xml:space="preserve">## </w:t>
+      </w:r>
+      <w:r>
+        <w:br/>
+      </w:r>
+      <w:r>
+        <w:rPr>
+          <w:rStyle w:val="VerbatimChar"/>
+        </w:rPr>
+        <w:t xml:space="preserve">## $C2_low</w:t>
+      </w:r>
+      <w:r>
+        <w:br/>
+      </w:r>
+      <w:r>
+        <w:rPr>
+          <w:rStyle w:val="VerbatimChar"/>
+        </w:rPr>
+        <w:t xml:space="preserve">##             [,1] [,2] [,3] [,4] [,5] [,6] [,7] [,8]</w:t>
+      </w:r>
+      <w:r>
+        <w:br/>
+      </w:r>
+      <w:r>
+        <w:rPr>
+          <w:rStyle w:val="VerbatimChar"/>
+        </w:rPr>
+        <w:t xml:space="preserve">## [1,] 0.800000000    0    0    0    0    0    0    0</w:t>
+      </w:r>
+      <w:r>
+        <w:br/>
+      </w:r>
+      <w:r>
+        <w:rPr>
+          <w:rStyle w:val="VerbatimChar"/>
+        </w:rPr>
+        <w:t xml:space="preserve">## [2,] 0.000000000    1    0    0    0    0    0    0</w:t>
+      </w:r>
+      <w:r>
+        <w:br/>
+      </w:r>
+      <w:r>
+        <w:rPr>
+          <w:rStyle w:val="VerbatimChar"/>
+        </w:rPr>
+        <w:t xml:space="preserve">## [3,] 0.027154679    0    0    0    0    0    0    0</w:t>
+      </w:r>
+      <w:r>
+        <w:br/>
+      </w:r>
+      <w:r>
+        <w:rPr>
+          <w:rStyle w:val="VerbatimChar"/>
+        </w:rPr>
+        <w:t xml:space="preserve">## [4,] 0.136315915    0    0    0    0    0    0    0</w:t>
+      </w:r>
+      <w:r>
+        <w:br/>
+      </w:r>
+      <w:r>
+        <w:rPr>
+          <w:rStyle w:val="VerbatimChar"/>
+        </w:rPr>
+        <w:t xml:space="preserve">## [5,] 0.012822644    0    0    0    0    0    0    0</w:t>
+      </w:r>
+      <w:r>
+        <w:br/>
+      </w:r>
+      <w:r>
+        <w:rPr>
+          <w:rStyle w:val="VerbatimChar"/>
+        </w:rPr>
+        <w:t xml:space="preserve">## [6,] 0.009270740    0    0    0    0    0    0    0</w:t>
+      </w:r>
+      <w:r>
+        <w:br/>
+      </w:r>
+      <w:r>
+        <w:rPr>
+          <w:rStyle w:val="VerbatimChar"/>
+        </w:rPr>
+        <w:t xml:space="preserve">## [7,] 0.007394421    0    0    0    0    0    0    0</w:t>
+      </w:r>
+      <w:r>
+        <w:br/>
+      </w:r>
+      <w:r>
+        <w:rPr>
+          <w:rStyle w:val="VerbatimChar"/>
+        </w:rPr>
+        <w:t xml:space="preserve">## [8,] 0.007041600    0    0    0    0    0    0    0</w:t>
+      </w:r>
+      <w:r>
+        <w:br/>
+      </w:r>
+      <w:r>
+        <w:rPr>
+          <w:rStyle w:val="VerbatimChar"/>
+        </w:rPr>
+        <w:t xml:space="preserve">## </w:t>
+      </w:r>
+      <w:r>
+        <w:br/>
+      </w:r>
+      <w:r>
+        <w:rPr>
+          <w:rStyle w:val="VerbatimChar"/>
+        </w:rPr>
+        <w:t xml:space="preserve">## $C3_conv</w:t>
+      </w:r>
+      <w:r>
+        <w:br/>
+      </w:r>
+      <w:r>
+        <w:rPr>
+          <w:rStyle w:val="VerbatimChar"/>
+        </w:rPr>
+        <w:t xml:space="preserve">##              [,1] [,2] [,3] [,4] [,5] [,6] [,7] [,8]</w:t>
+      </w:r>
+      <w:r>
+        <w:br/>
+      </w:r>
+      <w:r>
+        <w:rPr>
+          <w:rStyle w:val="VerbatimChar"/>
+        </w:rPr>
+        <w:t xml:space="preserve">## [1,] 8.000000e-01    0    0    0    0    0    0    0</w:t>
+      </w:r>
+      <w:r>
+        <w:br/>
+      </w:r>
+      <w:r>
+        <w:rPr>
+          <w:rStyle w:val="VerbatimChar"/>
+        </w:rPr>
+        <w:t xml:space="preserve">## [2,] 0.000000e+00    1    0    0    0    0    0    0</w:t>
+      </w:r>
+      <w:r>
+        <w:br/>
+      </w:r>
+      <w:r>
+        <w:rPr>
+          <w:rStyle w:val="VerbatimChar"/>
+        </w:rPr>
+        <w:t xml:space="preserve">## [3,] 9.922701e-04    0    0    0    0    0    0    0</w:t>
+      </w:r>
+      <w:r>
+        <w:br/>
+      </w:r>
+      <w:r>
+        <w:rPr>
+          <w:rStyle w:val="VerbatimChar"/>
+        </w:rPr>
+        <w:t xml:space="preserve">## [4,] 8.814370e-03    0    0    0    0    0    0    0</w:t>
+      </w:r>
+      <w:r>
+        <w:br/>
+      </w:r>
+      <w:r>
+        <w:rPr>
+          <w:rStyle w:val="VerbatimChar"/>
+        </w:rPr>
+        <w:t xml:space="preserve">## [5,] 9.790507e-06    0    0    0    0    0    0    0</w:t>
+      </w:r>
+      <w:r>
+        <w:br/>
+      </w:r>
+      <w:r>
+        <w:rPr>
+          <w:rStyle w:val="VerbatimChar"/>
+        </w:rPr>
+        <w:t xml:space="preserve">## [6,] 1.639881e-04    0    0    0    0    0    0    0</w:t>
+      </w:r>
+      <w:r>
+        <w:br/>
+      </w:r>
+      <w:r>
+        <w:rPr>
+          <w:rStyle w:val="VerbatimChar"/>
+        </w:rPr>
+        <w:t xml:space="preserve">## [7,] 9.790507e-06    0    0    0    0    0    0    0</w:t>
+      </w:r>
+      <w:r>
+        <w:br/>
+      </w:r>
+      <w:r>
+        <w:rPr>
+          <w:rStyle w:val="VerbatimChar"/>
+        </w:rPr>
+        <w:t xml:space="preserve">## [8,] 9.790507e-06    0    0    0    0    0    0    0</w:t>
+      </w:r>
+      <w:r>
+        <w:br/>
+      </w:r>
+      <w:r>
+        <w:rPr>
+          <w:rStyle w:val="VerbatimChar"/>
+        </w:rPr>
+        <w:t xml:space="preserve">## </w:t>
+      </w:r>
+      <w:r>
+        <w:br/>
+      </w:r>
+      <w:r>
+        <w:rPr>
+          <w:rStyle w:val="VerbatimChar"/>
+        </w:rPr>
+        <w:t xml:space="preserve">## $C3_low</w:t>
+      </w:r>
+      <w:r>
+        <w:br/>
+      </w:r>
+      <w:r>
+        <w:rPr>
+          <w:rStyle w:val="VerbatimChar"/>
+        </w:rPr>
+        <w:t xml:space="preserve">##             [,1] [,2] [,3] [,4] [,5] [,6] [,7] [,8]</w:t>
+      </w:r>
+      <w:r>
+        <w:br/>
+      </w:r>
+      <w:r>
+        <w:rPr>
+          <w:rStyle w:val="VerbatimChar"/>
+        </w:rPr>
+        <w:t xml:space="preserve">## [1,] 0.800000000    0    0    0    0    0    0    0</w:t>
+      </w:r>
+      <w:r>
+        <w:br/>
+      </w:r>
+      <w:r>
+        <w:rPr>
+          <w:rStyle w:val="VerbatimChar"/>
+        </w:rPr>
+        <w:t xml:space="preserve">## [2,] 0.000000000    1    0    0    0    0    0    0</w:t>
+      </w:r>
+      <w:r>
+        <w:br/>
+      </w:r>
+      <w:r>
+        <w:rPr>
+          <w:rStyle w:val="VerbatimChar"/>
+        </w:rPr>
+        <w:t xml:space="preserve">## [3,] 0.029273645    0    0    0    0    0    0    0</w:t>
+      </w:r>
+      <w:r>
+        <w:br/>
+      </w:r>
+      <w:r>
+        <w:rPr>
+          <w:rStyle w:val="VerbatimChar"/>
+        </w:rPr>
+        <w:t xml:space="preserve">## [4,] 0.127406335    0    0    0    0    0    0    0</w:t>
+      </w:r>
+      <w:r>
+        <w:br/>
+      </w:r>
+      <w:r>
+        <w:rPr>
+          <w:rStyle w:val="VerbatimChar"/>
+        </w:rPr>
+        <w:t xml:space="preserve">## [5,] 0.012067914    0    0    0    0    0    0    0</w:t>
+      </w:r>
+      <w:r>
+        <w:br/>
+      </w:r>
+      <w:r>
+        <w:rPr>
+          <w:rStyle w:val="VerbatimChar"/>
+        </w:rPr>
+        <w:t xml:space="preserve">## [6,] 0.018882378    0    0    0    0    0    0    0</w:t>
+      </w:r>
+      <w:r>
+        <w:br/>
+      </w:r>
+      <w:r>
+        <w:rPr>
+          <w:rStyle w:val="VerbatimChar"/>
+        </w:rPr>
+        <w:t xml:space="preserve">## [7,] 0.006186034    0    0    0    0    0    0    0</w:t>
+      </w:r>
+      <w:r>
+        <w:br/>
+      </w:r>
+      <w:r>
+        <w:rPr>
+          <w:rStyle w:val="VerbatimChar"/>
+        </w:rPr>
+        <w:t xml:space="preserve">## [8,] 0.006183694    0    0    0    0    0    0    0</w:t>
+      </w:r>
+      <w:r>
+        <w:br/>
+      </w:r>
+      <w:r>
+        <w:rPr>
+          <w:rStyle w:val="VerbatimChar"/>
+        </w:rPr>
+        <w:t xml:space="preserve">## </w:t>
+      </w:r>
+      <w:r>
+        <w:br/>
+      </w:r>
+      <w:r>
+        <w:rPr>
+          <w:rStyle w:val="VerbatimChar"/>
+        </w:rPr>
+        <w:t xml:space="preserve">## $C4_conv</w:t>
+      </w:r>
+      <w:r>
+        <w:br/>
+      </w:r>
+      <w:r>
+        <w:rPr>
+          <w:rStyle w:val="VerbatimChar"/>
+        </w:rPr>
+        <w:t xml:space="preserve">##              [,1] [,2] [,3] [,4] [,5] [,6] [,7] [,8]</w:t>
+      </w:r>
+      <w:r>
+        <w:br/>
+      </w:r>
+      <w:r>
+        <w:rPr>
+          <w:rStyle w:val="VerbatimChar"/>
+        </w:rPr>
+        <w:t xml:space="preserve">## [1,] 8.000000e-01    0    0    0    0    0    0    0</w:t>
+      </w:r>
+      <w:r>
+        <w:br/>
+      </w:r>
+      <w:r>
+        <w:rPr>
+          <w:rStyle w:val="VerbatimChar"/>
+        </w:rPr>
+        <w:t xml:space="preserve">## [2,] 0.000000e+00    1    0    0    0    0    0    0</w:t>
+      </w:r>
+      <w:r>
+        <w:br/>
+      </w:r>
+      <w:r>
+        <w:rPr>
+          <w:rStyle w:val="VerbatimChar"/>
+        </w:rPr>
+        <w:t xml:space="preserve">## [3,] 9.614807e-04    0    0    0    0    0    0    0</w:t>
+      </w:r>
+      <w:r>
+        <w:br/>
+      </w:r>
+      <w:r>
+        <w:rPr>
+          <w:rStyle w:val="VerbatimChar"/>
+        </w:rPr>
+        <w:t xml:space="preserve">## [4,] 8.998794e-03    0    0    0    0    0    0    0</w:t>
+      </w:r>
+      <w:r>
+        <w:br/>
+      </w:r>
+      <w:r>
+        <w:rPr>
+          <w:rStyle w:val="VerbatimChar"/>
+        </w:rPr>
+        <w:t xml:space="preserve">## [5,] 9.931386e-06    0    0    0    0    0    0    0</w:t>
+      </w:r>
+      <w:r>
+        <w:br/>
+      </w:r>
+      <w:r>
+        <w:rPr>
+          <w:rStyle w:val="VerbatimChar"/>
+        </w:rPr>
+        <w:t xml:space="preserve">## [6,] 9.931386e-06    0    0    0    0    0    0    0</w:t>
+      </w:r>
+      <w:r>
+        <w:br/>
+      </w:r>
+      <w:r>
+        <w:rPr>
+          <w:rStyle w:val="VerbatimChar"/>
+        </w:rPr>
+        <w:t xml:space="preserve">## [7,] 9.931386e-06    0    0    0    0    0    0    0</w:t>
+      </w:r>
+      <w:r>
+        <w:br/>
+      </w:r>
+      <w:r>
+        <w:rPr>
+          <w:rStyle w:val="VerbatimChar"/>
+        </w:rPr>
+        <w:t xml:space="preserve">## [8,] 9.931386e-06    0    0    0    0    0    0    0</w:t>
+      </w:r>
+      <w:r>
+        <w:br/>
+      </w:r>
+      <w:r>
+        <w:rPr>
+          <w:rStyle w:val="VerbatimChar"/>
+        </w:rPr>
+        <w:t xml:space="preserve">## </w:t>
+      </w:r>
+      <w:r>
+        <w:br/>
+      </w:r>
+      <w:r>
+        <w:rPr>
+          <w:rStyle w:val="VerbatimChar"/>
+        </w:rPr>
+        <w:t xml:space="preserve">## $C4_low</w:t>
+      </w:r>
+      <w:r>
+        <w:br/>
+      </w:r>
+      <w:r>
+        <w:rPr>
+          <w:rStyle w:val="VerbatimChar"/>
+        </w:rPr>
+        <w:t xml:space="preserve">##             [,1] [,2] [,3] [,4] [,5] [,6] [,7] [,8]</w:t>
+      </w:r>
+      <w:r>
+        <w:br/>
+      </w:r>
+      <w:r>
+        <w:rPr>
+          <w:rStyle w:val="VerbatimChar"/>
+        </w:rPr>
+        <w:t xml:space="preserve">## [1,] 0.800000000    0    0    0    0    0    0    0</w:t>
+      </w:r>
+      <w:r>
+        <w:br/>
+      </w:r>
+      <w:r>
+        <w:rPr>
+          <w:rStyle w:val="VerbatimChar"/>
+        </w:rPr>
+        <w:t xml:space="preserve">## [2,] 0.000000000    1    0    0    0    0    0    0</w:t>
+      </w:r>
+      <w:r>
+        <w:br/>
+      </w:r>
+      <w:r>
+        <w:rPr>
+          <w:rStyle w:val="VerbatimChar"/>
+        </w:rPr>
+        <w:t xml:space="preserve">## [3,] 0.029999699    0    0    0    0    0    0    0</w:t>
+      </w:r>
+      <w:r>
+        <w:br/>
+      </w:r>
+      <w:r>
+        <w:rPr>
+          <w:rStyle w:val="VerbatimChar"/>
+        </w:rPr>
+        <w:t xml:space="preserve">## [4,] 0.138718132    0    0    0    0    0    0    0</w:t>
+      </w:r>
+      <w:r>
+        <w:br/>
+      </w:r>
+      <w:r>
+        <w:rPr>
+          <w:rStyle w:val="VerbatimChar"/>
+        </w:rPr>
+        <w:t xml:space="preserve">## [5,] 0.010246571    0    0    0    0    0    0    0</w:t>
+      </w:r>
+      <w:r>
+        <w:br/>
+      </w:r>
+      <w:r>
+        <w:rPr>
+          <w:rStyle w:val="VerbatimChar"/>
+        </w:rPr>
+        <w:t xml:space="preserve">## [6,] 0.007991206    0    0    0    0    0    0    0</w:t>
+      </w:r>
+      <w:r>
+        <w:br/>
+      </w:r>
+      <w:r>
+        <w:rPr>
+          <w:rStyle w:val="VerbatimChar"/>
+        </w:rPr>
+        <w:t xml:space="preserve">## [7,] 0.006630544    0    0    0    0    0    0    0</w:t>
+      </w:r>
+      <w:r>
+        <w:br/>
+      </w:r>
+      <w:r>
+        <w:rPr>
+          <w:rStyle w:val="VerbatimChar"/>
+        </w:rPr>
+        <w:t xml:space="preserve">## [8,] 0.006413847    0    0    0    0    0    0    0</w:t>
+      </w:r>
+      <w:r>
+        <w:br/>
+      </w:r>
+      <w:r>
+        <w:rPr>
+          <w:rStyle w:val="VerbatimChar"/>
+        </w:rPr>
+        <w:t xml:space="preserve">## </w:t>
+      </w:r>
+      <w:r>
+        <w:br/>
+      </w:r>
+      <w:r>
+        <w:rPr>
+          <w:rStyle w:val="VerbatimChar"/>
+        </w:rPr>
+        <w:t xml:space="preserve">## $O3_conv</w:t>
+      </w:r>
+      <w:r>
+        <w:br/>
+      </w:r>
+      <w:r>
+        <w:rPr>
+          <w:rStyle w:val="VerbatimChar"/>
+        </w:rPr>
+        <w:t xml:space="preserve">##              [,1] [,2] [,3] [,4] [,5] [,6] [,7] [,8]</w:t>
+      </w:r>
+      <w:r>
+        <w:br/>
+      </w:r>
+      <w:r>
+        <w:rPr>
+          <w:rStyle w:val="VerbatimChar"/>
+        </w:rPr>
+        <w:t xml:space="preserve">## [1,] 0.8000000000    0    0    0    0    0    0    0</w:t>
+      </w:r>
+      <w:r>
+        <w:br/>
+      </w:r>
+      <w:r>
+        <w:rPr>
+          <w:rStyle w:val="VerbatimChar"/>
+        </w:rPr>
+        <w:t xml:space="preserve">## [2,] 0.0000000000    1    0    0    0    0    0    0</w:t>
+      </w:r>
+      <w:r>
+        <w:br/>
+      </w:r>
+      <w:r>
+        <w:rPr>
+          <w:rStyle w:val="VerbatimChar"/>
+        </w:rPr>
+        <w:t xml:space="preserve">## [3,] 0.0207984844    0    0    0    0    0    0    0</w:t>
+      </w:r>
+      <w:r>
+        <w:br/>
+      </w:r>
+      <w:r>
+        <w:rPr>
+          <w:rStyle w:val="VerbatimChar"/>
+        </w:rPr>
+        <w:t xml:space="preserve">## [4,] 0.0380865465    0    0    0    0    0    0    0</w:t>
+      </w:r>
+      <w:r>
+        <w:br/>
+      </w:r>
+      <w:r>
+        <w:rPr>
+          <w:rStyle w:val="VerbatimChar"/>
+        </w:rPr>
+        <w:t xml:space="preserve">## [5,] 0.0243725123    0    0    0    0    0    0    0</w:t>
+      </w:r>
+      <w:r>
+        <w:br/>
+      </w:r>
+      <w:r>
+        <w:rPr>
+          <w:rStyle w:val="VerbatimChar"/>
+        </w:rPr>
+        <w:t xml:space="preserve">## [6,] 0.0155099704    0    0    0    0    0    0    0</w:t>
+      </w:r>
+      <w:r>
+        <w:br/>
+      </w:r>
+      <w:r>
+        <w:rPr>
+          <w:rStyle w:val="VerbatimChar"/>
+        </w:rPr>
+        <w:t xml:space="preserve">## [7,] 0.0010180758    0    0    0    0    0    0    0</w:t>
+      </w:r>
+      <w:r>
+        <w:br/>
+      </w:r>
+      <w:r>
+        <w:rPr>
+          <w:rStyle w:val="VerbatimChar"/>
+        </w:rPr>
+        <w:t xml:space="preserve">## [8,] 0.0002144107    0    0    0    0    0    0    0</w:t>
+      </w:r>
+      <w:r>
+        <w:br/>
+      </w:r>
+      <w:r>
+        <w:rPr>
+          <w:rStyle w:val="VerbatimChar"/>
+        </w:rPr>
+        <w:t xml:space="preserve">## </w:t>
+      </w:r>
+      <w:r>
+        <w:br/>
+      </w:r>
+      <w:r>
+        <w:rPr>
+          <w:rStyle w:val="VerbatimChar"/>
+        </w:rPr>
+        <w:t xml:space="preserve">## $O3_low</w:t>
+      </w:r>
+      <w:r>
+        <w:br/>
+      </w:r>
+      <w:r>
+        <w:rPr>
+          <w:rStyle w:val="VerbatimChar"/>
+        </w:rPr>
+        <w:t xml:space="preserve">##              [,1] [,2] [,3] [,4] [,5] [,6] [,7] [,8]</w:t>
+      </w:r>
+      <w:r>
+        <w:br/>
+      </w:r>
+      <w:r>
+        <w:rPr>
+          <w:rStyle w:val="VerbatimChar"/>
+        </w:rPr>
+        <w:t xml:space="preserve">## [1,] 0.8000000000    0    0    0    0    0    0    0</w:t>
+      </w:r>
+      <w:r>
+        <w:br/>
+      </w:r>
+      <w:r>
+        <w:rPr>
+          <w:rStyle w:val="VerbatimChar"/>
+        </w:rPr>
+        <w:t xml:space="preserve">## [2,] 0.0000000000    1    0    0    0    0    0    0</w:t>
+      </w:r>
+      <w:r>
+        <w:br/>
+      </w:r>
+      <w:r>
+        <w:rPr>
+          <w:rStyle w:val="VerbatimChar"/>
+        </w:rPr>
+        <w:t xml:space="preserve">## [3,] 0.0205526989    0    0    0    0    0    0    0</w:t>
+      </w:r>
+      <w:r>
+        <w:br/>
+      </w:r>
+      <w:r>
+        <w:rPr>
+          <w:rStyle w:val="VerbatimChar"/>
+        </w:rPr>
+        <w:t xml:space="preserve">## [4,] 0.0359709847    0    0    0    0    0    0    0</w:t>
+      </w:r>
+      <w:r>
+        <w:br/>
+      </w:r>
+      <w:r>
+        <w:rPr>
+          <w:rStyle w:val="VerbatimChar"/>
+        </w:rPr>
+        <w:t xml:space="preserve">## [5,] 0.0237401807    0    0    0    0    0    0    0</w:t>
+      </w:r>
+      <w:r>
+        <w:br/>
+      </w:r>
+      <w:r>
+        <w:rPr>
+          <w:rStyle w:val="VerbatimChar"/>
+        </w:rPr>
+        <w:t xml:space="preserve">## [6,] 0.0158361598    0    0    0    0    0    0    0</w:t>
+      </w:r>
+      <w:r>
+        <w:br/>
+      </w:r>
+      <w:r>
+        <w:rPr>
+          <w:rStyle w:val="VerbatimChar"/>
+        </w:rPr>
+        <w:t xml:space="preserve">## [7,] 0.0029116243    0    0    0    0    0    0    0</w:t>
+      </w:r>
+      <w:r>
+        <w:br/>
+      </w:r>
+      <w:r>
+        <w:rPr>
+          <w:rStyle w:val="VerbatimChar"/>
+        </w:rPr>
+        <w:t xml:space="preserve">## [8,] 0.0009883517    0    0    0    0    0    0    0</w:t>
+      </w:r>
+      <w:r>
+        <w:br/>
+      </w:r>
+      <w:r>
+        <w:rPr>
+          <w:rStyle w:val="VerbatimChar"/>
+        </w:rPr>
+        <w:t xml:space="preserve">## </w:t>
+      </w:r>
+      <w:r>
+        <w:br/>
+      </w:r>
+      <w:r>
+        <w:rPr>
+          <w:rStyle w:val="VerbatimChar"/>
+        </w:rPr>
+        <w:t xml:space="preserve">## $O4_conv</w:t>
+      </w:r>
+      <w:r>
+        <w:br/>
+      </w:r>
+      <w:r>
+        <w:rPr>
+          <w:rStyle w:val="VerbatimChar"/>
+        </w:rPr>
+        <w:t xml:space="preserve">##              [,1] [,2] [,3] [,4] [,5] [,6] [,7] [,8]</w:t>
+      </w:r>
+      <w:r>
+        <w:br/>
+      </w:r>
+      <w:r>
+        <w:rPr>
+          <w:rStyle w:val="VerbatimChar"/>
+        </w:rPr>
+        <w:t xml:space="preserve">## [1,] 0.8000000000    0    0    0    0    0    0    0</w:t>
+      </w:r>
+      <w:r>
+        <w:br/>
+      </w:r>
+      <w:r>
+        <w:rPr>
+          <w:rStyle w:val="VerbatimChar"/>
+        </w:rPr>
+        <w:t xml:space="preserve">## [2,] 0.0000000000    1    0    0    0    0    0    0</w:t>
+      </w:r>
+      <w:r>
+        <w:br/>
+      </w:r>
+      <w:r>
+        <w:rPr>
+          <w:rStyle w:val="VerbatimChar"/>
+        </w:rPr>
+        <w:t xml:space="preserve">## [3,] 0.0137987465    0    0    0    0    0    0    0</w:t>
+      </w:r>
+      <w:r>
+        <w:br/>
+      </w:r>
+      <w:r>
+        <w:rPr>
+          <w:rStyle w:val="VerbatimChar"/>
+        </w:rPr>
+        <w:t xml:space="preserve">## [4,] 0.0389900716    0    0    0    0    0    0    0</w:t>
+      </w:r>
+      <w:r>
+        <w:br/>
+      </w:r>
+      <w:r>
+        <w:rPr>
+          <w:rStyle w:val="VerbatimChar"/>
+        </w:rPr>
+        <w:t xml:space="preserve">## [5,] 0.0263769079    0    0    0    0    0    0    0</w:t>
+      </w:r>
+      <w:r>
+        <w:br/>
+      </w:r>
+      <w:r>
+        <w:rPr>
+          <w:rStyle w:val="VerbatimChar"/>
+        </w:rPr>
+        <w:t xml:space="preserve">## [6,] 0.0151215082    0    0    0    0    0    0    0</w:t>
+      </w:r>
+      <w:r>
+        <w:br/>
+      </w:r>
+      <w:r>
+        <w:rPr>
+          <w:rStyle w:val="VerbatimChar"/>
+        </w:rPr>
+        <w:t xml:space="preserve">## [7,] 0.0052103905    0    0    0    0    0    0    0</w:t>
+      </w:r>
+      <w:r>
+        <w:br/>
+      </w:r>
+      <w:r>
+        <w:rPr>
+          <w:rStyle w:val="VerbatimChar"/>
+        </w:rPr>
+        <w:t xml:space="preserve">## [8,] 0.0005023752    0    0    0    0    0    0    0</w:t>
+      </w:r>
+      <w:r>
+        <w:br/>
+      </w:r>
+      <w:r>
+        <w:rPr>
+          <w:rStyle w:val="VerbatimChar"/>
+        </w:rPr>
+        <w:t xml:space="preserve">## </w:t>
+      </w:r>
+      <w:r>
+        <w:br/>
+      </w:r>
+      <w:r>
+        <w:rPr>
+          <w:rStyle w:val="VerbatimChar"/>
+        </w:rPr>
+        <w:t xml:space="preserve">## $O4_low</w:t>
+      </w:r>
+      <w:r>
+        <w:br/>
+      </w:r>
+      <w:r>
+        <w:rPr>
+          <w:rStyle w:val="VerbatimChar"/>
+        </w:rPr>
+        <w:t xml:space="preserve">##             [,1] [,2] [,3] [,4] [,5] [,6] [,7] [,8]</w:t>
+      </w:r>
+      <w:r>
+        <w:br/>
+      </w:r>
+      <w:r>
+        <w:rPr>
+          <w:rStyle w:val="VerbatimChar"/>
+        </w:rPr>
+        <w:t xml:space="preserve">## [1,] 0.800000000    0    0    0    0    0    0    0</w:t>
+      </w:r>
+      <w:r>
+        <w:br/>
+      </w:r>
+      <w:r>
+        <w:rPr>
+          <w:rStyle w:val="VerbatimChar"/>
+        </w:rPr>
+        <w:t xml:space="preserve">## [2,] 0.000000000    1    0    0    0    0    0    0</w:t>
+      </w:r>
+      <w:r>
+        <w:br/>
+      </w:r>
+      <w:r>
+        <w:rPr>
+          <w:rStyle w:val="VerbatimChar"/>
+        </w:rPr>
+        <w:t xml:space="preserve">## [3,] 0.014320464    0    0    0    0    0    0    0</w:t>
+      </w:r>
+      <w:r>
+        <w:br/>
+      </w:r>
+      <w:r>
+        <w:rPr>
+          <w:rStyle w:val="VerbatimChar"/>
+        </w:rPr>
+        <w:t xml:space="preserve">## [4,] 0.034929111    0    0    0    0    0    0    0</w:t>
+      </w:r>
+      <w:r>
+        <w:br/>
+      </w:r>
+      <w:r>
+        <w:rPr>
+          <w:rStyle w:val="VerbatimChar"/>
+        </w:rPr>
+        <w:t xml:space="preserve">## [5,] 0.024610470    0    0    0    0    0    0    0</w:t>
+      </w:r>
+      <w:r>
+        <w:br/>
+      </w:r>
+      <w:r>
+        <w:rPr>
+          <w:rStyle w:val="VerbatimChar"/>
+        </w:rPr>
+        <w:t xml:space="preserve">## [6,] 0.015402596    0    0    0    0    0    0    0</w:t>
+      </w:r>
+      <w:r>
+        <w:br/>
+      </w:r>
+      <w:r>
+        <w:rPr>
+          <w:rStyle w:val="VerbatimChar"/>
+        </w:rPr>
+        <w:t xml:space="preserve">## [7,] 0.007294458    0    0    0    0    0    0    0</w:t>
+      </w:r>
+      <w:r>
+        <w:br/>
+      </w:r>
+      <w:r>
+        <w:rPr>
+          <w:rStyle w:val="VerbatimChar"/>
+        </w:rPr>
+        <w:t xml:space="preserve">## [8,] 0.003442901    0    0    0    0    0    0    0</w:t>
+      </w:r>
+      <w:r>
+        <w:br/>
+      </w:r>
+      <w:r>
+        <w:rPr>
+          <w:rStyle w:val="VerbatimChar"/>
+        </w:rPr>
+        <w:t xml:space="preserve">## </w:t>
+      </w:r>
+      <w:r>
+        <w:br/>
+      </w:r>
+      <w:r>
+        <w:rPr>
+          <w:rStyle w:val="VerbatimChar"/>
+        </w:rPr>
+        <w:t xml:space="preserve">## $S2_conv</w:t>
+      </w:r>
+      <w:r>
+        <w:br/>
+      </w:r>
+      <w:r>
+        <w:rPr>
+          <w:rStyle w:val="VerbatimChar"/>
+        </w:rPr>
+        <w:t xml:space="preserve">##              [,1] [,2] [,3] [,4] [,5] [,6] [,7] [,8]</w:t>
+      </w:r>
+      <w:r>
+        <w:br/>
+      </w:r>
+      <w:r>
+        <w:rPr>
+          <w:rStyle w:val="VerbatimChar"/>
+        </w:rPr>
+        <w:t xml:space="preserve">## [1,] 0.8000000000    0    0    0    0    0    0    0</w:t>
+      </w:r>
+      <w:r>
+        <w:br/>
+      </w:r>
+      <w:r>
+        <w:rPr>
+          <w:rStyle w:val="VerbatimChar"/>
+        </w:rPr>
+        <w:t xml:space="preserve">## [2,] 0.0000000000    1    0    0    0    0    0    0</w:t>
+      </w:r>
+      <w:r>
+        <w:br/>
+      </w:r>
+      <w:r>
+        <w:rPr>
+          <w:rStyle w:val="VerbatimChar"/>
+        </w:rPr>
+        <w:t xml:space="preserve">## [3,] 0.0072150975    0    0    0    0    0    0    0</w:t>
+      </w:r>
+      <w:r>
+        <w:br/>
+      </w:r>
+      <w:r>
+        <w:rPr>
+          <w:rStyle w:val="VerbatimChar"/>
+        </w:rPr>
+        <w:t xml:space="preserve">## [4,] 0.0018243253    0    0    0    0    0    0    0</w:t>
+      </w:r>
+      <w:r>
+        <w:br/>
+      </w:r>
+      <w:r>
+        <w:rPr>
+          <w:rStyle w:val="VerbatimChar"/>
+        </w:rPr>
+        <w:t xml:space="preserve">## [5,] 0.0005192177    0    0    0    0    0    0    0</w:t>
+      </w:r>
+      <w:r>
+        <w:br/>
+      </w:r>
+      <w:r>
+        <w:rPr>
+          <w:rStyle w:val="VerbatimChar"/>
+        </w:rPr>
+        <w:t xml:space="preserve">## [6,] 0.0001950235    0    0    0    0    0    0    0</w:t>
+      </w:r>
+      <w:r>
+        <w:br/>
+      </w:r>
+      <w:r>
+        <w:rPr>
+          <w:rStyle w:val="VerbatimChar"/>
+        </w:rPr>
+        <w:t xml:space="preserve">## [7,] 0.0001066115    0    0    0    0    0    0    0</w:t>
+      </w:r>
+      <w:r>
+        <w:br/>
+      </w:r>
+      <w:r>
+        <w:rPr>
+          <w:rStyle w:val="VerbatimChar"/>
+        </w:rPr>
+        <w:t xml:space="preserve">## [8,] 0.0001397245    0    0    0    0    0    0    0</w:t>
+      </w:r>
+      <w:r>
+        <w:br/>
+      </w:r>
+      <w:r>
+        <w:rPr>
+          <w:rStyle w:val="VerbatimChar"/>
+        </w:rPr>
+        <w:t xml:space="preserve">## </w:t>
+      </w:r>
+      <w:r>
+        <w:br/>
+      </w:r>
+      <w:r>
+        <w:rPr>
+          <w:rStyle w:val="VerbatimChar"/>
+        </w:rPr>
+        <w:t xml:space="preserve">## $S2_low</w:t>
+      </w:r>
+      <w:r>
+        <w:br/>
+      </w:r>
+      <w:r>
+        <w:rPr>
+          <w:rStyle w:val="VerbatimChar"/>
+        </w:rPr>
+        <w:t xml:space="preserve">##              [,1] [,2] [,3] [,4] [,5] [,6] [,7] [,8]</w:t>
+      </w:r>
+      <w:r>
+        <w:br/>
+      </w:r>
+      <w:r>
+        <w:rPr>
+          <w:rStyle w:val="VerbatimChar"/>
+        </w:rPr>
+        <w:t xml:space="preserve">## [1,] 8.000000e-01    0    0    0    0    0    0    0</w:t>
+      </w:r>
+      <w:r>
+        <w:br/>
+      </w:r>
+      <w:r>
+        <w:rPr>
+          <w:rStyle w:val="VerbatimChar"/>
+        </w:rPr>
+        <w:t xml:space="preserve">## [2,] 0.000000e+00    1    0    0    0    0    0    0</w:t>
+      </w:r>
+      <w:r>
+        <w:br/>
+      </w:r>
+      <w:r>
+        <w:rPr>
+          <w:rStyle w:val="VerbatimChar"/>
+        </w:rPr>
+        <w:t xml:space="preserve">## [3,] 7.733657e-03    0    0    0    0    0    0    0</w:t>
+      </w:r>
+      <w:r>
+        <w:br/>
+      </w:r>
+      <w:r>
+        <w:rPr>
+          <w:rStyle w:val="VerbatimChar"/>
+        </w:rPr>
+        <w:t xml:space="preserve">## [4,] 1.824108e-03    0    0    0    0    0    0    0</w:t>
+      </w:r>
+      <w:r>
+        <w:br/>
+      </w:r>
+      <w:r>
+        <w:rPr>
+          <w:rStyle w:val="VerbatimChar"/>
+        </w:rPr>
+        <w:t xml:space="preserve">## [5,] 3.934042e-04    0    0    0    0    0    0    0</w:t>
+      </w:r>
+      <w:r>
+        <w:br/>
+      </w:r>
+      <w:r>
+        <w:rPr>
+          <w:rStyle w:val="VerbatimChar"/>
+        </w:rPr>
+        <w:t xml:space="preserve">## [6,] 3.801152e-05    0    0    0    0    0    0    0</w:t>
+      </w:r>
+      <w:r>
+        <w:br/>
+      </w:r>
+      <w:r>
+        <w:rPr>
+          <w:rStyle w:val="VerbatimChar"/>
+        </w:rPr>
+        <w:t xml:space="preserve">## [7,] 5.409597e-06    0    0    0    0    0    0    0</w:t>
+      </w:r>
+      <w:r>
+        <w:br/>
+      </w:r>
+      <w:r>
+        <w:rPr>
+          <w:rStyle w:val="VerbatimChar"/>
+        </w:rPr>
+        <w:t xml:space="preserve">## [8,] 5.409597e-06    0    0    0    0    0    0    0</w:t>
+      </w:r>
+      <w:r>
+        <w:br/>
+      </w:r>
+      <w:r>
+        <w:rPr>
+          <w:rStyle w:val="VerbatimChar"/>
+        </w:rPr>
+        <w:t xml:space="preserve">## </w:t>
+      </w:r>
+      <w:r>
+        <w:br/>
+      </w:r>
+      <w:r>
+        <w:rPr>
+          <w:rStyle w:val="VerbatimChar"/>
+        </w:rPr>
+        <w:t xml:space="preserve">## $S3_conv</w:t>
+      </w:r>
+      <w:r>
+        <w:br/>
+      </w:r>
+      <w:r>
+        <w:rPr>
+          <w:rStyle w:val="VerbatimChar"/>
+        </w:rPr>
+        <w:t xml:space="preserve">##              [,1] [,2] [,3] [,4] [,5] [,6] [,7] [,8]</w:t>
+      </w:r>
+      <w:r>
+        <w:br/>
+      </w:r>
+      <w:r>
+        <w:rPr>
+          <w:rStyle w:val="VerbatimChar"/>
+        </w:rPr>
+        <w:t xml:space="preserve">## [1,] 8.000000e-01    0    0    0    0    0    0    0</w:t>
+      </w:r>
+      <w:r>
+        <w:br/>
+      </w:r>
+      <w:r>
+        <w:rPr>
+          <w:rStyle w:val="VerbatimChar"/>
+        </w:rPr>
+        <w:t xml:space="preserve">## [2,] 0.000000e+00    1    0    0    0    0    0    0</w:t>
+      </w:r>
+      <w:r>
+        <w:br/>
+      </w:r>
+      <w:r>
+        <w:rPr>
+          <w:rStyle w:val="VerbatimChar"/>
+        </w:rPr>
+        <w:t xml:space="preserve">## [3,] 7.806923e-03    0    0    0    0    0    0    0</w:t>
+      </w:r>
+      <w:r>
+        <w:br/>
+      </w:r>
+      <w:r>
+        <w:rPr>
+          <w:rStyle w:val="VerbatimChar"/>
+        </w:rPr>
+        <w:t xml:space="preserve">## [4,] 1.557903e-03    0    0    0    0    0    0    0</w:t>
+      </w:r>
+      <w:r>
+        <w:br/>
+      </w:r>
+      <w:r>
+        <w:rPr>
+          <w:rStyle w:val="VerbatimChar"/>
+        </w:rPr>
+        <w:t xml:space="preserve">## [5,] 3.869985e-04    0    0    0    0    0    0    0</w:t>
+      </w:r>
+      <w:r>
+        <w:br/>
+      </w:r>
+      <w:r>
+        <w:rPr>
+          <w:rStyle w:val="VerbatimChar"/>
+        </w:rPr>
+        <w:t xml:space="preserve">## [6,] 3.302373e-05    0    0    0    0    0    0    0</w:t>
+      </w:r>
+      <w:r>
+        <w:br/>
+      </w:r>
+      <w:r>
+        <w:rPr>
+          <w:rStyle w:val="VerbatimChar"/>
+        </w:rPr>
+        <w:t xml:space="preserve">## [7,] 6.735231e-05    0    0    0    0    0    0    0</w:t>
+      </w:r>
+      <w:r>
+        <w:br/>
+      </w:r>
+      <w:r>
+        <w:rPr>
+          <w:rStyle w:val="VerbatimChar"/>
+        </w:rPr>
+        <w:t xml:space="preserve">## [8,] 1.477994e-04    0    0    0    0    0    0    0</w:t>
+      </w:r>
+      <w:r>
+        <w:br/>
+      </w:r>
+      <w:r>
+        <w:rPr>
+          <w:rStyle w:val="VerbatimChar"/>
+        </w:rPr>
+        <w:t xml:space="preserve">## </w:t>
+      </w:r>
+      <w:r>
+        <w:br/>
+      </w:r>
+      <w:r>
+        <w:rPr>
+          <w:rStyle w:val="VerbatimChar"/>
+        </w:rPr>
+        <w:t xml:space="preserve">## $S3_low</w:t>
+      </w:r>
+      <w:r>
+        <w:br/>
+      </w:r>
+      <w:r>
+        <w:rPr>
+          <w:rStyle w:val="VerbatimChar"/>
+        </w:rPr>
+        <w:t xml:space="preserve">##              [,1] [,2] [,3] [,4] [,5] [,6] [,7] [,8]</w:t>
+      </w:r>
+      <w:r>
+        <w:br/>
+      </w:r>
+      <w:r>
+        <w:rPr>
+          <w:rStyle w:val="VerbatimChar"/>
+        </w:rPr>
+        <w:t xml:space="preserve">## [1,] 8.000000e-01    0    0    0    0    0    0    0</w:t>
+      </w:r>
+      <w:r>
+        <w:br/>
+      </w:r>
+      <w:r>
+        <w:rPr>
+          <w:rStyle w:val="VerbatimChar"/>
+        </w:rPr>
+        <w:t xml:space="preserve">## [2,] 0.000000e+00    1    0    0    0    0    0    0</w:t>
+      </w:r>
+      <w:r>
+        <w:br/>
+      </w:r>
+      <w:r>
+        <w:rPr>
+          <w:rStyle w:val="VerbatimChar"/>
+        </w:rPr>
+        <w:t xml:space="preserve">## [3,] 7.925166e-03    0    0    0    0    0    0    0</w:t>
+      </w:r>
+      <w:r>
+        <w:br/>
+      </w:r>
+      <w:r>
+        <w:rPr>
+          <w:rStyle w:val="VerbatimChar"/>
+        </w:rPr>
+        <w:t xml:space="preserve">## [4,] 1.555809e-03    0    0    0    0    0    0    0</w:t>
+      </w:r>
+      <w:r>
+        <w:br/>
+      </w:r>
+      <w:r>
+        <w:rPr>
+          <w:rStyle w:val="VerbatimChar"/>
+        </w:rPr>
+        <w:t xml:space="preserve">## [5,] 3.623558e-04    0    0    0    0    0    0    0</w:t>
+      </w:r>
+      <w:r>
+        <w:br/>
+      </w:r>
+      <w:r>
+        <w:rPr>
+          <w:rStyle w:val="VerbatimChar"/>
+        </w:rPr>
+        <w:t xml:space="preserve">## [6,] 1.564556e-06    0    0    0    0    0    0    0</w:t>
+      </w:r>
+      <w:r>
+        <w:br/>
+      </w:r>
+      <w:r>
+        <w:rPr>
+          <w:rStyle w:val="VerbatimChar"/>
+        </w:rPr>
+        <w:t xml:space="preserve">## [7,] 3.655421e-05    0    0    0    0    0    0    0</w:t>
+      </w:r>
+      <w:r>
+        <w:br/>
+      </w:r>
+      <w:r>
+        <w:rPr>
+          <w:rStyle w:val="VerbatimChar"/>
+        </w:rPr>
+        <w:t xml:space="preserve">## [8,] 1.185505e-04    0    0    0    0    0    0    0</w:t>
+      </w:r>
+      <w:r>
+        <w:br/>
+      </w:r>
+      <w:r>
+        <w:rPr>
+          <w:rStyle w:val="VerbatimChar"/>
+        </w:rPr>
+        <w:t xml:space="preserve">## </w:t>
+      </w:r>
+      <w:r>
+        <w:br/>
+      </w:r>
+      <w:r>
+        <w:rPr>
+          <w:rStyle w:val="VerbatimChar"/>
+        </w:rPr>
+        <w:t xml:space="preserve">## $S4_conv</w:t>
+      </w:r>
+      <w:r>
+        <w:br/>
+      </w:r>
+      <w:r>
+        <w:rPr>
+          <w:rStyle w:val="VerbatimChar"/>
+        </w:rPr>
+        <w:t xml:space="preserve">##              [,1] [,2] [,3] [,4] [,5] [,6] [,7] [,8]</w:t>
+      </w:r>
+      <w:r>
+        <w:br/>
+      </w:r>
+      <w:r>
+        <w:rPr>
+          <w:rStyle w:val="VerbatimChar"/>
+        </w:rPr>
+        <w:t xml:space="preserve">## [1,] 8.000000e-01    0    0    0    0    0    0    0</w:t>
+      </w:r>
+      <w:r>
+        <w:br/>
+      </w:r>
+      <w:r>
+        <w:rPr>
+          <w:rStyle w:val="VerbatimChar"/>
+        </w:rPr>
+        <w:t xml:space="preserve">## [2,] 0.000000e+00    1    0    0    0    0    0    0</w:t>
+      </w:r>
+      <w:r>
+        <w:br/>
+      </w:r>
+      <w:r>
+        <w:rPr>
+          <w:rStyle w:val="VerbatimChar"/>
+        </w:rPr>
+        <w:t xml:space="preserve">## [3,] 7.640143e-03    0    0    0    0    0    0    0</w:t>
+      </w:r>
+      <w:r>
+        <w:br/>
+      </w:r>
+      <w:r>
+        <w:rPr>
+          <w:rStyle w:val="VerbatimChar"/>
+        </w:rPr>
+        <w:t xml:space="preserve">## [4,] 1.545552e-03    0    0    0    0    0    0    0</w:t>
+      </w:r>
+      <w:r>
+        <w:br/>
+      </w:r>
+      <w:r>
+        <w:rPr>
+          <w:rStyle w:val="VerbatimChar"/>
+        </w:rPr>
+        <w:t xml:space="preserve">## [5,] 3.835362e-05    0    0    0    0    0    0    0</w:t>
+      </w:r>
+      <w:r>
+        <w:br/>
+      </w:r>
+      <w:r>
+        <w:rPr>
+          <w:rStyle w:val="VerbatimChar"/>
+        </w:rPr>
+        <w:t xml:space="preserve">## [6,] 2.586504e-04    0    0    0    0    0    0    0</w:t>
+      </w:r>
+      <w:r>
+        <w:br/>
+      </w:r>
+      <w:r>
+        <w:rPr>
+          <w:rStyle w:val="VerbatimChar"/>
+        </w:rPr>
+        <w:t xml:space="preserve">## [7,] 2.586504e-04    0    0    0    0    0    0    0</w:t>
+      </w:r>
+      <w:r>
+        <w:br/>
+      </w:r>
+      <w:r>
+        <w:rPr>
+          <w:rStyle w:val="VerbatimChar"/>
+        </w:rPr>
+        <w:t xml:space="preserve">## [8,] 2.586504e-04    0    0    0    0    0    0    0</w:t>
+      </w:r>
+      <w:r>
+        <w:br/>
+      </w:r>
+      <w:r>
+        <w:rPr>
+          <w:rStyle w:val="VerbatimChar"/>
+        </w:rPr>
+        <w:t xml:space="preserve">## </w:t>
+      </w:r>
+      <w:r>
+        <w:br/>
+      </w:r>
+      <w:r>
+        <w:rPr>
+          <w:rStyle w:val="VerbatimChar"/>
+        </w:rPr>
+        <w:t xml:space="preserve">## $S4_low</w:t>
+      </w:r>
+      <w:r>
+        <w:br/>
+      </w:r>
+      <w:r>
+        <w:rPr>
+          <w:rStyle w:val="VerbatimChar"/>
+        </w:rPr>
+        <w:t xml:space="preserve">##              [,1] [,2] [,3] [,4] [,5] [,6] [,7] [,8]</w:t>
+      </w:r>
+      <w:r>
+        <w:br/>
+      </w:r>
+      <w:r>
+        <w:rPr>
+          <w:rStyle w:val="VerbatimChar"/>
+        </w:rPr>
+        <w:t xml:space="preserve">## [1,] 0.8000000000    0    0    0    0    0    0    0</w:t>
+      </w:r>
+      <w:r>
+        <w:br/>
+      </w:r>
+      <w:r>
+        <w:rPr>
+          <w:rStyle w:val="VerbatimChar"/>
+        </w:rPr>
+        <w:t xml:space="preserve">## [2,] 0.0000000000    1    0    0    0    0    0    0</w:t>
+      </w:r>
+      <w:r>
+        <w:br/>
+      </w:r>
+      <w:r>
+        <w:rPr>
+          <w:rStyle w:val="VerbatimChar"/>
+        </w:rPr>
+        <w:t xml:space="preserve">## [3,] 0.0058966010    0    0    0    0    0    0    0</w:t>
+      </w:r>
+      <w:r>
+        <w:br/>
+      </w:r>
+      <w:r>
+        <w:rPr>
+          <w:rStyle w:val="VerbatimChar"/>
+        </w:rPr>
+        <w:t xml:space="preserve">## [4,] 0.0018654416    0    0    0    0    0    0    0</w:t>
+      </w:r>
+      <w:r>
+        <w:br/>
+      </w:r>
+      <w:r>
+        <w:rPr>
+          <w:rStyle w:val="VerbatimChar"/>
+        </w:rPr>
+        <w:t xml:space="preserve">## [5,] 0.0008685319    0    0    0    0    0    0    0</w:t>
+      </w:r>
+      <w:r>
+        <w:br/>
+      </w:r>
+      <w:r>
+        <w:rPr>
+          <w:rStyle w:val="VerbatimChar"/>
+        </w:rPr>
+        <w:t xml:space="preserve">## [6,] 0.0004189521    0    0    0    0    0    0    0</w:t>
+      </w:r>
+      <w:r>
+        <w:br/>
+      </w:r>
+      <w:r>
+        <w:rPr>
+          <w:rStyle w:val="VerbatimChar"/>
+        </w:rPr>
+        <w:t xml:space="preserve">## [7,] 0.0004189521    0    0    0    0    0    0    0</w:t>
+      </w:r>
+      <w:r>
+        <w:br/>
+      </w:r>
+      <w:r>
+        <w:rPr>
+          <w:rStyle w:val="VerbatimChar"/>
+        </w:rPr>
+        <w:t xml:space="preserve">## [8,] 0.0005315212    0    0    0    0    0    0    0</w:t>
+      </w:r>
+    </w:p>
+    <w:bookmarkStart w:id="27" w:name="refs"/>
     <w:bookmarkStart w:id="21" w:name="ref-buhlerEmergencePersistenceSeed2001"/>
     <w:p>
       <w:pPr>
@@ -8625,19 +11183,19 @@
       </w:r>
     </w:p>
     <w:bookmarkEnd w:id="22"/>
-    <w:bookmarkStart w:id="23" w:name="ref-janak2016weed"/>
+    <w:bookmarkStart w:id="24" w:name="ref-nguyenWeedCommunityComposition2022"/>
     <w:p>
       <w:pPr>
         <w:pStyle w:val="Bibliography"/>
       </w:pPr>
       <w:r>
-        <w:t xml:space="preserve">Janak, Travis W, and W James Grichar. 2016.</w:t>
+        <w:t xml:space="preserve">Nguyen, Huong T. X., and Matt Liebman. 2022.</w:t>
       </w:r>
       <w:r>
         <w:t xml:space="preserve"> </w:t>
       </w:r>
       <w:r>
-        <w:t xml:space="preserve">“Weed Control in Corn (Zea Mays l.) As Influenced by Preemergence Herbicides.”</w:t>
+        <w:t xml:space="preserve">“Weed Community Composition in Simple and More Diverse Cropping Systems.”</w:t>
       </w:r>
       <w:r>
         <w:t xml:space="preserve"> </w:t>
@@ -8647,17 +11205,25 @@
           <w:iCs/>
           <w:i/>
         </w:rPr>
-        <w:t xml:space="preserve">International Journal of Agronomy</w:t>
+        <w:t xml:space="preserve">Front. Agron.</w:t>
       </w:r>
       <w:r>
         <w:t xml:space="preserve"> </w:t>
       </w:r>
-      <w:r>
-        <w:t xml:space="preserve">2016.</w:t>
+      <w:hyperlink r:id="rId23">
+        <w:r>
+          <w:rPr>
+            <w:rStyle w:val="Hyperlink"/>
+          </w:rPr>
+          <w:t xml:space="preserve">https://doi.org/gpsrmk</w:t>
+        </w:r>
+      </w:hyperlink>
+      <w:r>
+        <w:t xml:space="preserve">.</w:t>
       </w:r>
     </w:p>
-    <w:bookmarkEnd w:id="23"/>
-    <w:bookmarkStart w:id="25" w:name="ref-schutteCommonWaterhempAmaranthus2014"/>
+    <w:bookmarkEnd w:id="24"/>
+    <w:bookmarkStart w:id="26" w:name="ref-schutteCommonWaterhempAmaranthus2014"/>
     <w:p>
       <w:pPr>
         <w:pStyle w:val="Bibliography"/>
@@ -8710,7 +11276,7 @@
       <w:r>
         <w:t xml:space="preserve"> </w:t>
       </w:r>
-      <w:hyperlink r:id="rId24">
+      <w:hyperlink r:id="rId25">
         <w:r>
           <w:rPr>
             <w:rStyle w:val="Hyperlink"/>
@@ -8722,8 +11288,8 @@
         <w:t xml:space="preserve">.</w:t>
       </w:r>
     </w:p>
-    <w:bookmarkEnd w:id="25"/>
     <w:bookmarkEnd w:id="26"/>
+    <w:bookmarkEnd w:id="27"/>
     <w:sectPr/>
   </w:body>
 </w:document>

</xml_diff>